<commit_message>
Documente un par de métodos más. Hice un par de aclaraciones sobre convenciones utilizadas en el código. Hice una conclusión después hay que ver con cual de los dos párrafos finales nos quedamos. Me faltan un par de métodos más, explicar un poco como es la interacción entre el programa y la parte web.
</commit_message>
<xml_diff>
--- a/Documentacion/Documentación Prolog.docx
+++ b/Documentacion/Documentación Prolog.docx
@@ -610,7 +610,7 @@
           <w:r>
             <w:fldChar w:fldCharType="separate"/>
           </w:r>
-          <w:hyperlink w:anchor="_Toc8579225" w:history="1">
+          <w:hyperlink w:anchor="_Toc8677463" w:history="1">
             <w:r>
               <w:rPr>
                 <w:rStyle w:val="Hipervnculo"/>
@@ -637,7 +637,7 @@
                 <w:noProof/>
                 <w:webHidden/>
               </w:rPr>
-              <w:instrText xml:space="preserve"> PAGEREF _Toc8579225 \h </w:instrText>
+              <w:instrText xml:space="preserve"> PAGEREF _Toc8677463 \h </w:instrText>
             </w:r>
             <w:r>
               <w:rPr>
@@ -680,7 +680,7 @@
               <w:lang w:eastAsia="es-AR"/>
             </w:rPr>
           </w:pPr>
-          <w:hyperlink w:anchor="_Toc8579226" w:history="1">
+          <w:hyperlink w:anchor="_Toc8677464" w:history="1">
             <w:r>
               <w:rPr>
                 <w:rStyle w:val="Hipervnculo"/>
@@ -707,7 +707,7 @@
                 <w:noProof/>
                 <w:webHidden/>
               </w:rPr>
-              <w:instrText xml:space="preserve"> PAGEREF _Toc8579226 \h </w:instrText>
+              <w:instrText xml:space="preserve"> PAGEREF _Toc8677464 \h </w:instrText>
             </w:r>
             <w:r>
               <w:rPr>
@@ -750,7 +750,7 @@
               <w:lang w:eastAsia="es-AR"/>
             </w:rPr>
           </w:pPr>
-          <w:hyperlink w:anchor="_Toc8579227" w:history="1">
+          <w:hyperlink w:anchor="_Toc8677465" w:history="1">
             <w:r>
               <w:rPr>
                 <w:rStyle w:val="Hipervnculo"/>
@@ -777,7 +777,7 @@
                 <w:noProof/>
                 <w:webHidden/>
               </w:rPr>
-              <w:instrText xml:space="preserve"> PAGEREF _Toc8579227 \h </w:instrText>
+              <w:instrText xml:space="preserve"> PAGEREF _Toc8677465 \h </w:instrText>
             </w:r>
             <w:r>
               <w:rPr>
@@ -820,7 +820,7 @@
               <w:lang w:eastAsia="es-AR"/>
             </w:rPr>
           </w:pPr>
-          <w:hyperlink w:anchor="_Toc8579228" w:history="1">
+          <w:hyperlink w:anchor="_Toc8677466" w:history="1">
             <w:r>
               <w:rPr>
                 <w:rStyle w:val="Hipervnculo"/>
@@ -847,7 +847,7 @@
                 <w:noProof/>
                 <w:webHidden/>
               </w:rPr>
-              <w:instrText xml:space="preserve"> PAGEREF _Toc8579228 \h </w:instrText>
+              <w:instrText xml:space="preserve"> PAGEREF _Toc8677466 \h </w:instrText>
             </w:r>
             <w:r>
               <w:rPr>
@@ -890,7 +890,7 @@
               <w:lang w:eastAsia="es-AR"/>
             </w:rPr>
           </w:pPr>
-          <w:hyperlink w:anchor="_Toc8579229" w:history="1">
+          <w:hyperlink w:anchor="_Toc8677467" w:history="1">
             <w:r>
               <w:rPr>
                 <w:rStyle w:val="Hipervnculo"/>
@@ -917,7 +917,7 @@
                 <w:noProof/>
                 <w:webHidden/>
               </w:rPr>
-              <w:instrText xml:space="preserve"> PAGEREF _Toc8579229 \h </w:instrText>
+              <w:instrText xml:space="preserve"> PAGEREF _Toc8677467 \h </w:instrText>
             </w:r>
             <w:r>
               <w:rPr>
@@ -960,7 +960,7 @@
               <w:lang w:eastAsia="es-AR"/>
             </w:rPr>
           </w:pPr>
-          <w:hyperlink w:anchor="_Toc8579230" w:history="1">
+          <w:hyperlink w:anchor="_Toc8677468" w:history="1">
             <w:r>
               <w:rPr>
                 <w:rStyle w:val="Hipervnculo"/>
@@ -987,7 +987,7 @@
                 <w:noProof/>
                 <w:webHidden/>
               </w:rPr>
-              <w:instrText xml:space="preserve"> PAGEREF _Toc8579230 \h </w:instrText>
+              <w:instrText xml:space="preserve"> PAGEREF _Toc8677468 \h </w:instrText>
             </w:r>
             <w:r>
               <w:rPr>
@@ -1030,7 +1030,7 @@
               <w:lang w:eastAsia="es-AR"/>
             </w:rPr>
           </w:pPr>
-          <w:hyperlink w:anchor="_Toc8579231" w:history="1">
+          <w:hyperlink w:anchor="_Toc8677469" w:history="1">
             <w:r>
               <w:rPr>
                 <w:rStyle w:val="Hipervnculo"/>
@@ -1057,7 +1057,7 @@
                 <w:noProof/>
                 <w:webHidden/>
               </w:rPr>
-              <w:instrText xml:space="preserve"> PAGEREF _Toc8579231 \h </w:instrText>
+              <w:instrText xml:space="preserve"> PAGEREF _Toc8677469 \h </w:instrText>
             </w:r>
             <w:r>
               <w:rPr>
@@ -1100,7 +1100,7 @@
               <w:lang w:eastAsia="es-AR"/>
             </w:rPr>
           </w:pPr>
-          <w:hyperlink w:anchor="_Toc8579232" w:history="1">
+          <w:hyperlink w:anchor="_Toc8677470" w:history="1">
             <w:r>
               <w:rPr>
                 <w:rStyle w:val="Hipervnculo"/>
@@ -1127,7 +1127,7 @@
                 <w:noProof/>
                 <w:webHidden/>
               </w:rPr>
-              <w:instrText xml:space="preserve"> PAGEREF _Toc8579232 \h </w:instrText>
+              <w:instrText xml:space="preserve"> PAGEREF _Toc8677470 \h </w:instrText>
             </w:r>
             <w:r>
               <w:rPr>
@@ -1170,13 +1170,13 @@
               <w:lang w:eastAsia="es-AR"/>
             </w:rPr>
           </w:pPr>
-          <w:hyperlink w:anchor="_Toc8579233" w:history="1">
+          <w:hyperlink w:anchor="_Toc8677471" w:history="1">
             <w:r>
               <w:rPr>
                 <w:rStyle w:val="Hipervnculo"/>
                 <w:noProof/>
               </w:rPr>
-              <w:t>checked/2</w:t>
+              <w:t>checked(Player, Index)</w:t>
             </w:r>
             <w:r>
               <w:rPr>
@@ -1197,7 +1197,7 @@
                 <w:noProof/>
                 <w:webHidden/>
               </w:rPr>
-              <w:instrText xml:space="preserve"> PAGEREF _Toc8579233 \h </w:instrText>
+              <w:instrText xml:space="preserve"> PAGEREF _Toc8677471 \h </w:instrText>
             </w:r>
             <w:r>
               <w:rPr>
@@ -1240,13 +1240,13 @@
               <w:lang w:eastAsia="es-AR"/>
             </w:rPr>
           </w:pPr>
-          <w:hyperlink w:anchor="_Toc8579234" w:history="1">
+          <w:hyperlink w:anchor="_Toc8677472" w:history="1">
             <w:r>
               <w:rPr>
                 <w:rStyle w:val="Hipervnculo"/>
                 <w:noProof/>
               </w:rPr>
-              <w:t>encerradoActual/2</w:t>
+              <w:t>encerradoActual(Player, Index)</w:t>
             </w:r>
             <w:r>
               <w:rPr>
@@ -1267,7 +1267,7 @@
                 <w:noProof/>
                 <w:webHidden/>
               </w:rPr>
-              <w:instrText xml:space="preserve"> PAGEREF _Toc8579234 \h </w:instrText>
+              <w:instrText xml:space="preserve"> PAGEREF _Toc8677472 \h </w:instrText>
             </w:r>
             <w:r>
               <w:rPr>
@@ -1310,13 +1310,13 @@
               <w:lang w:eastAsia="es-AR"/>
             </w:rPr>
           </w:pPr>
-          <w:hyperlink w:anchor="_Toc8579235" w:history="1">
+          <w:hyperlink w:anchor="_Toc8677473" w:history="1">
             <w:r>
               <w:rPr>
                 <w:rStyle w:val="Hipervnculo"/>
                 <w:noProof/>
               </w:rPr>
-              <w:t>noEncerrado/1</w:t>
+              <w:t>noEncerrado(Index)</w:t>
             </w:r>
             <w:r>
               <w:rPr>
@@ -1337,7 +1337,7 @@
                 <w:noProof/>
                 <w:webHidden/>
               </w:rPr>
-              <w:instrText xml:space="preserve"> PAGEREF _Toc8579235 \h </w:instrText>
+              <w:instrText xml:space="preserve"> PAGEREF _Toc8677473 \h </w:instrText>
             </w:r>
             <w:r>
               <w:rPr>
@@ -1380,14 +1380,14 @@
               <w:lang w:eastAsia="es-AR"/>
             </w:rPr>
           </w:pPr>
-          <w:hyperlink w:anchor="_Toc8579236" w:history="1">
+          <w:hyperlink w:anchor="_Toc8677474" w:history="1">
             <w:r>
               <w:rPr>
                 <w:rStyle w:val="Hipervnculo"/>
                 <w:noProof/>
                 <w:lang w:val="en-US"/>
               </w:rPr>
-              <w:t>goMove(+Board, +Player, +Pos, -RBoard)</w:t>
+              <w:t>emptyBoard(Board)</w:t>
             </w:r>
             <w:r>
               <w:rPr>
@@ -1408,7 +1408,7 @@
                 <w:noProof/>
                 <w:webHidden/>
               </w:rPr>
-              <w:instrText xml:space="preserve"> PAGEREF _Toc8579236 \h </w:instrText>
+              <w:instrText xml:space="preserve"> PAGEREF _Toc8677474 \h </w:instrText>
             </w:r>
             <w:r>
               <w:rPr>
@@ -1451,14 +1451,14 @@
               <w:lang w:eastAsia="es-AR"/>
             </w:rPr>
           </w:pPr>
-          <w:hyperlink w:anchor="_Toc8579237" w:history="1">
+          <w:hyperlink w:anchor="_Toc8677475" w:history="1">
             <w:r>
               <w:rPr>
                 <w:rStyle w:val="Hipervnculo"/>
                 <w:noProof/>
                 <w:lang w:val="en-US"/>
               </w:rPr>
-              <w:t>replace(?X, +XIndex, +Y, +Xs, -XsY)</w:t>
+              <w:t>goMove(+Board, +Player, +Pos, -RBoard)</w:t>
             </w:r>
             <w:r>
               <w:rPr>
@@ -1479,7 +1479,7 @@
                 <w:noProof/>
                 <w:webHidden/>
               </w:rPr>
-              <w:instrText xml:space="preserve"> PAGEREF _Toc8579237 \h </w:instrText>
+              <w:instrText xml:space="preserve"> PAGEREF _Toc8677475 \h </w:instrText>
             </w:r>
             <w:r>
               <w:rPr>
@@ -1522,14 +1522,14 @@
               <w:lang w:eastAsia="es-AR"/>
             </w:rPr>
           </w:pPr>
-          <w:hyperlink w:anchor="_Toc8579238" w:history="1">
+          <w:hyperlink w:anchor="_Toc8677476" w:history="1">
             <w:r>
               <w:rPr>
                 <w:rStyle w:val="Hipervnculo"/>
                 <w:noProof/>
                 <w:lang w:val="en-US"/>
               </w:rPr>
-              <w:t>esValida(+Board, +Player, +Index)</w:t>
+              <w:t>replace(?X, +XIndex, +Y, +Xs, -XsY)</w:t>
             </w:r>
             <w:r>
               <w:rPr>
@@ -1550,7 +1550,7 @@
                 <w:noProof/>
                 <w:webHidden/>
               </w:rPr>
-              <w:instrText xml:space="preserve"> PAGEREF _Toc8579238 \h </w:instrText>
+              <w:instrText xml:space="preserve"> PAGEREF _Toc8677476 \h </w:instrText>
             </w:r>
             <w:r>
               <w:rPr>
@@ -1570,7 +1570,7 @@
                 <w:noProof/>
                 <w:webHidden/>
               </w:rPr>
-              <w:t>7</w:t>
+              <w:t>8</w:t>
             </w:r>
             <w:r>
               <w:rPr>
@@ -1593,14 +1593,14 @@
               <w:lang w:eastAsia="es-AR"/>
             </w:rPr>
           </w:pPr>
-          <w:hyperlink w:anchor="_Toc8579239" w:history="1">
+          <w:hyperlink w:anchor="_Toc8677477" w:history="1">
             <w:r>
               <w:rPr>
                 <w:rStyle w:val="Hipervnculo"/>
                 <w:noProof/>
                 <w:lang w:val="en-US"/>
               </w:rPr>
-              <w:t>buscarEliminarVecinosEncerrrados(+Board, +Index, +Player, -NBoard)</w:t>
+              <w:t>esValida(+Board, +Player, +Index)</w:t>
             </w:r>
             <w:r>
               <w:rPr>
@@ -1621,7 +1621,7 @@
                 <w:noProof/>
                 <w:webHidden/>
               </w:rPr>
-              <w:instrText xml:space="preserve"> PAGEREF _Toc8579239 \h </w:instrText>
+              <w:instrText xml:space="preserve"> PAGEREF _Toc8677477 \h </w:instrText>
             </w:r>
             <w:r>
               <w:rPr>
@@ -1641,7 +1641,7 @@
                 <w:noProof/>
                 <w:webHidden/>
               </w:rPr>
-              <w:t>7</w:t>
+              <w:t>8</w:t>
             </w:r>
             <w:r>
               <w:rPr>
@@ -1664,14 +1664,14 @@
               <w:lang w:eastAsia="es-AR"/>
             </w:rPr>
           </w:pPr>
-          <w:hyperlink w:anchor="_Toc8579240" w:history="1">
+          <w:hyperlink w:anchor="_Toc8677478" w:history="1">
             <w:r>
               <w:rPr>
                 <w:rStyle w:val="Hipervnculo"/>
                 <w:noProof/>
                 <w:lang w:val="en-US"/>
               </w:rPr>
-              <w:t>checkEncerrado(+Board, +Index, +Player, +Opponent, +Liberty, -NBoard)</w:t>
+              <w:t>buscarEliminarVecinosEncerrrados(+Board, +Index, +Player, -NBoard)</w:t>
             </w:r>
             <w:r>
               <w:rPr>
@@ -1692,7 +1692,7 @@
                 <w:noProof/>
                 <w:webHidden/>
               </w:rPr>
-              <w:instrText xml:space="preserve"> PAGEREF _Toc8579240 \h </w:instrText>
+              <w:instrText xml:space="preserve"> PAGEREF _Toc8677478 \h </w:instrText>
             </w:r>
             <w:r>
               <w:rPr>
@@ -1712,7 +1712,7 @@
                 <w:noProof/>
                 <w:webHidden/>
               </w:rPr>
-              <w:t>7</w:t>
+              <w:t>8</w:t>
             </w:r>
             <w:r>
               <w:rPr>
@@ -1735,14 +1735,14 @@
               <w:lang w:eastAsia="es-AR"/>
             </w:rPr>
           </w:pPr>
-          <w:hyperlink w:anchor="_Toc8579241" w:history="1">
+          <w:hyperlink w:anchor="_Toc8677479" w:history="1">
             <w:r>
               <w:rPr>
                 <w:rStyle w:val="Hipervnculo"/>
                 <w:noProof/>
                 <w:lang w:val="en-US"/>
               </w:rPr>
-              <w:t>checkEncerradoCascara(+Board, +Player, +Opponent, +Liberty, -NBoard, +Index)</w:t>
+              <w:t>checkEncerrado(+Board, +Index, +Player, +Opponent, +Liberty, -NBoard)</w:t>
             </w:r>
             <w:r>
               <w:rPr>
@@ -1763,7 +1763,7 @@
                 <w:noProof/>
                 <w:webHidden/>
               </w:rPr>
-              <w:instrText xml:space="preserve"> PAGEREF _Toc8579241 \h </w:instrText>
+              <w:instrText xml:space="preserve"> PAGEREF _Toc8677479 \h </w:instrText>
             </w:r>
             <w:r>
               <w:rPr>
@@ -1783,7 +1783,7 @@
                 <w:noProof/>
                 <w:webHidden/>
               </w:rPr>
-              <w:t>7</w:t>
+              <w:t>8</w:t>
             </w:r>
             <w:r>
               <w:rPr>
@@ -1806,14 +1806,14 @@
               <w:lang w:eastAsia="es-AR"/>
             </w:rPr>
           </w:pPr>
-          <w:hyperlink w:anchor="_Toc8579242" w:history="1">
+          <w:hyperlink w:anchor="_Toc8677480" w:history="1">
             <w:r>
               <w:rPr>
                 <w:rStyle w:val="Hipervnculo"/>
                 <w:noProof/>
                 <w:lang w:val="en-US"/>
               </w:rPr>
-              <w:t>estaEncerrado(+Board, +Player, +Opponent, +Liberty, +Index)</w:t>
+              <w:t>checkEncerradoCascara(+Board, +Player, +Opponent, +Liberty, -NBoard, +Index)</w:t>
             </w:r>
             <w:r>
               <w:rPr>
@@ -1834,7 +1834,7 @@
                 <w:noProof/>
                 <w:webHidden/>
               </w:rPr>
-              <w:instrText xml:space="preserve"> PAGEREF _Toc8579242 \h </w:instrText>
+              <w:instrText xml:space="preserve"> PAGEREF _Toc8677480 \h </w:instrText>
             </w:r>
             <w:r>
               <w:rPr>
@@ -1854,7 +1854,7 @@
                 <w:noProof/>
                 <w:webHidden/>
               </w:rPr>
-              <w:t>7</w:t>
+              <w:t>8</w:t>
             </w:r>
             <w:r>
               <w:rPr>
@@ -1877,14 +1877,14 @@
               <w:lang w:eastAsia="es-AR"/>
             </w:rPr>
           </w:pPr>
-          <w:hyperlink w:anchor="_Toc8579243" w:history="1">
+          <w:hyperlink w:anchor="_Toc8677481" w:history="1">
             <w:r>
               <w:rPr>
                 <w:rStyle w:val="Hipervnculo"/>
                 <w:noProof/>
                 <w:lang w:val="en-US"/>
               </w:rPr>
-              <w:t>getVecinos(Index, IndexesVecinos)</w:t>
+              <w:t>estaEncerrado(+Board, +Player, +Opponent, +Liberty, +Index)</w:t>
             </w:r>
             <w:r>
               <w:rPr>
@@ -1905,7 +1905,7 @@
                 <w:noProof/>
                 <w:webHidden/>
               </w:rPr>
-              <w:instrText xml:space="preserve"> PAGEREF _Toc8579243 \h </w:instrText>
+              <w:instrText xml:space="preserve"> PAGEREF _Toc8677481 \h </w:instrText>
             </w:r>
             <w:r>
               <w:rPr>
@@ -1925,7 +1925,7 @@
                 <w:noProof/>
                 <w:webHidden/>
               </w:rPr>
-              <w:t>7</w:t>
+              <w:t>8</w:t>
             </w:r>
             <w:r>
               <w:rPr>
@@ -1948,14 +1948,14 @@
               <w:lang w:eastAsia="es-AR"/>
             </w:rPr>
           </w:pPr>
-          <w:hyperlink w:anchor="_Toc8579244" w:history="1">
+          <w:hyperlink w:anchor="_Toc8677482" w:history="1">
             <w:r>
               <w:rPr>
                 <w:rStyle w:val="Hipervnculo"/>
                 <w:noProof/>
                 <w:lang w:val="en-US"/>
               </w:rPr>
-              <w:t>vecinoEstaEncerrado(+Board, +Player, +Opponent, +Liberty, +ValuesVecinos, +IndexVecinos)</w:t>
+              <w:t>getVecinos(+Index, -IndexesVecinos)</w:t>
             </w:r>
             <w:r>
               <w:rPr>
@@ -1976,7 +1976,7 @@
                 <w:noProof/>
                 <w:webHidden/>
               </w:rPr>
-              <w:instrText xml:space="preserve"> PAGEREF _Toc8579244 \h </w:instrText>
+              <w:instrText xml:space="preserve"> PAGEREF _Toc8677482 \h </w:instrText>
             </w:r>
             <w:r>
               <w:rPr>
@@ -1996,7 +1996,7 @@
                 <w:noProof/>
                 <w:webHidden/>
               </w:rPr>
-              <w:t>7</w:t>
+              <w:t>8</w:t>
             </w:r>
             <w:r>
               <w:rPr>
@@ -2019,14 +2019,14 @@
               <w:lang w:eastAsia="es-AR"/>
             </w:rPr>
           </w:pPr>
-          <w:hyperlink w:anchor="_Toc8579245" w:history="1">
+          <w:hyperlink w:anchor="_Toc8677483" w:history="1">
             <w:r>
               <w:rPr>
                 <w:rStyle w:val="Hipervnculo"/>
                 <w:noProof/>
                 <w:lang w:val="en-US"/>
               </w:rPr>
-              <w:t>noEstaEncerrado(+Board, +Player, +Opponent, +Index)</w:t>
+              <w:t>vecinoEstaEncerrado(+Board, +Player, +Opponent, +Liberty, +ValuesVecinos, +IndexVecinos)</w:t>
             </w:r>
             <w:r>
               <w:rPr>
@@ -2047,7 +2047,7 @@
                 <w:noProof/>
                 <w:webHidden/>
               </w:rPr>
-              <w:instrText xml:space="preserve"> PAGEREF _Toc8579245 \h </w:instrText>
+              <w:instrText xml:space="preserve"> PAGEREF _Toc8677483 \h </w:instrText>
             </w:r>
             <w:r>
               <w:rPr>
@@ -2067,7 +2067,7 @@
                 <w:noProof/>
                 <w:webHidden/>
               </w:rPr>
-              <w:t>7</w:t>
+              <w:t>8</w:t>
             </w:r>
             <w:r>
               <w:rPr>
@@ -2090,14 +2090,14 @@
               <w:lang w:eastAsia="es-AR"/>
             </w:rPr>
           </w:pPr>
-          <w:hyperlink w:anchor="_Toc8579246" w:history="1">
+          <w:hyperlink w:anchor="_Toc8677484" w:history="1">
             <w:r>
               <w:rPr>
                 <w:rStyle w:val="Hipervnculo"/>
                 <w:noProof/>
                 <w:lang w:val="en-US"/>
               </w:rPr>
-              <w:t>getValueListOnBoard(+Board, +Indexes, -Values)</w:t>
+              <w:t>noEstaEncerrado(+Board, +Player, +Opponent, +Index)</w:t>
             </w:r>
             <w:r>
               <w:rPr>
@@ -2118,7 +2118,7 @@
                 <w:noProof/>
                 <w:webHidden/>
               </w:rPr>
-              <w:instrText xml:space="preserve"> PAGEREF _Toc8579246 \h </w:instrText>
+              <w:instrText xml:space="preserve"> PAGEREF _Toc8677484 \h </w:instrText>
             </w:r>
             <w:r>
               <w:rPr>
@@ -2138,7 +2138,7 @@
                 <w:noProof/>
                 <w:webHidden/>
               </w:rPr>
-              <w:t>7</w:t>
+              <w:t>9</w:t>
             </w:r>
             <w:r>
               <w:rPr>
@@ -2161,14 +2161,14 @@
               <w:lang w:eastAsia="es-AR"/>
             </w:rPr>
           </w:pPr>
-          <w:hyperlink w:anchor="_Toc8579247" w:history="1">
+          <w:hyperlink w:anchor="_Toc8677485" w:history="1">
             <w:r>
               <w:rPr>
                 <w:rStyle w:val="Hipervnculo"/>
                 <w:noProof/>
                 <w:lang w:val="en-US"/>
               </w:rPr>
-              <w:t>getValueOnBoard(+Board, +Index, -Value)</w:t>
+              <w:t>getValueListOnBoard(+Board, +Indexes, -Values)</w:t>
             </w:r>
             <w:r>
               <w:rPr>
@@ -2189,7 +2189,7 @@
                 <w:noProof/>
                 <w:webHidden/>
               </w:rPr>
-              <w:instrText xml:space="preserve"> PAGEREF _Toc8579247 \h </w:instrText>
+              <w:instrText xml:space="preserve"> PAGEREF _Toc8677485 \h </w:instrText>
             </w:r>
             <w:r>
               <w:rPr>
@@ -2209,7 +2209,7 @@
                 <w:noProof/>
                 <w:webHidden/>
               </w:rPr>
-              <w:t>7</w:t>
+              <w:t>9</w:t>
             </w:r>
             <w:r>
               <w:rPr>
@@ -2232,14 +2232,14 @@
               <w:lang w:eastAsia="es-AR"/>
             </w:rPr>
           </w:pPr>
-          <w:hyperlink w:anchor="_Toc8579248" w:history="1">
+          <w:hyperlink w:anchor="_Toc8677486" w:history="1">
             <w:r>
               <w:rPr>
                 <w:rStyle w:val="Hipervnculo"/>
                 <w:noProof/>
                 <w:lang w:val="en-US"/>
               </w:rPr>
-              <w:t>getValueLista(Columna, Lista, Value)</w:t>
+              <w:t>getValueOnBoard(+Board, +Index, -Value)</w:t>
             </w:r>
             <w:r>
               <w:rPr>
@@ -2260,7 +2260,7 @@
                 <w:noProof/>
                 <w:webHidden/>
               </w:rPr>
-              <w:instrText xml:space="preserve"> PAGEREF _Toc8579248 \h </w:instrText>
+              <w:instrText xml:space="preserve"> PAGEREF _Toc8677486 \h </w:instrText>
             </w:r>
             <w:r>
               <w:rPr>
@@ -2280,7 +2280,7 @@
                 <w:noProof/>
                 <w:webHidden/>
               </w:rPr>
-              <w:t>8</w:t>
+              <w:t>9</w:t>
             </w:r>
             <w:r>
               <w:rPr>
@@ -2303,14 +2303,14 @@
               <w:lang w:eastAsia="es-AR"/>
             </w:rPr>
           </w:pPr>
-          <w:hyperlink w:anchor="_Toc8579249" w:history="1">
+          <w:hyperlink w:anchor="_Toc8677487" w:history="1">
             <w:r>
               <w:rPr>
                 <w:rStyle w:val="Hipervnculo"/>
                 <w:noProof/>
                 <w:lang w:val="en-US"/>
               </w:rPr>
-              <w:t>getListaIndex(+Index, +Board, -Lista)</w:t>
+              <w:t>getValueLista(+Columna, +Lista, -Value)</w:t>
             </w:r>
             <w:r>
               <w:rPr>
@@ -2331,7 +2331,7 @@
                 <w:noProof/>
                 <w:webHidden/>
               </w:rPr>
-              <w:instrText xml:space="preserve"> PAGEREF _Toc8579249 \h </w:instrText>
+              <w:instrText xml:space="preserve"> PAGEREF _Toc8677487 \h </w:instrText>
             </w:r>
             <w:r>
               <w:rPr>
@@ -2351,7 +2351,7 @@
                 <w:noProof/>
                 <w:webHidden/>
               </w:rPr>
-              <w:t>8</w:t>
+              <w:t>9</w:t>
             </w:r>
             <w:r>
               <w:rPr>
@@ -2374,14 +2374,14 @@
               <w:lang w:eastAsia="es-AR"/>
             </w:rPr>
           </w:pPr>
-          <w:hyperlink w:anchor="_Toc8579250" w:history="1">
+          <w:hyperlink w:anchor="_Toc8677488" w:history="1">
             <w:r>
               <w:rPr>
                 <w:rStyle w:val="Hipervnculo"/>
                 <w:noProof/>
                 <w:lang w:val="en-US"/>
               </w:rPr>
-              <w:t>eliminarEncerradosActuales(+Board, -NBoard)</w:t>
+              <w:t>getListaIndex(+Index, +Board, -Lista)</w:t>
             </w:r>
             <w:r>
               <w:rPr>
@@ -2402,7 +2402,7 @@
                 <w:noProof/>
                 <w:webHidden/>
               </w:rPr>
-              <w:instrText xml:space="preserve"> PAGEREF _Toc8579250 \h </w:instrText>
+              <w:instrText xml:space="preserve"> PAGEREF _Toc8677488 \h </w:instrText>
             </w:r>
             <w:r>
               <w:rPr>
@@ -2422,7 +2422,7 @@
                 <w:noProof/>
                 <w:webHidden/>
               </w:rPr>
-              <w:t>8</w:t>
+              <w:t>9</w:t>
             </w:r>
             <w:r>
               <w:rPr>
@@ -2445,14 +2445,14 @@
               <w:lang w:eastAsia="es-AR"/>
             </w:rPr>
           </w:pPr>
-          <w:hyperlink w:anchor="_Toc8579251" w:history="1">
+          <w:hyperlink w:anchor="_Toc8677489" w:history="1">
             <w:r>
               <w:rPr>
                 <w:rStyle w:val="Hipervnculo"/>
                 <w:noProof/>
                 <w:lang w:val="en-US"/>
               </w:rPr>
-              <w:t>winPoints(+Board, -PWhite, -PBlack)</w:t>
+              <w:t>eliminarEncerradosActuales(+Board, -NBoard)</w:t>
             </w:r>
             <w:r>
               <w:rPr>
@@ -2473,7 +2473,7 @@
                 <w:noProof/>
                 <w:webHidden/>
               </w:rPr>
-              <w:instrText xml:space="preserve"> PAGEREF _Toc8579251 \h </w:instrText>
+              <w:instrText xml:space="preserve"> PAGEREF _Toc8677489 \h </w:instrText>
             </w:r>
             <w:r>
               <w:rPr>
@@ -2493,7 +2493,7 @@
                 <w:noProof/>
                 <w:webHidden/>
               </w:rPr>
-              <w:t>8</w:t>
+              <w:t>9</w:t>
             </w:r>
             <w:r>
               <w:rPr>
@@ -2516,14 +2516,14 @@
               <w:lang w:eastAsia="es-AR"/>
             </w:rPr>
           </w:pPr>
-          <w:hyperlink w:anchor="_Toc8579252" w:history="1">
+          <w:hyperlink w:anchor="_Toc8677490" w:history="1">
             <w:r>
               <w:rPr>
                 <w:rStyle w:val="Hipervnculo"/>
                 <w:noProof/>
                 <w:lang w:val="en-US"/>
               </w:rPr>
-              <w:t>calcularPuntos(+Board, +Player, +Opponent, +Liberty, -P)</w:t>
+              <w:t>winPoints(+Board, -PWhite, -PBlack)</w:t>
             </w:r>
             <w:r>
               <w:rPr>
@@ -2544,7 +2544,7 @@
                 <w:noProof/>
                 <w:webHidden/>
               </w:rPr>
-              <w:instrText xml:space="preserve"> PAGEREF _Toc8579252 \h </w:instrText>
+              <w:instrText xml:space="preserve"> PAGEREF _Toc8677490 \h </w:instrText>
             </w:r>
             <w:r>
               <w:rPr>
@@ -2564,7 +2564,7 @@
                 <w:noProof/>
                 <w:webHidden/>
               </w:rPr>
-              <w:t>8</w:t>
+              <w:t>9</w:t>
             </w:r>
             <w:r>
               <w:rPr>
@@ -2587,14 +2587,14 @@
               <w:lang w:eastAsia="es-AR"/>
             </w:rPr>
           </w:pPr>
-          <w:hyperlink w:anchor="_Toc8579253" w:history="1">
+          <w:hyperlink w:anchor="_Toc8677491" w:history="1">
             <w:r>
               <w:rPr>
                 <w:rStyle w:val="Hipervnculo"/>
                 <w:noProof/>
                 <w:lang w:val="en-US"/>
               </w:rPr>
-              <w:t>calcularPuntosAux(Board, Player, Opponent, Liberty, Index)</w:t>
+              <w:t>calcularPuntos(+Board, +Player, +Opponent, +Liberty, -P)</w:t>
             </w:r>
             <w:r>
               <w:rPr>
@@ -2615,7 +2615,7 @@
                 <w:noProof/>
                 <w:webHidden/>
               </w:rPr>
-              <w:instrText xml:space="preserve"> PAGEREF _Toc8579253 \h </w:instrText>
+              <w:instrText xml:space="preserve"> PAGEREF _Toc8677491 \h </w:instrText>
             </w:r>
             <w:r>
               <w:rPr>
@@ -2635,7 +2635,7 @@
                 <w:noProof/>
                 <w:webHidden/>
               </w:rPr>
-              <w:t>8</w:t>
+              <w:t>9</w:t>
             </w:r>
             <w:r>
               <w:rPr>
@@ -2658,14 +2658,14 @@
               <w:lang w:eastAsia="es-AR"/>
             </w:rPr>
           </w:pPr>
-          <w:hyperlink w:anchor="_Toc8579254" w:history="1">
+          <w:hyperlink w:anchor="_Toc8677492" w:history="1">
             <w:r>
               <w:rPr>
                 <w:rStyle w:val="Hipervnculo"/>
                 <w:noProof/>
                 <w:lang w:val="en-US"/>
               </w:rPr>
-              <w:t>checkEncerradoSinUncheck(+Board, +Player, +Opponent, +Liberty, +Index)</w:t>
+              <w:t>calcularPuntosAux(Board, Player, Opponent, Liberty, Index)</w:t>
             </w:r>
             <w:r>
               <w:rPr>
@@ -2686,7 +2686,7 @@
                 <w:noProof/>
                 <w:webHidden/>
               </w:rPr>
-              <w:instrText xml:space="preserve"> PAGEREF _Toc8579254 \h </w:instrText>
+              <w:instrText xml:space="preserve"> PAGEREF _Toc8677492 \h </w:instrText>
             </w:r>
             <w:r>
               <w:rPr>
@@ -2706,7 +2706,7 @@
                 <w:noProof/>
                 <w:webHidden/>
               </w:rPr>
-              <w:t>8</w:t>
+              <w:t>9</w:t>
             </w:r>
             <w:r>
               <w:rPr>
@@ -2729,14 +2729,14 @@
               <w:lang w:eastAsia="es-AR"/>
             </w:rPr>
           </w:pPr>
-          <w:hyperlink w:anchor="_Toc8579255" w:history="1">
+          <w:hyperlink w:anchor="_Toc8677493" w:history="1">
             <w:r>
               <w:rPr>
                 <w:rStyle w:val="Hipervnculo"/>
                 <w:noProof/>
                 <w:lang w:val="en-US"/>
               </w:rPr>
-              <w:t>getNext(+Index, -NextIndex)</w:t>
+              <w:t>checkEncerradoSinUncheck(+Board, +Player, +Opponent, +Liberty, +Index)</w:t>
             </w:r>
             <w:r>
               <w:rPr>
@@ -2757,7 +2757,7 @@
                 <w:noProof/>
                 <w:webHidden/>
               </w:rPr>
-              <w:instrText xml:space="preserve"> PAGEREF _Toc8579255 \h </w:instrText>
+              <w:instrText xml:space="preserve"> PAGEREF _Toc8677493 \h </w:instrText>
             </w:r>
             <w:r>
               <w:rPr>
@@ -2777,7 +2777,7 @@
                 <w:noProof/>
                 <w:webHidden/>
               </w:rPr>
-              <w:t>8</w:t>
+              <w:t>9</w:t>
             </w:r>
             <w:r>
               <w:rPr>
@@ -2800,14 +2800,14 @@
               <w:lang w:eastAsia="es-AR"/>
             </w:rPr>
           </w:pPr>
-          <w:hyperlink w:anchor="_Toc8579256" w:history="1">
+          <w:hyperlink w:anchor="_Toc8677494" w:history="1">
             <w:r>
               <w:rPr>
                 <w:rStyle w:val="Hipervnculo"/>
                 <w:noProof/>
                 <w:lang w:val="en-US"/>
               </w:rPr>
-              <w:t>checkedToEncerrado</w:t>
+              <w:t>getNext(+Index, -NextIndex)</w:t>
             </w:r>
             <w:r>
               <w:rPr>
@@ -2828,7 +2828,7 @@
                 <w:noProof/>
                 <w:webHidden/>
               </w:rPr>
-              <w:instrText xml:space="preserve"> PAGEREF _Toc8579256 \h </w:instrText>
+              <w:instrText xml:space="preserve"> PAGEREF _Toc8677494 \h </w:instrText>
             </w:r>
             <w:r>
               <w:rPr>
@@ -2848,7 +2848,7 @@
                 <w:noProof/>
                 <w:webHidden/>
               </w:rPr>
-              <w:t>8</w:t>
+              <w:t>10</w:t>
             </w:r>
             <w:r>
               <w:rPr>
@@ -2871,13 +2871,84 @@
               <w:lang w:eastAsia="es-AR"/>
             </w:rPr>
           </w:pPr>
-          <w:hyperlink w:anchor="_Toc8579257" w:history="1">
+          <w:hyperlink w:anchor="_Toc8677495" w:history="1">
             <w:r>
               <w:rPr>
                 <w:rStyle w:val="Hipervnculo"/>
                 <w:noProof/>
                 <w:lang w:val="en-US"/>
               </w:rPr>
+              <w:t>checkedToEncerrado</w:t>
+            </w:r>
+            <w:r>
+              <w:rPr>
+                <w:noProof/>
+                <w:webHidden/>
+              </w:rPr>
+              <w:tab/>
+            </w:r>
+            <w:r>
+              <w:rPr>
+                <w:noProof/>
+                <w:webHidden/>
+              </w:rPr>
+              <w:fldChar w:fldCharType="begin"/>
+            </w:r>
+            <w:r>
+              <w:rPr>
+                <w:noProof/>
+                <w:webHidden/>
+              </w:rPr>
+              <w:instrText xml:space="preserve"> PAGEREF _Toc8677495 \h </w:instrText>
+            </w:r>
+            <w:r>
+              <w:rPr>
+                <w:noProof/>
+                <w:webHidden/>
+              </w:rPr>
+            </w:r>
+            <w:r>
+              <w:rPr>
+                <w:noProof/>
+                <w:webHidden/>
+              </w:rPr>
+              <w:fldChar w:fldCharType="separate"/>
+            </w:r>
+            <w:r>
+              <w:rPr>
+                <w:noProof/>
+                <w:webHidden/>
+              </w:rPr>
+              <w:t>10</w:t>
+            </w:r>
+            <w:r>
+              <w:rPr>
+                <w:noProof/>
+                <w:webHidden/>
+              </w:rPr>
+              <w:fldChar w:fldCharType="end"/>
+            </w:r>
+          </w:hyperlink>
+        </w:p>
+        <w:p>
+          <w:pPr>
+            <w:pStyle w:val="TDC2"/>
+            <w:tabs>
+              <w:tab w:val="right" w:leader="dot" w:pos="8494"/>
+            </w:tabs>
+            <w:rPr>
+              <w:rFonts w:eastAsiaTheme="minorEastAsia"/>
+              <w:noProof/>
+              <w:lang w:eastAsia="es-AR"/>
+            </w:rPr>
+          </w:pPr>
+          <w:hyperlink w:anchor="_Toc8677496" w:history="1">
+            <w:r>
+              <w:rPr>
+                <w:rStyle w:val="Hipervnculo"/>
+                <w:noProof/>
+                <w:lang w:val="en-US"/>
+              </w:rPr>
               <w:t>checkedToNoEncerrado</w:t>
             </w:r>
             <w:r>
@@ -2899,7 +2970,7 @@
                 <w:noProof/>
                 <w:webHidden/>
               </w:rPr>
-              <w:instrText xml:space="preserve"> PAGEREF _Toc8579257 \h </w:instrText>
+              <w:instrText xml:space="preserve"> PAGEREF _Toc8677496 \h </w:instrText>
             </w:r>
             <w:r>
               <w:rPr>
@@ -2919,7 +2990,7 @@
                 <w:noProof/>
                 <w:webHidden/>
               </w:rPr>
-              <w:t>8</w:t>
+              <w:t>10</w:t>
             </w:r>
             <w:r>
               <w:rPr>
@@ -2942,7 +3013,7 @@
               <w:lang w:eastAsia="es-AR"/>
             </w:rPr>
           </w:pPr>
-          <w:hyperlink w:anchor="_Toc8579258" w:history="1">
+          <w:hyperlink w:anchor="_Toc8677497" w:history="1">
             <w:r>
               <w:rPr>
                 <w:rStyle w:val="Hipervnculo"/>
@@ -2969,7 +3040,7 @@
                 <w:noProof/>
                 <w:webHidden/>
               </w:rPr>
-              <w:instrText xml:space="preserve"> PAGEREF _Toc8579258 \h </w:instrText>
+              <w:instrText xml:space="preserve"> PAGEREF _Toc8677497 \h </w:instrText>
             </w:r>
             <w:r>
               <w:rPr>
@@ -2989,7 +3060,7 @@
                 <w:noProof/>
                 <w:webHidden/>
               </w:rPr>
-              <w:t>9</w:t>
+              <w:t>11</w:t>
             </w:r>
             <w:r>
               <w:rPr>
@@ -3007,7 +3078,6 @@
               <w:bCs/>
               <w:lang w:val="es-ES"/>
             </w:rPr>
-            <w:lastRenderedPageBreak/>
             <w:fldChar w:fldCharType="end"/>
           </w:r>
         </w:p>
@@ -3021,7 +3091,7 @@
           <w:u w:val="single"/>
         </w:rPr>
       </w:pPr>
-      <w:bookmarkStart w:id="0" w:name="_Toc8579225"/>
+      <w:bookmarkStart w:id="0" w:name="_Toc8677463"/>
       <w:r>
         <w:rPr>
           <w:u w:val="single"/>
@@ -3171,7 +3241,7 @@
           <w:u w:val="single"/>
         </w:rPr>
       </w:pPr>
-      <w:bookmarkStart w:id="1" w:name="_Toc8579226"/>
+      <w:bookmarkStart w:id="1" w:name="_Toc8677464"/>
       <w:r>
         <w:rPr>
           <w:u w:val="single"/>
@@ -3188,7 +3258,7 @@
           <w:u w:val="single"/>
         </w:rPr>
       </w:pPr>
-      <w:bookmarkStart w:id="2" w:name="_Toc8579227"/>
+      <w:bookmarkStart w:id="2" w:name="_Toc8677465"/>
       <w:r>
         <w:rPr>
           <w:u w:val="single"/>
@@ -3380,7 +3450,7 @@
           <w:u w:val="single"/>
         </w:rPr>
       </w:pPr>
-      <w:bookmarkStart w:id="3" w:name="_Toc8579228"/>
+      <w:bookmarkStart w:id="3" w:name="_Toc8677466"/>
       <w:r>
         <w:rPr>
           <w:u w:val="single"/>
@@ -3480,7 +3550,7 @@
       <w:pPr>
         <w:pStyle w:val="Ttulo2"/>
       </w:pPr>
-      <w:bookmarkStart w:id="4" w:name="_Toc8579229"/>
+      <w:bookmarkStart w:id="4" w:name="_Toc8677467"/>
       <w:r>
         <w:rPr>
           <w:u w:val="single"/>
@@ -3653,7 +3723,7 @@
       <w:pPr>
         <w:pStyle w:val="Ttulo2"/>
       </w:pPr>
-      <w:bookmarkStart w:id="5" w:name="_Toc8579230"/>
+      <w:bookmarkStart w:id="5" w:name="_Toc8677468"/>
       <w:r>
         <w:rPr>
           <w:u w:val="single"/>
@@ -3826,7 +3896,7 @@
       <w:pPr>
         <w:pStyle w:val="Ttulo2"/>
       </w:pPr>
-      <w:bookmarkStart w:id="6" w:name="_Toc8579231"/>
+      <w:bookmarkStart w:id="6" w:name="_Toc8677469"/>
       <w:r>
         <w:rPr>
           <w:u w:val="single"/>
@@ -3914,7 +3984,7 @@
           <w:u w:val="single"/>
         </w:rPr>
       </w:pPr>
-      <w:bookmarkStart w:id="7" w:name="_Toc8579232"/>
+      <w:bookmarkStart w:id="7" w:name="_Toc8677470"/>
       <w:r>
         <w:rPr>
           <w:u w:val="single"/>
@@ -3929,7 +3999,7 @@
         <w:jc w:val="both"/>
       </w:pPr>
       <w:r>
-        <w:t>El desarrollo del programa</w:t>
+        <w:t>Se optó la convención de describir cada regla o predicado presentados en el programa, con el objetivo de realizar una descripción clara y concisa de cada uno.</w:t>
       </w:r>
     </w:p>
     <w:p>
@@ -3951,67 +4021,211 @@
     <w:p>
       <w:pPr>
         <w:jc w:val="both"/>
+      </w:pPr>
+      <w:r>
+        <w:t>Sea una regla o predicado a modo de ejemplo: predicado(?X, +Y, -Z)</w:t>
+      </w:r>
+    </w:p>
+    <w:p>
+      <w:pPr>
+        <w:jc w:val="both"/>
+      </w:pPr>
+      <w:r>
+        <w:t>El parámetro ?X representa que X será utilizado</w:t>
+      </w:r>
+      <w:r>
+        <w:t>…</w:t>
+      </w:r>
+      <w:bookmarkStart w:id="8" w:name="_GoBack"/>
+      <w:bookmarkEnd w:id="8"/>
+    </w:p>
+    <w:p>
+      <w:pPr>
+        <w:jc w:val="both"/>
+      </w:pPr>
+      <w:r>
+        <w:t>El parámetro +Y representa que Y será utilizado como dato de entrada y será utilizado dentro de la regla o predicado.</w:t>
+      </w:r>
+    </w:p>
+    <w:p>
+      <w:pPr>
+        <w:jc w:val="both"/>
+      </w:pPr>
+      <w:r>
+        <w:t>El parámetro –Z representa que Z será utilizado como dato de salida y contendr</w:t>
+      </w:r>
+      <w:r>
+        <w:t>á</w:t>
+      </w:r>
+      <w:r>
+        <w:t xml:space="preserve"> un valor</w:t>
+      </w:r>
+      <w:r>
+        <w:t xml:space="preserve"> de interés</w:t>
+      </w:r>
+      <w:r>
+        <w:t xml:space="preserve"> una vez finalizada la regla o el predicado.</w:t>
+      </w:r>
+    </w:p>
+    <w:p>
+      <w:pPr>
+        <w:jc w:val="both"/>
+      </w:pPr>
+      <w:r>
         <w:rPr>
           <w:b/>
           <w:u w:val="single"/>
         </w:rPr>
-      </w:pPr>
+        <w:t>Definición de algunos valores</w:t>
+      </w:r>
       <w:r>
         <w:rPr>
           <w:b/>
           <w:u w:val="single"/>
         </w:rPr>
-        <w:t>Agregar lo de regla(?X, +Y, -Z) que significa el signo, el mas y el menos.</w:t>
-      </w:r>
-    </w:p>
-    <w:p>
-      <w:pPr>
+        <w:t xml:space="preserve"> utilizados en el programa</w:t>
+      </w:r>
+      <w:r>
+        <w:t>:</w:t>
+      </w:r>
+    </w:p>
+    <w:p>
+      <w:pPr>
+        <w:pStyle w:val="Prrafodelista"/>
+        <w:numPr>
+          <w:ilvl w:val="0"/>
+          <w:numId w:val="2"/>
+        </w:numPr>
         <w:jc w:val="both"/>
       </w:pPr>
       <w:r>
-        <w:t>B = black, w = White, o = out</w:t>
-      </w:r>
-    </w:p>
-    <w:p>
-      <w:pPr>
+        <w:t>“</w:t>
+      </w:r>
+      <w:r>
+        <w:t>o</w:t>
+      </w:r>
+      <w:r>
+        <w:t>”</w:t>
+      </w:r>
+      <w:r>
+        <w:t xml:space="preserve"> : se utilizó para representar una posición que se encuentre fuera del tablero de juego. </w:t>
+      </w:r>
+      <w:r>
+        <w:t>El objetivo es represent</w:t>
+      </w:r>
+      <w:r>
+        <w:t>ar los vecinos de las piedras</w:t>
+      </w:r>
+      <w:r>
+        <w:t xml:space="preserve"> </w:t>
+      </w:r>
+      <w:r>
+        <w:t>que se encuentren</w:t>
+      </w:r>
+      <w:r>
+        <w:t xml:space="preserve"> colocadas</w:t>
+      </w:r>
+      <w:r>
+        <w:t xml:space="preserve"> en los bordes de dicho tablero.</w:t>
+      </w:r>
+    </w:p>
+    <w:p>
+      <w:pPr>
+        <w:pStyle w:val="Prrafodelista"/>
+        <w:numPr>
+          <w:ilvl w:val="0"/>
+          <w:numId w:val="2"/>
+        </w:numPr>
         <w:jc w:val="both"/>
       </w:pPr>
       <w:r>
-        <w:t xml:space="preserve">Se optó la </w:t>
-      </w:r>
-      <w:r>
-        <w:t>convención de describir cada regla</w:t>
-      </w:r>
-      <w:r>
-        <w:t xml:space="preserve"> o predicado presentados</w:t>
-      </w:r>
-      <w:r>
-        <w:t xml:space="preserve"> en el programa, con el objetivo de realizar una descrip</w:t>
-      </w:r>
-      <w:r>
-        <w:t>ción clara y concisa de cada uno.</w:t>
-      </w:r>
-    </w:p>
-    <w:p>
-      <w:bookmarkStart w:id="8" w:name="_Toc8579233"/>
-      <w:r>
-        <w:t>Cabe destacar que cuando se mencionan los términos posición o index, se hace referencia a un lugar del tablero de la forma [FILA,COLUMNA] ¿.</w:t>
+        <w:t>“</w:t>
+      </w:r>
+      <w:r>
+        <w:t>b</w:t>
+      </w:r>
+      <w:r>
+        <w:t>”</w:t>
+      </w:r>
+      <w:r>
+        <w:t xml:space="preserve"> :</w:t>
+      </w:r>
+      <w:r>
+        <w:t xml:space="preserve"> se utilizó para representar al jugador que utiliza las piedras de color negro.</w:t>
+      </w:r>
+    </w:p>
+    <w:p>
+      <w:pPr>
+        <w:pStyle w:val="Prrafodelista"/>
+        <w:numPr>
+          <w:ilvl w:val="0"/>
+          <w:numId w:val="2"/>
+        </w:numPr>
+        <w:jc w:val="both"/>
+      </w:pPr>
+      <w:r>
+        <w:t>“</w:t>
+      </w:r>
+      <w:r>
+        <w:t>w</w:t>
+      </w:r>
+      <w:r>
+        <w:t>”</w:t>
+      </w:r>
+      <w:r>
+        <w:t xml:space="preserve"> :</w:t>
+      </w:r>
+      <w:r>
+        <w:t xml:space="preserve"> se utilizó para representar al jugador que utiliza las piedras de color blanco.</w:t>
+      </w:r>
+    </w:p>
+    <w:p>
+      <w:pPr>
+        <w:jc w:val="both"/>
+      </w:pPr>
+      <w:r>
+        <w:t xml:space="preserve">Cabe destacar que cuando se mencionan los términos </w:t>
+      </w:r>
+      <w:r>
+        <w:rPr>
+          <w:i/>
+        </w:rPr>
+        <w:t>posición</w:t>
+      </w:r>
+      <w:r>
+        <w:t xml:space="preserve"> o </w:t>
+      </w:r>
+      <w:r>
+        <w:rPr>
+          <w:i/>
+        </w:rPr>
+        <w:t>index</w:t>
+      </w:r>
+      <w:r>
+        <w:t>, se hace referencia a un lugar del tabl</w:t>
+      </w:r>
+      <w:r>
+        <w:t>ero de la forma [FILA,COLUMNA]</w:t>
+      </w:r>
+      <w:r>
+        <w:t>.</w:t>
       </w:r>
     </w:p>
     <w:p>
       <w:pPr>
         <w:pStyle w:val="Ttulo2"/>
       </w:pPr>
+      <w:bookmarkStart w:id="9" w:name="_Toc8677471"/>
       <w:r>
         <w:t>c</w:t>
       </w:r>
       <w:r>
         <w:t>hecked</w:t>
       </w:r>
-      <w:bookmarkEnd w:id="8"/>
       <w:r>
         <w:t>(Player, Index)</w:t>
       </w:r>
+      <w:bookmarkEnd w:id="9"/>
     </w:p>
     <w:p>
       <w:pPr>
@@ -4052,14 +4266,14 @@
       <w:pPr>
         <w:pStyle w:val="Ttulo2"/>
       </w:pPr>
-      <w:bookmarkStart w:id="9" w:name="_Toc8579234"/>
+      <w:bookmarkStart w:id="10" w:name="_Toc8677472"/>
       <w:r>
         <w:t>encerradoActual</w:t>
       </w:r>
-      <w:bookmarkEnd w:id="9"/>
       <w:r>
         <w:t>(Player, Index)</w:t>
       </w:r>
+      <w:bookmarkEnd w:id="10"/>
     </w:p>
     <w:p>
       <w:pPr>
@@ -4085,14 +4299,14 @@
       <w:pPr>
         <w:pStyle w:val="Ttulo2"/>
       </w:pPr>
-      <w:bookmarkStart w:id="10" w:name="_Toc8579235"/>
+      <w:bookmarkStart w:id="11" w:name="_Toc8677473"/>
       <w:r>
         <w:t>noEncerrado</w:t>
       </w:r>
-      <w:bookmarkEnd w:id="10"/>
       <w:r>
         <w:t>(Index)</w:t>
       </w:r>
+      <w:bookmarkEnd w:id="11"/>
     </w:p>
     <w:p>
       <w:pPr>
@@ -4124,6 +4338,7 @@
           <w:lang w:val="en-US"/>
         </w:rPr>
       </w:pPr>
+      <w:bookmarkStart w:id="12" w:name="_Toc8677474"/>
       <w:r>
         <w:rPr>
           <w:lang w:val="en-US"/>
@@ -4136,6 +4351,7 @@
         </w:rPr>
         <w:t>oard(Board)</w:t>
       </w:r>
+      <w:bookmarkEnd w:id="12"/>
     </w:p>
     <w:p>
       <w:pPr>
@@ -4176,14 +4392,14 @@
           <w:lang w:val="en-US"/>
         </w:rPr>
       </w:pPr>
-      <w:bookmarkStart w:id="11" w:name="_Toc8579236"/>
+      <w:bookmarkStart w:id="13" w:name="_Toc8677475"/>
       <w:r>
         <w:rPr>
           <w:lang w:val="en-US"/>
         </w:rPr>
         <w:t>goMove(+Board, +Player, +Pos, -RBoard)</w:t>
       </w:r>
-      <w:bookmarkEnd w:id="11"/>
+      <w:bookmarkEnd w:id="13"/>
     </w:p>
     <w:p>
       <w:pPr>
@@ -4211,7 +4427,11 @@
         <w:t>ó a alguna piedra</w:t>
       </w:r>
       <w:r>
-        <w:t xml:space="preserve"> del jugador contrario.</w:t>
+        <w:t xml:space="preserve"> del jugador </w:t>
+      </w:r>
+      <w:r>
+        <w:lastRenderedPageBreak/>
+        <w:t>contrario.</w:t>
       </w:r>
       <w:r>
         <w:t xml:space="preserve"> En caso de ser así, se procede a eliminar la/s piedra/s</w:t>
@@ -4251,14 +4471,14 @@
           <w:lang w:val="en-US"/>
         </w:rPr>
       </w:pPr>
-      <w:bookmarkStart w:id="12" w:name="_Toc8579237"/>
+      <w:bookmarkStart w:id="14" w:name="_Toc8677476"/>
       <w:r>
         <w:rPr>
           <w:lang w:val="en-US"/>
         </w:rPr>
         <w:t>replace(?X, +XIndex, +Y, +Xs, -XsY)</w:t>
       </w:r>
-      <w:bookmarkEnd w:id="12"/>
+      <w:bookmarkEnd w:id="14"/>
     </w:p>
     <w:p>
       <w:pPr>
@@ -4286,211 +4506,1078 @@
           <w:lang w:val="en-US"/>
         </w:rPr>
       </w:pPr>
-      <w:bookmarkStart w:id="13" w:name="_Toc8579238"/>
+      <w:bookmarkStart w:id="15" w:name="_Toc8677477"/>
+      <w:r>
+        <w:rPr>
+          <w:lang w:val="en-US"/>
+        </w:rPr>
+        <w:t>esValida(+Board, +Player, +Index)</w:t>
+      </w:r>
+      <w:bookmarkEnd w:id="15"/>
+    </w:p>
+    <w:p>
+      <w:pPr>
+        <w:jc w:val="both"/>
+      </w:pPr>
+      <w:r>
+        <w:t>Predicado destinado a analizar si la posición (Index) en la que el jugador (Player) desea colocar una piedra</w:t>
+      </w:r>
+      <w:r>
+        <w:t xml:space="preserve"> es válida, es decir no está cometiendo</w:t>
+      </w:r>
+      <w:r>
+        <w:t xml:space="preserve"> suicidio.</w:t>
+      </w:r>
+      <w:r>
+        <w:t xml:space="preserve"> Se utiliza el tablero (Board) para recorrerlo e ir chequeando las posiciones recorridas. Una vez finalizado el predicado se proceden a deschequear todas las posiciones marcadas. </w:t>
+      </w:r>
+      <w:r>
+        <w:t xml:space="preserve"> </w:t>
+      </w:r>
+    </w:p>
+    <w:p>
+      <w:pPr>
+        <w:pStyle w:val="Ttulo2"/>
+        <w:rPr>
+          <w:lang w:val="en-US"/>
+        </w:rPr>
+      </w:pPr>
+      <w:bookmarkStart w:id="16" w:name="_Toc8677478"/>
+      <w:r>
+        <w:rPr>
+          <w:lang w:val="en-US"/>
+        </w:rPr>
+        <w:t>buscarEliminarVecinosEncerrrados(+Board, +Index, +Player, -NBoard)</w:t>
+      </w:r>
+      <w:bookmarkEnd w:id="16"/>
+      <w:r>
+        <w:t xml:space="preserve"> </w:t>
+      </w:r>
+    </w:p>
+    <w:p>
+      <w:pPr>
+        <w:jc w:val="both"/>
+        <w:rPr>
+          <w:lang w:val="en-US"/>
+        </w:rPr>
+      </w:pPr>
+      <w:r>
+        <w:rPr>
+          <w:lang w:val="en-US"/>
+        </w:rPr>
+        <w:t>P</w:t>
+      </w:r>
+      <w:r>
+        <w:rPr>
+          <w:lang w:val="en-US"/>
+        </w:rPr>
+        <w:t>redi</w:t>
+      </w:r>
+      <w:r>
+        <w:rPr>
+          <w:lang w:val="en-US"/>
+        </w:rPr>
+        <w:t>cado utilizado para</w:t>
+      </w:r>
+      <w:r>
+        <w:rPr>
+          <w:lang w:val="en-US"/>
+        </w:rPr>
+        <w:t xml:space="preserve"> analizar si los vecinos</w:t>
+      </w:r>
+      <w:r>
+        <w:rPr>
+          <w:lang w:val="en-US"/>
+        </w:rPr>
+        <w:t>, es decir las posiciones adyacentes,</w:t>
+      </w:r>
+      <w:r>
+        <w:rPr>
+          <w:lang w:val="en-US"/>
+        </w:rPr>
+        <w:t xml:space="preserve"> de una dada posición</w:t>
+      </w:r>
+      <w:r>
+        <w:rPr>
+          <w:lang w:val="en-US"/>
+        </w:rPr>
+        <w:t>(Index)</w:t>
+      </w:r>
+      <w:r>
+        <w:rPr>
+          <w:lang w:val="en-US"/>
+        </w:rPr>
+        <w:t xml:space="preserve"> están encerrados</w:t>
+      </w:r>
+      <w:r>
+        <w:rPr>
+          <w:lang w:val="en-US"/>
+        </w:rPr>
+        <w:t>, de</w:t>
+      </w:r>
+      <w:r>
+        <w:rPr>
+          <w:lang w:val="en-US"/>
+        </w:rPr>
+        <w:t xml:space="preserve"> ser así se los marcará como chequeados</w:t>
+      </w:r>
+      <w:r>
+        <w:rPr>
+          <w:lang w:val="en-US"/>
+        </w:rPr>
+        <w:t>, de la forma encerrado</w:t>
+      </w:r>
+      <w:r>
+        <w:rPr>
+          <w:lang w:val="en-US"/>
+        </w:rPr>
+        <w:t>.</w:t>
+      </w:r>
+      <w:r>
+        <w:rPr>
+          <w:lang w:val="en-US"/>
+        </w:rPr>
+        <w:t xml:space="preserve"> Se utilizará el tablero (Board) para analizar y recorrer todas las piedras</w:t>
+      </w:r>
+      <w:r>
+        <w:rPr>
+          <w:lang w:val="en-US"/>
+        </w:rPr>
+        <w:t>, y se utilizará al jugador (Player)</w:t>
+      </w:r>
+      <w:r>
+        <w:rPr>
+          <w:lang w:val="en-US"/>
+        </w:rPr>
+        <w:t xml:space="preserve"> para decider si el jugador que está encerrando es el de piedras blancas o negras</w:t>
+      </w:r>
+      <w:r>
+        <w:rPr>
+          <w:lang w:val="en-US"/>
+        </w:rPr>
+        <w:t>.</w:t>
+      </w:r>
+      <w:r>
+        <w:rPr>
+          <w:lang w:val="en-US"/>
+        </w:rPr>
+        <w:t xml:space="preserve"> Una vez finalizado el predicado se procede</w:t>
+      </w:r>
+      <w:r>
+        <w:rPr>
+          <w:lang w:val="en-US"/>
+        </w:rPr>
+        <w:t>rá</w:t>
+      </w:r>
+      <w:r>
+        <w:rPr>
+          <w:lang w:val="en-US"/>
+        </w:rPr>
+        <w:t xml:space="preserve"> a eliminar</w:t>
+      </w:r>
+      <w:r>
+        <w:rPr>
+          <w:lang w:val="en-US"/>
+        </w:rPr>
+        <w:t xml:space="preserve"> todas las piedras</w:t>
+      </w:r>
+      <w:r>
+        <w:rPr>
+          <w:lang w:val="en-US"/>
+        </w:rPr>
+        <w:t xml:space="preserve"> marcadas como encerradas</w:t>
+      </w:r>
+      <w:r>
+        <w:rPr>
+          <w:lang w:val="en-US"/>
+        </w:rPr>
+        <w:t xml:space="preserve"> y se retorna</w:t>
+      </w:r>
+      <w:r>
+        <w:rPr>
+          <w:lang w:val="en-US"/>
+        </w:rPr>
+        <w:t>rá</w:t>
+      </w:r>
+      <w:r>
+        <w:rPr>
+          <w:lang w:val="en-US"/>
+        </w:rPr>
+        <w:t xml:space="preserve"> un nuevo tablero con los cambios reflejados, el cual es el parámetro NBoard. </w:t>
+      </w:r>
+      <w:r>
+        <w:rPr>
+          <w:lang w:val="en-US"/>
+        </w:rPr>
+        <w:t xml:space="preserve"> </w:t>
+      </w:r>
+    </w:p>
+    <w:p>
+      <w:pPr>
+        <w:pStyle w:val="Ttulo2"/>
+        <w:rPr>
+          <w:lang w:val="en-US"/>
+        </w:rPr>
+      </w:pPr>
+      <w:bookmarkStart w:id="17" w:name="_Toc8677479"/>
+      <w:r>
+        <w:rPr>
+          <w:lang w:val="en-US"/>
+        </w:rPr>
+        <w:t>checkEncerrado(+Board, +Index, +Player, +Opponent, +Liberty, -NBoard)</w:t>
+      </w:r>
+      <w:bookmarkEnd w:id="17"/>
+    </w:p>
+    <w:p>
+      <w:pPr>
+        <w:jc w:val="both"/>
+        <w:rPr>
+          <w:lang w:val="en-US"/>
+        </w:rPr>
+      </w:pPr>
+      <w:r>
+        <w:rPr>
+          <w:lang w:val="en-US"/>
+        </w:rPr>
+        <w:t>Predicado destinado a</w:t>
+      </w:r>
+      <w:r>
+        <w:rPr>
+          <w:lang w:val="en-US"/>
+        </w:rPr>
+        <w:t xml:space="preserve"> analizar si los vecinos de una posición (Index) se encuentran encerrados. Se utilizará el tablero actual (Board) para recorrer y analizar las posiciones, como también al jugador (Pl</w:t>
+      </w:r>
+      <w:r>
+        <w:rPr>
+          <w:lang w:val="en-US"/>
+        </w:rPr>
+        <w:t xml:space="preserve">ayer) y </w:t>
+      </w:r>
+      <w:r>
+        <w:rPr>
+          <w:lang w:val="en-US"/>
+        </w:rPr>
+        <w:t xml:space="preserve">el </w:t>
+      </w:r>
+      <w:r>
+        <w:rPr>
+          <w:lang w:val="en-US"/>
+        </w:rPr>
+        <w:t>jugador que juega encontra</w:t>
+      </w:r>
+      <w:r>
+        <w:rPr>
+          <w:lang w:val="en-US"/>
+        </w:rPr>
+        <w:t xml:space="preserve"> (O</w:t>
+      </w:r>
+      <w:r>
+        <w:rPr>
+          <w:lang w:val="en-US"/>
+        </w:rPr>
+        <w:t>pponent), además se utilizará un valor de libertad para analizar si la posición se encuentra libre, es decir no</w:t>
+      </w:r>
+      <w:r>
+        <w:rPr>
+          <w:lang w:val="en-US"/>
+        </w:rPr>
+        <w:t xml:space="preserve"> está</w:t>
+      </w:r>
+      <w:r>
+        <w:rPr>
+          <w:lang w:val="en-US"/>
+        </w:rPr>
+        <w:t xml:space="preserve"> ocupada por ningun tipo de piedra, este valor se pasa como parámetro con el nombre de Liberty.</w:t>
+      </w:r>
+      <w:r>
+        <w:rPr>
+          <w:lang w:val="en-US"/>
+        </w:rPr>
+        <w:t xml:space="preserve"> Si analizando los vecinos se encuentra con un valor de Liberty se procede a</w:t>
+      </w:r>
+      <w:r>
+        <w:rPr>
+          <w:lang w:val="en-US"/>
+        </w:rPr>
+        <w:t xml:space="preserve"> finalizar el recorrido</w:t>
+      </w:r>
+      <w:r>
+        <w:rPr>
+          <w:lang w:val="en-US"/>
+        </w:rPr>
+        <w:t xml:space="preserve"> ya que una vez encontrado esto se concluye que no se encuentra encerrado el Index.</w:t>
+      </w:r>
+      <w:r>
+        <w:rPr>
+          <w:lang w:val="en-US"/>
+        </w:rPr>
+        <w:t xml:space="preserve"> E</w:t>
+      </w:r>
+      <w:r>
+        <w:rPr>
+          <w:lang w:val="en-US"/>
+        </w:rPr>
+        <w:t xml:space="preserve">n el caso de eliminar </w:t>
+      </w:r>
+      <w:r>
+        <w:rPr>
+          <w:lang w:val="en-US"/>
+        </w:rPr>
+        <w:t>piedra</w:t>
+      </w:r>
+      <w:r>
+        <w:rPr>
+          <w:lang w:val="en-US"/>
+        </w:rPr>
+        <w:t>/s</w:t>
+      </w:r>
+      <w:r>
+        <w:rPr>
+          <w:lang w:val="en-US"/>
+        </w:rPr>
+        <w:t xml:space="preserve"> </w:t>
+      </w:r>
+      <w:r>
+        <w:rPr>
+          <w:lang w:val="en-US"/>
+        </w:rPr>
+        <w:t>se generará un nuevo tablero con los cambios efectuados con el nombre de NB</w:t>
+      </w:r>
+      <w:r>
+        <w:rPr>
+          <w:lang w:val="en-US"/>
+        </w:rPr>
+        <w:t xml:space="preserve">oard, caso contrario se devolvera </w:t>
+      </w:r>
+      <w:r>
+        <w:rPr>
+          <w:lang w:val="en-US"/>
+        </w:rPr>
+        <w:t>el tablero original (Board) dentro del parametro NBoard.</w:t>
+      </w:r>
+    </w:p>
+    <w:p>
+      <w:pPr>
+        <w:pStyle w:val="Ttulo2"/>
+        <w:rPr>
+          <w:lang w:val="en-US"/>
+        </w:rPr>
+      </w:pPr>
+      <w:bookmarkStart w:id="18" w:name="_Toc8677480"/>
+      <w:r>
+        <w:rPr>
+          <w:lang w:val="en-US"/>
+        </w:rPr>
+        <w:t>checkEncerradoCascara(+Board, +Player, +Opponent, +Liberty, -NBoard, +Index)</w:t>
+      </w:r>
+      <w:bookmarkEnd w:id="18"/>
+    </w:p>
+    <w:p>
+      <w:pPr>
+        <w:pStyle w:val="HTMLconformatoprevio"/>
+        <w:rPr>
+          <w:lang w:val="en-US"/>
+        </w:rPr>
+      </w:pPr>
+    </w:p>
+    <w:p>
+      <w:pPr>
+        <w:pStyle w:val="HTMLconformatoprevio"/>
+        <w:rPr>
+          <w:lang w:val="en-US"/>
+        </w:rPr>
+      </w:pPr>
+    </w:p>
+    <w:p>
+      <w:pPr>
+        <w:pStyle w:val="Ttulo2"/>
+        <w:rPr>
+          <w:lang w:val="en-US"/>
+        </w:rPr>
+      </w:pPr>
+      <w:bookmarkStart w:id="19" w:name="_Toc8677481"/>
+      <w:r>
+        <w:rPr>
+          <w:lang w:val="en-US"/>
+        </w:rPr>
+        <w:t>estaEncerrado(+Board, +Player, +Opponent, +Liberty, +Index)</w:t>
+      </w:r>
+      <w:bookmarkEnd w:id="19"/>
+    </w:p>
+    <w:p>
+      <w:pPr>
+        <w:rPr>
+          <w:lang w:val="en-US"/>
+        </w:rPr>
+      </w:pPr>
+    </w:p>
+    <w:p>
+      <w:pPr>
+        <w:pStyle w:val="Ttulo2"/>
+      </w:pPr>
+      <w:bookmarkStart w:id="20" w:name="_Toc8677482"/>
+      <w:r>
+        <w:rPr>
+          <w:lang w:val="en-US"/>
+        </w:rPr>
+        <w:t>getVecinos(</w:t>
+      </w:r>
+      <w:r>
+        <w:rPr>
+          <w:lang w:val="en-US"/>
+        </w:rPr>
+        <w:t>+</w:t>
+      </w:r>
+      <w:r>
+        <w:rPr>
+          <w:lang w:val="en-US"/>
+        </w:rPr>
+        <w:t xml:space="preserve">Index, </w:t>
+      </w:r>
+      <w:r>
+        <w:rPr>
+          <w:lang w:val="en-US"/>
+        </w:rPr>
+        <w:t>-</w:t>
+      </w:r>
+      <w:r>
+        <w:rPr>
+          <w:lang w:val="en-US"/>
+        </w:rPr>
+        <w:t>IndexesVecinos)</w:t>
+      </w:r>
+      <w:bookmarkEnd w:id="20"/>
+      <w:r>
+        <w:t xml:space="preserve"> </w:t>
+      </w:r>
+    </w:p>
+    <w:p>
+      <w:pPr>
+        <w:rPr>
+          <w:lang w:val="en-US"/>
+        </w:rPr>
+      </w:pPr>
+      <w:r>
+        <w:rPr>
+          <w:lang w:val="en-US"/>
+        </w:rPr>
+        <w:t>Predicado utilizado para obtener los vecinos, e</w:t>
+      </w:r>
+      <w:r>
+        <w:rPr>
+          <w:lang w:val="en-US"/>
+        </w:rPr>
+        <w:t>s decir posiciones adyacentes, de</w:t>
+      </w:r>
+      <w:r>
+        <w:rPr>
+          <w:lang w:val="en-US"/>
+        </w:rPr>
+        <w:t xml:space="preserve"> una posición dada (Index). Dichos vecinos se retornarán en una lista llamada IndexesVecinos.</w:t>
+      </w:r>
+    </w:p>
+    <w:p>
+      <w:pPr>
+        <w:pStyle w:val="Ttulo2"/>
+        <w:rPr>
+          <w:lang w:val="en-US"/>
+        </w:rPr>
+      </w:pPr>
+      <w:bookmarkStart w:id="21" w:name="_Toc8677483"/>
+      <w:r>
+        <w:rPr>
+          <w:lang w:val="en-US"/>
+        </w:rPr>
+        <w:t>vecinoEstaEncerrado(+Board, +Player, +Opponent, +Liberty, +ValuesVecinos, +IndexVecinos)</w:t>
+      </w:r>
+      <w:bookmarkEnd w:id="21"/>
+    </w:p>
+    <w:p>
+      <w:pPr>
+        <w:pStyle w:val="HTMLconformatoprevio"/>
+      </w:pPr>
+    </w:p>
+    <w:p>
+      <w:pPr>
+        <w:pStyle w:val="Ttulo2"/>
+        <w:rPr>
+          <w:lang w:val="en-US"/>
+        </w:rPr>
+      </w:pPr>
+      <w:bookmarkStart w:id="22" w:name="_Toc8677484"/>
       <w:r>
         <w:rPr>
           <w:lang w:val="en-US"/>
         </w:rPr>
         <w:lastRenderedPageBreak/>
-        <w:t>esValida(+Board, +Player, +Index)</w:t>
-      </w:r>
-      <w:bookmarkEnd w:id="13"/>
+        <w:t>noEstaEncerrado(+Board, +Player, +Opponent, +Index)</w:t>
+      </w:r>
+      <w:bookmarkEnd w:id="22"/>
+    </w:p>
+    <w:p>
+      <w:pPr>
+        <w:pStyle w:val="HTMLconformatoprevio"/>
+        <w:rPr>
+          <w:lang w:val="en-US"/>
+        </w:rPr>
+      </w:pPr>
+    </w:p>
+    <w:p>
+      <w:pPr>
+        <w:pStyle w:val="HTMLconformatoprevio"/>
+        <w:rPr>
+          <w:lang w:val="en-US"/>
+        </w:rPr>
+      </w:pPr>
+    </w:p>
+    <w:p>
+      <w:pPr>
+        <w:pStyle w:val="Ttulo2"/>
+        <w:rPr>
+          <w:lang w:val="en-US"/>
+        </w:rPr>
+      </w:pPr>
+      <w:bookmarkStart w:id="23" w:name="_Toc8677485"/>
+      <w:r>
+        <w:rPr>
+          <w:lang w:val="en-US"/>
+        </w:rPr>
+        <w:t>getValueListOnBoard(+Board, +Indexes, -Values)</w:t>
+      </w:r>
+      <w:bookmarkEnd w:id="23"/>
+    </w:p>
+    <w:p>
+      <w:pPr>
+        <w:pStyle w:val="HTMLconformatoprevio"/>
+        <w:rPr>
+          <w:lang w:val="en-US"/>
+        </w:rPr>
+      </w:pPr>
+    </w:p>
+    <w:p>
+      <w:pPr>
+        <w:pStyle w:val="HTMLconformatoprevio"/>
+        <w:rPr>
+          <w:lang w:val="en-US"/>
+        </w:rPr>
+      </w:pPr>
+    </w:p>
+    <w:p>
+      <w:pPr>
+        <w:pStyle w:val="Ttulo2"/>
+        <w:rPr>
+          <w:lang w:val="en-US"/>
+        </w:rPr>
+      </w:pPr>
+      <w:bookmarkStart w:id="24" w:name="_Toc8677486"/>
+      <w:r>
+        <w:rPr>
+          <w:lang w:val="en-US"/>
+        </w:rPr>
+        <w:t>getValueOnBoard(+Board, +Index, -Value)</w:t>
+      </w:r>
+      <w:bookmarkEnd w:id="24"/>
     </w:p>
     <w:p>
       <w:pPr>
         <w:jc w:val="both"/>
-      </w:pPr>
-      <w:r>
-        <w:t>Predicado destinado a analizar si la posición (Index) en la que el jugador (Player) desea colocar una piedra</w:t>
-      </w:r>
-      <w:r>
-        <w:t xml:space="preserve"> es válida, es decir no está cometiendo</w:t>
-      </w:r>
-      <w:r>
-        <w:t xml:space="preserve"> suicidio.</w:t>
-      </w:r>
-      <w:r>
-        <w:t xml:space="preserve"> Se utiliza el tablero (Board) para recorrerlo e ir chequeando las posiciones recorridas. Una vez finalizado el predicado se proceden a deschequear todas las posiciones marcadas. </w:t>
-      </w:r>
+        <w:rPr>
+          <w:lang w:val="en-US"/>
+        </w:rPr>
+      </w:pPr>
+      <w:r>
+        <w:rPr>
+          <w:lang w:val="en-US"/>
+        </w:rPr>
+        <w:t>Predicado destinado a la obtención del valor de una posición dada (Index).</w:t>
+      </w:r>
+      <w:r>
+        <w:rPr>
+          <w:lang w:val="en-US"/>
+        </w:rPr>
+        <w:t xml:space="preserve"> Se utiliza el tablero actual</w:t>
+      </w:r>
+      <w:r>
+        <w:rPr>
+          <w:lang w:val="en-US"/>
+        </w:rPr>
+        <w:t xml:space="preserve"> (Board)</w:t>
+      </w:r>
+      <w:r>
+        <w:rPr>
+          <w:lang w:val="en-US"/>
+        </w:rPr>
+        <w:t xml:space="preserve"> para accede</w:t>
+      </w:r>
+      <w:r>
+        <w:rPr>
+          <w:lang w:val="en-US"/>
+        </w:rPr>
+        <w:t>r</w:t>
+      </w:r>
+      <w:r>
+        <w:rPr>
+          <w:lang w:val="en-US"/>
+        </w:rPr>
+        <w:t xml:space="preserve"> a dicha posición. El valor obtenido se retornará en el parámetro Value. </w:t>
+      </w:r>
+    </w:p>
+    <w:p>
+      <w:pPr>
+        <w:pStyle w:val="Ttulo2"/>
+        <w:rPr>
+          <w:lang w:val="en-US"/>
+        </w:rPr>
+      </w:pPr>
+      <w:bookmarkStart w:id="25" w:name="_Toc8677487"/>
+      <w:r>
+        <w:rPr>
+          <w:lang w:val="en-US"/>
+        </w:rPr>
+        <w:t>getValueLista(</w:t>
+      </w:r>
+      <w:r>
+        <w:rPr>
+          <w:lang w:val="en-US"/>
+        </w:rPr>
+        <w:t>+</w:t>
+      </w:r>
+      <w:r>
+        <w:rPr>
+          <w:lang w:val="en-US"/>
+        </w:rPr>
+        <w:t xml:space="preserve">Columna, </w:t>
+      </w:r>
+      <w:r>
+        <w:rPr>
+          <w:lang w:val="en-US"/>
+        </w:rPr>
+        <w:t>+</w:t>
+      </w:r>
+      <w:r>
+        <w:rPr>
+          <w:lang w:val="en-US"/>
+        </w:rPr>
+        <w:t xml:space="preserve">Lista, </w:t>
+      </w:r>
+      <w:r>
+        <w:rPr>
+          <w:lang w:val="en-US"/>
+        </w:rPr>
+        <w:t>-</w:t>
+      </w:r>
+      <w:r>
+        <w:rPr>
+          <w:lang w:val="en-US"/>
+        </w:rPr>
+        <w:t>Value)</w:t>
+      </w:r>
+      <w:bookmarkEnd w:id="25"/>
+    </w:p>
+    <w:p>
+      <w:pPr>
+        <w:jc w:val="both"/>
+        <w:rPr>
+          <w:lang w:val="en-US"/>
+        </w:rPr>
+      </w:pPr>
+      <w:r>
+        <w:rPr>
+          <w:lang w:val="en-US"/>
+        </w:rPr>
+        <w:t>Predicado utilizado para la obtenci</w:t>
+      </w:r>
+      <w:r>
+        <w:rPr>
+          <w:lang w:val="en-US"/>
+        </w:rPr>
+        <w:t>ón del valor de la posición de la columna pasada por parametro</w:t>
+      </w:r>
+      <w:r>
+        <w:rPr>
+          <w:lang w:val="en-US"/>
+        </w:rPr>
+        <w:t xml:space="preserve"> ubicada</w:t>
+      </w:r>
+      <w:r>
+        <w:rPr>
+          <w:lang w:val="en-US"/>
+        </w:rPr>
+        <w:t xml:space="preserve"> en la lista (Lista).</w:t>
+      </w:r>
+      <w:r>
+        <w:rPr>
+          <w:lang w:val="en-US"/>
+        </w:rPr>
+        <w:t xml:space="preserve"> En el caso de que se haya encontrado una posición valida, se procede a retornar su valor en el parámetro Value, caso contrario se procede a devolver el valor </w:t>
+      </w:r>
+      <w:r>
+        <w:rPr>
+          <w:lang w:val="en-US"/>
+        </w:rPr>
+        <w:t>“o” en Value.</w:t>
+      </w:r>
+    </w:p>
+    <w:p>
+      <w:pPr>
+        <w:pStyle w:val="Ttulo2"/>
+        <w:rPr>
+          <w:lang w:val="en-US"/>
+        </w:rPr>
+      </w:pPr>
+      <w:bookmarkStart w:id="26" w:name="_Toc8677488"/>
+      <w:r>
+        <w:rPr>
+          <w:lang w:val="en-US"/>
+        </w:rPr>
+        <w:t>getListaIndex(+Index, +Board, -Lista)</w:t>
+      </w:r>
+      <w:bookmarkEnd w:id="26"/>
       <w:r>
         <w:t xml:space="preserve"> </w:t>
       </w:r>
     </w:p>
     <w:p>
       <w:pPr>
+        <w:jc w:val="both"/>
+        <w:rPr>
+          <w:lang w:val="en-US"/>
+        </w:rPr>
+      </w:pPr>
+      <w:r>
+        <w:rPr>
+          <w:lang w:val="en-US"/>
+        </w:rPr>
+        <w:t>Predicado destinado a la</w:t>
+      </w:r>
+      <w:r>
+        <w:rPr>
+          <w:lang w:val="en-US"/>
+        </w:rPr>
+        <w:t xml:space="preserve"> obtención de la lista correspondiente a la fila representada por el parámetro Index.</w:t>
+      </w:r>
+      <w:r>
+        <w:rPr>
+          <w:lang w:val="en-US"/>
+        </w:rPr>
+        <w:t xml:space="preserve"> Se utilizará el tablero actual (Board) para recorrer la fila y obtener sus respectivos elementos.</w:t>
+      </w:r>
+      <w:r>
+        <w:rPr>
+          <w:lang w:val="en-US"/>
+        </w:rPr>
+        <w:t xml:space="preserve"> En el caso de ingresar un Index valido, se procede</w:t>
+      </w:r>
+      <w:r>
+        <w:rPr>
+          <w:lang w:val="en-US"/>
+        </w:rPr>
+        <w:t>rá</w:t>
+      </w:r>
+      <w:r>
+        <w:rPr>
+          <w:lang w:val="en-US"/>
+        </w:rPr>
+        <w:t xml:space="preserve"> a retornar la correspondiente lista en el parámetro Li</w:t>
+      </w:r>
+      <w:r>
+        <w:rPr>
+          <w:lang w:val="en-US"/>
+        </w:rPr>
+        <w:t>sta, caso contrario se retornará</w:t>
+      </w:r>
+      <w:r>
+        <w:rPr>
+          <w:lang w:val="en-US"/>
+        </w:rPr>
+        <w:t xml:space="preserve"> en el parámetro Lista una lista vacía.</w:t>
+      </w:r>
+      <w:r>
+        <w:rPr>
+          <w:lang w:val="en-US"/>
+        </w:rPr>
+        <w:t xml:space="preserve"> </w:t>
+      </w:r>
+    </w:p>
+    <w:p>
+      <w:pPr>
         <w:pStyle w:val="Ttulo2"/>
         <w:rPr>
           <w:lang w:val="en-US"/>
         </w:rPr>
       </w:pPr>
-      <w:bookmarkStart w:id="14" w:name="_Toc8579239"/>
-      <w:r>
-        <w:rPr>
-          <w:lang w:val="en-US"/>
-        </w:rPr>
-        <w:t>buscarEliminarVecinosEncerrrados(+Board, +Index, +Player, -NBoard)</w:t>
-      </w:r>
-      <w:bookmarkEnd w:id="14"/>
-      <w:r>
+      <w:bookmarkStart w:id="27" w:name="_Toc8677489"/>
+      <w:r>
+        <w:rPr>
+          <w:lang w:val="en-US"/>
+        </w:rPr>
+        <w:t>eliminarEncerradosActuales(+Board, -NBoard)</w:t>
+      </w:r>
+      <w:bookmarkEnd w:id="27"/>
+    </w:p>
+    <w:p>
+      <w:pPr>
+        <w:jc w:val="both"/>
+        <w:rPr>
+          <w:lang w:val="en-US"/>
+        </w:rPr>
+      </w:pPr>
+      <w:r>
+        <w:rPr>
+          <w:lang w:val="en-US"/>
+        </w:rPr>
+        <w:t>Predicado utilizado para</w:t>
+      </w:r>
+      <w:r>
+        <w:rPr>
+          <w:lang w:val="en-US"/>
+        </w:rPr>
+        <w:t xml:space="preserve"> eliminar todas las posiciones marcadas como encerrados actuales del tablero actual (Board), luego se retorna un nuevo tablero que refleje todos los cambios aplicados en NBoard.</w:t>
+      </w:r>
+    </w:p>
+    <w:p>
+      <w:pPr>
+        <w:pStyle w:val="HTMLconformatoprevio"/>
+        <w:rPr>
+          <w:lang w:val="en-US"/>
+        </w:rPr>
+      </w:pPr>
+    </w:p>
+    <w:p>
+      <w:pPr>
+        <w:pStyle w:val="Ttulo2"/>
+        <w:rPr>
+          <w:lang w:val="en-US"/>
+        </w:rPr>
+      </w:pPr>
+      <w:bookmarkStart w:id="28" w:name="_Toc8677490"/>
+      <w:r>
+        <w:rPr>
+          <w:lang w:val="en-US"/>
+        </w:rPr>
+        <w:t>winPoints(+Board, -PWhite, -PBlack)</w:t>
+      </w:r>
+      <w:bookmarkEnd w:id="28"/>
+    </w:p>
+    <w:p>
+      <w:pPr>
+        <w:jc w:val="both"/>
+        <w:rPr>
+          <w:lang w:val="en-US"/>
+        </w:rPr>
+      </w:pPr>
+      <w:r>
+        <w:rPr>
+          <w:lang w:val="en-US"/>
+        </w:rPr>
+        <w:t>Predicado destinado a calcular el puntaje de ambos jugadores una vez finalizada la partida.</w:t>
+      </w:r>
+      <w:r>
+        <w:rPr>
+          <w:lang w:val="en-US"/>
+        </w:rPr>
+        <w:t xml:space="preserve"> El puntaje de cada jugador se calcula contando las posiciones en el tablero ocupadas por cada uno, sumado a la cantidad de posicio</w:t>
+      </w:r>
+      <w:r>
+        <w:rPr>
+          <w:lang w:val="en-US"/>
+        </w:rPr>
+        <w:t>nes que se encuentren</w:t>
+      </w:r>
+      <w:r>
+        <w:rPr>
+          <w:lang w:val="en-US"/>
+        </w:rPr>
+        <w:t xml:space="preserve"> vacías y que esten capturadas por un jugador.</w:t>
+      </w:r>
+      <w:r>
+        <w:rPr>
+          <w:lang w:val="en-US"/>
+        </w:rPr>
+        <w:t xml:space="preserve"> Se recibe el tablero actual (Board) como parámetro para poder recorrerlo y calcular dichos puntajes. El puntaje de las piedras de color blanco se retorna en el parámetro PWhite y el puntaje de las piedras negras se retorna en el parámetro PBlack.</w:t>
+      </w:r>
+    </w:p>
+    <w:p>
+      <w:pPr>
+        <w:pStyle w:val="HTMLconformatoprevio"/>
+        <w:rPr>
+          <w:lang w:val="en-US"/>
+        </w:rPr>
+      </w:pPr>
+    </w:p>
+    <w:p>
+      <w:pPr>
+        <w:pStyle w:val="Ttulo2"/>
+        <w:rPr>
+          <w:lang w:val="en-US"/>
+        </w:rPr>
+      </w:pPr>
+      <w:bookmarkStart w:id="29" w:name="_Toc8677491"/>
+      <w:r>
+        <w:rPr>
+          <w:lang w:val="en-US"/>
+        </w:rPr>
+        <w:t>calcularPuntos(+Board, +Player, +Opponent, +Liberty, -P)</w:t>
+      </w:r>
+      <w:bookmarkEnd w:id="29"/>
+    </w:p>
+    <w:p>
+      <w:pPr>
+        <w:pStyle w:val="HTMLconformatoprevio"/>
+        <w:rPr>
+          <w:lang w:val="en-US"/>
+        </w:rPr>
+      </w:pPr>
+    </w:p>
+    <w:p>
+      <w:pPr>
+        <w:pStyle w:val="HTMLconformatoprevio"/>
+        <w:rPr>
+          <w:lang w:val="en-US"/>
+        </w:rPr>
+      </w:pPr>
+    </w:p>
+    <w:p>
+      <w:pPr>
+        <w:pStyle w:val="Ttulo2"/>
+        <w:rPr>
+          <w:lang w:val="en-US"/>
+        </w:rPr>
+      </w:pPr>
+      <w:bookmarkStart w:id="30" w:name="_Toc8677492"/>
+      <w:r>
+        <w:rPr>
+          <w:lang w:val="en-US"/>
+        </w:rPr>
+        <w:t>calcularPuntosAux(Board, Player, Opponent, Liberty, Index)</w:t>
+      </w:r>
+      <w:bookmarkEnd w:id="30"/>
+    </w:p>
+    <w:p>
+      <w:pPr>
+        <w:pStyle w:val="HTMLconformatoprevio"/>
+        <w:rPr>
+          <w:lang w:val="en-US"/>
+        </w:rPr>
+      </w:pPr>
+    </w:p>
+    <w:p>
+      <w:pPr>
+        <w:pStyle w:val="HTMLconformatoprevio"/>
+        <w:rPr>
+          <w:lang w:val="en-US"/>
+        </w:rPr>
+      </w:pPr>
+    </w:p>
+    <w:p>
+      <w:pPr>
+        <w:pStyle w:val="Ttulo2"/>
+        <w:rPr>
+          <w:lang w:val="en-US"/>
+        </w:rPr>
+      </w:pPr>
+      <w:bookmarkStart w:id="31" w:name="_Toc8677493"/>
+      <w:r>
+        <w:rPr>
+          <w:lang w:val="en-US"/>
+        </w:rPr>
+        <w:t>checkEncerradoSinUncheck(+Board, +Player, +Opponent, +Liberty, +Index)</w:t>
+      </w:r>
+      <w:bookmarkEnd w:id="31"/>
+    </w:p>
+    <w:p>
+      <w:pPr>
+        <w:pStyle w:val="HTMLconformatoprevio"/>
+        <w:rPr>
+          <w:lang w:val="en-US"/>
+        </w:rPr>
+      </w:pPr>
+    </w:p>
+    <w:p>
+      <w:pPr>
+        <w:pStyle w:val="HTMLconformatoprevio"/>
+        <w:rPr>
+          <w:lang w:val="en-US"/>
+        </w:rPr>
+      </w:pPr>
+    </w:p>
+    <w:p>
+      <w:pPr>
+        <w:pStyle w:val="Ttulo2"/>
+        <w:rPr>
+          <w:lang w:val="en-US"/>
+        </w:rPr>
+      </w:pPr>
+      <w:bookmarkStart w:id="32" w:name="_Toc8677494"/>
+      <w:r>
+        <w:rPr>
+          <w:lang w:val="en-US"/>
+        </w:rPr>
+        <w:lastRenderedPageBreak/>
+        <w:t>getNext(+Index, -NextIndex)</w:t>
+      </w:r>
+      <w:bookmarkEnd w:id="32"/>
+    </w:p>
+    <w:p>
+      <w:pPr>
+        <w:jc w:val="both"/>
+        <w:rPr>
+          <w:lang w:val="en-US"/>
+        </w:rPr>
+      </w:pPr>
+      <w:r>
+        <w:rPr>
+          <w:lang w:val="en-US"/>
+        </w:rPr>
+        <w:t>Predicado utilizado para obtener el index o posición siguiente a un Index pasado como parámetro.</w:t>
+      </w:r>
+      <w:r>
+        <w:rPr>
+          <w:lang w:val="en-US"/>
+        </w:rPr>
+        <w:t xml:space="preserve"> En el caso de que Index no se encuentre en el </w:t>
+      </w:r>
+      <w:r>
+        <w:rPr>
+          <w:lang w:val="en-US"/>
+        </w:rPr>
+        <w:t>extremo</w:t>
+      </w:r>
+      <w:r>
+        <w:rPr>
+          <w:lang w:val="en-US"/>
+        </w:rPr>
         <w:t xml:space="preserve"> </w:t>
       </w:r>
-    </w:p>
-    <w:p>
-      <w:pPr>
-        <w:jc w:val="both"/>
-        <w:rPr>
-          <w:lang w:val="en-US"/>
-        </w:rPr>
-      </w:pPr>
-      <w:r>
-        <w:rPr>
-          <w:lang w:val="en-US"/>
-        </w:rPr>
-        <w:t>P</w:t>
-      </w:r>
-      <w:r>
-        <w:rPr>
-          <w:lang w:val="en-US"/>
-        </w:rPr>
-        <w:t>redi</w:t>
-      </w:r>
-      <w:r>
-        <w:rPr>
-          <w:lang w:val="en-US"/>
-        </w:rPr>
-        <w:t>cado utilizado para</w:t>
-      </w:r>
-      <w:r>
-        <w:rPr>
-          <w:lang w:val="en-US"/>
-        </w:rPr>
-        <w:t xml:space="preserve"> analizar si los vecinos</w:t>
-      </w:r>
-      <w:r>
-        <w:rPr>
-          <w:lang w:val="en-US"/>
-        </w:rPr>
-        <w:t>, es decir las posiciones adyacentes,</w:t>
-      </w:r>
-      <w:r>
-        <w:rPr>
-          <w:lang w:val="en-US"/>
-        </w:rPr>
-        <w:t xml:space="preserve"> de una dada posición</w:t>
-      </w:r>
-      <w:r>
-        <w:rPr>
-          <w:lang w:val="en-US"/>
-        </w:rPr>
-        <w:t>(Index)</w:t>
-      </w:r>
-      <w:r>
-        <w:rPr>
-          <w:lang w:val="en-US"/>
-        </w:rPr>
-        <w:t xml:space="preserve"> están encerrados</w:t>
-      </w:r>
-      <w:r>
-        <w:rPr>
-          <w:lang w:val="en-US"/>
-        </w:rPr>
-        <w:t>, de</w:t>
-      </w:r>
-      <w:r>
-        <w:rPr>
-          <w:lang w:val="en-US"/>
-        </w:rPr>
-        <w:t xml:space="preserve"> ser así se los marcará como chequeados</w:t>
-      </w:r>
-      <w:r>
-        <w:rPr>
-          <w:lang w:val="en-US"/>
-        </w:rPr>
-        <w:t>, de la forma encerrado</w:t>
-      </w:r>
-      <w:r>
-        <w:rPr>
-          <w:lang w:val="en-US"/>
-        </w:rPr>
-        <w:t>.</w:t>
-      </w:r>
-      <w:r>
-        <w:rPr>
-          <w:lang w:val="en-US"/>
-        </w:rPr>
-        <w:t xml:space="preserve"> Se utilizará el tablero (Board) para analizar y recorrer todas las piedras</w:t>
-      </w:r>
-      <w:r>
-        <w:rPr>
-          <w:lang w:val="en-US"/>
-        </w:rPr>
-        <w:t>, y se utilizará al jugador (Player)</w:t>
-      </w:r>
-      <w:r>
-        <w:rPr>
-          <w:lang w:val="en-US"/>
-        </w:rPr>
-        <w:t xml:space="preserve"> para decider si el jugador que está encerrando es el de piedras blancas o negras</w:t>
-      </w:r>
-      <w:r>
-        <w:rPr>
-          <w:lang w:val="en-US"/>
-        </w:rPr>
-        <w:t>.</w:t>
-      </w:r>
-      <w:r>
-        <w:rPr>
-          <w:lang w:val="en-US"/>
-        </w:rPr>
-        <w:t xml:space="preserve"> Una vez finalizado el predicado se procede</w:t>
-      </w:r>
-      <w:r>
-        <w:rPr>
-          <w:lang w:val="en-US"/>
-        </w:rPr>
-        <w:t>rá</w:t>
-      </w:r>
-      <w:r>
-        <w:rPr>
-          <w:lang w:val="en-US"/>
-        </w:rPr>
-        <w:t xml:space="preserve"> a eliminar</w:t>
-      </w:r>
-      <w:r>
-        <w:rPr>
-          <w:lang w:val="en-US"/>
-        </w:rPr>
-        <w:t xml:space="preserve"> todas las piedras</w:t>
-      </w:r>
-      <w:r>
-        <w:rPr>
-          <w:lang w:val="en-US"/>
-        </w:rPr>
-        <w:t xml:space="preserve"> marcadas como encerradas</w:t>
-      </w:r>
-      <w:r>
-        <w:rPr>
-          <w:lang w:val="en-US"/>
-        </w:rPr>
-        <w:t xml:space="preserve"> y se retorna</w:t>
-      </w:r>
-      <w:r>
-        <w:rPr>
-          <w:lang w:val="en-US"/>
-        </w:rPr>
-        <w:t>rá</w:t>
-      </w:r>
-      <w:r>
-        <w:rPr>
-          <w:lang w:val="en-US"/>
-        </w:rPr>
-        <w:t xml:space="preserve"> un nuevo tablero con los cambios reflejados, el cual es el parámetro NBoard. </w:t>
-      </w:r>
-      <w:r>
-        <w:rPr>
-          <w:lang w:val="en-US"/>
-        </w:rPr>
-        <w:t xml:space="preserve"> </w:t>
+      <w:r>
+        <w:rPr>
+          <w:lang w:val="en-US"/>
+        </w:rPr>
+        <w:t>derecho de su</w:t>
+      </w:r>
+      <w:r>
+        <w:rPr>
+          <w:lang w:val="en-US"/>
+        </w:rPr>
+        <w:t xml:space="preserve"> fila, se retornará en NextIndex la posición a la derecha de In</w:t>
+      </w:r>
+      <w:r>
+        <w:rPr>
+          <w:lang w:val="en-US"/>
+        </w:rPr>
+        <w:t>dex, caso contrario se retornar</w:t>
+      </w:r>
+      <w:r>
+        <w:rPr>
+          <w:lang w:val="en-US"/>
+        </w:rPr>
+        <w:t>á la primera posición de la fila siguiente</w:t>
+      </w:r>
+      <w:r>
+        <w:rPr>
+          <w:lang w:val="en-US"/>
+        </w:rPr>
+        <w:t xml:space="preserve"> en NextIndex.</w:t>
       </w:r>
     </w:p>
     <w:p>
@@ -4500,142 +5587,30 @@
           <w:lang w:val="en-US"/>
         </w:rPr>
       </w:pPr>
-      <w:bookmarkStart w:id="15" w:name="_Toc8579240"/>
-      <w:r>
-        <w:rPr>
-          <w:lang w:val="en-US"/>
-        </w:rPr>
-        <w:t>checkEncerrado(+Board, +Index, +Player, +Opponent, +Liberty, -NBoard)</w:t>
-      </w:r>
-      <w:bookmarkEnd w:id="15"/>
-    </w:p>
-    <w:p>
-      <w:pPr>
-        <w:jc w:val="both"/>
-        <w:rPr>
-          <w:lang w:val="en-US"/>
-        </w:rPr>
-      </w:pPr>
-      <w:r>
-        <w:rPr>
-          <w:lang w:val="en-US"/>
-        </w:rPr>
-        <w:t>Predicado destinado a</w:t>
-      </w:r>
-      <w:r>
-        <w:rPr>
-          <w:lang w:val="en-US"/>
-        </w:rPr>
-        <w:t xml:space="preserve"> analizar si los vecinos de una posición (Index) se encuentran encerrados. Se utilizará el tablero actual (Board) para recorrer y analizar las posiciones, como también al jugador (Pl</w:t>
-      </w:r>
-      <w:r>
-        <w:rPr>
-          <w:lang w:val="en-US"/>
-        </w:rPr>
-        <w:t xml:space="preserve">ayer) y </w:t>
-      </w:r>
-      <w:r>
-        <w:rPr>
-          <w:lang w:val="en-US"/>
-        </w:rPr>
-        <w:t xml:space="preserve">el </w:t>
-      </w:r>
-      <w:r>
-        <w:rPr>
-          <w:lang w:val="en-US"/>
-        </w:rPr>
-        <w:t>jugador que juega encontra</w:t>
-      </w:r>
-      <w:r>
-        <w:rPr>
-          <w:lang w:val="en-US"/>
-        </w:rPr>
-        <w:t xml:space="preserve"> (O</w:t>
-      </w:r>
-      <w:r>
-        <w:rPr>
-          <w:lang w:val="en-US"/>
-        </w:rPr>
-        <w:t>pponent), además se utilizará un valor de libertad para analizar si la posición se encuentra libre, es decir no</w:t>
-      </w:r>
-      <w:r>
-        <w:rPr>
-          <w:lang w:val="en-US"/>
-        </w:rPr>
-        <w:t xml:space="preserve"> está</w:t>
-      </w:r>
-      <w:r>
-        <w:rPr>
-          <w:lang w:val="en-US"/>
-        </w:rPr>
-        <w:t xml:space="preserve"> ocupada por ningun tipo de piedra, este valor se pasa como parámetro con el nombre de Liberty.</w:t>
-      </w:r>
-      <w:r>
-        <w:rPr>
-          <w:lang w:val="en-US"/>
-        </w:rPr>
-        <w:t xml:space="preserve"> Si analizando los vecinos se encuentra con un valor de Liberty se procede a</w:t>
-      </w:r>
-      <w:r>
-        <w:rPr>
-          <w:lang w:val="en-US"/>
-        </w:rPr>
-        <w:t xml:space="preserve"> finalizar el recorrido</w:t>
-      </w:r>
-      <w:r>
-        <w:rPr>
-          <w:lang w:val="en-US"/>
-        </w:rPr>
-        <w:t xml:space="preserve"> ya que una vez encontrado esto se concluye que no se encuentra encerrado el Index.</w:t>
-      </w:r>
-      <w:r>
-        <w:rPr>
-          <w:lang w:val="en-US"/>
-        </w:rPr>
-        <w:t xml:space="preserve"> E</w:t>
-      </w:r>
-      <w:r>
-        <w:rPr>
-          <w:lang w:val="en-US"/>
-        </w:rPr>
-        <w:t xml:space="preserve">n el caso de eliminar </w:t>
-      </w:r>
-      <w:r>
-        <w:rPr>
-          <w:lang w:val="en-US"/>
-        </w:rPr>
-        <w:t>piedra</w:t>
-      </w:r>
-      <w:r>
-        <w:rPr>
-          <w:lang w:val="en-US"/>
-        </w:rPr>
-        <w:t>/s</w:t>
-      </w:r>
-      <w:r>
-        <w:rPr>
-          <w:lang w:val="en-US"/>
-        </w:rPr>
-        <w:t xml:space="preserve"> </w:t>
-      </w:r>
-      <w:r>
-        <w:rPr>
-          <w:lang w:val="en-US"/>
-        </w:rPr>
-        <w:t>se generará un nuevo tablero con los cambios efectuados con el nombre de NB</w:t>
-      </w:r>
-      <w:r>
-        <w:rPr>
-          <w:lang w:val="en-US"/>
-        </w:rPr>
-        <w:t xml:space="preserve">oard, caso contrario se devolvera </w:t>
-      </w:r>
-      <w:r>
-        <w:rPr>
-          <w:lang w:val="en-US"/>
-        </w:rPr>
-        <w:t>el tablero original (Board) dentro del parametro NBoard.</w:t>
-      </w:r>
+      <w:bookmarkStart w:id="33" w:name="_Toc8677495"/>
+      <w:r>
+        <w:rPr>
+          <w:lang w:val="en-US"/>
+        </w:rPr>
+        <w:t>checkedToEncerrado</w:t>
+      </w:r>
+      <w:bookmarkEnd w:id="33"/>
+    </w:p>
+    <w:p>
+      <w:pPr>
+        <w:pStyle w:val="HTMLconformatoprevio"/>
+        <w:rPr>
+          <w:lang w:val="en-US"/>
+        </w:rPr>
+      </w:pPr>
+    </w:p>
+    <w:p>
+      <w:pPr>
+        <w:pStyle w:val="HTMLconformatoprevio"/>
+        <w:rPr>
+          <w:lang w:val="en-US"/>
+        </w:rPr>
+      </w:pPr>
     </w:p>
     <w:p>
       <w:pPr>
@@ -4644,707 +5619,14 @@
           <w:lang w:val="en-US"/>
         </w:rPr>
       </w:pPr>
-      <w:bookmarkStart w:id="16" w:name="_Toc8579241"/>
-      <w:r>
-        <w:rPr>
-          <w:lang w:val="en-US"/>
-        </w:rPr>
-        <w:t>checkEncerradoCascara(+Board, +Player, +Opponent, +Liberty, -NBoard, +Index)</w:t>
-      </w:r>
-      <w:bookmarkEnd w:id="16"/>
-    </w:p>
-    <w:p>
-      <w:pPr>
-        <w:pStyle w:val="HTMLconformatoprevio"/>
-        <w:rPr>
-          <w:lang w:val="en-US"/>
-        </w:rPr>
-      </w:pPr>
-    </w:p>
-    <w:p>
-      <w:pPr>
-        <w:pStyle w:val="HTMLconformatoprevio"/>
-        <w:rPr>
-          <w:lang w:val="en-US"/>
-        </w:rPr>
-      </w:pPr>
-    </w:p>
-    <w:p>
-      <w:pPr>
-        <w:pStyle w:val="Ttulo2"/>
-        <w:rPr>
-          <w:lang w:val="en-US"/>
-        </w:rPr>
-      </w:pPr>
-      <w:bookmarkStart w:id="17" w:name="_Toc8579242"/>
-      <w:r>
-        <w:rPr>
-          <w:lang w:val="en-US"/>
-        </w:rPr>
-        <w:t>estaEncerrado(+Board, +Player, +Opponent, +Liberty, +Index)</w:t>
-      </w:r>
-      <w:bookmarkEnd w:id="17"/>
-    </w:p>
-    <w:p>
-      <w:pPr>
-        <w:rPr>
-          <w:lang w:val="en-US"/>
-        </w:rPr>
-      </w:pPr>
-    </w:p>
-    <w:p>
-      <w:pPr>
-        <w:pStyle w:val="Ttulo2"/>
-      </w:pPr>
-      <w:bookmarkStart w:id="18" w:name="_Toc8579243"/>
-      <w:r>
-        <w:rPr>
-          <w:lang w:val="en-US"/>
-        </w:rPr>
-        <w:t>getVecinos(</w:t>
-      </w:r>
-      <w:r>
-        <w:rPr>
-          <w:lang w:val="en-US"/>
-        </w:rPr>
-        <w:t>+</w:t>
-      </w:r>
-      <w:r>
-        <w:rPr>
-          <w:lang w:val="en-US"/>
-        </w:rPr>
-        <w:t xml:space="preserve">Index, </w:t>
-      </w:r>
-      <w:r>
-        <w:rPr>
-          <w:lang w:val="en-US"/>
-        </w:rPr>
-        <w:t>-</w:t>
-      </w:r>
-      <w:r>
-        <w:rPr>
-          <w:lang w:val="en-US"/>
-        </w:rPr>
-        <w:t>IndexesVecinos)</w:t>
-      </w:r>
-      <w:bookmarkEnd w:id="18"/>
-      <w:r>
-        <w:t xml:space="preserve"> </w:t>
-      </w:r>
-    </w:p>
-    <w:p>
-      <w:pPr>
-        <w:rPr>
-          <w:lang w:val="en-US"/>
-        </w:rPr>
-      </w:pPr>
-      <w:r>
-        <w:rPr>
-          <w:lang w:val="en-US"/>
-        </w:rPr>
-        <w:t>Predicado utilizado para obtener los vecinos, e</w:t>
-      </w:r>
-      <w:r>
-        <w:rPr>
-          <w:lang w:val="en-US"/>
-        </w:rPr>
-        <w:t>s decir posiciones adyacentes, de</w:t>
-      </w:r>
-      <w:r>
-        <w:rPr>
-          <w:lang w:val="en-US"/>
-        </w:rPr>
-        <w:t xml:space="preserve"> una posición dada (Index). Dichos vecinos se retornarán en una lista llamada IndexesVecinos.</w:t>
-      </w:r>
-    </w:p>
-    <w:p>
-      <w:pPr>
-        <w:pStyle w:val="Ttulo2"/>
-        <w:rPr>
-          <w:lang w:val="en-US"/>
-        </w:rPr>
-      </w:pPr>
-      <w:bookmarkStart w:id="19" w:name="_Toc8579244"/>
-      <w:r>
-        <w:rPr>
-          <w:lang w:val="en-US"/>
-        </w:rPr>
-        <w:t>vecinoEstaEncerrado(+Board, +Player, +Opponent, +Liberty, +ValuesVecinos, +IndexVecinos)</w:t>
-      </w:r>
-      <w:bookmarkEnd w:id="19"/>
-    </w:p>
-    <w:p>
-      <w:pPr>
-        <w:pStyle w:val="HTMLconformatoprevio"/>
-      </w:pPr>
-    </w:p>
-    <w:p>
-      <w:pPr>
-        <w:pStyle w:val="Ttulo2"/>
-        <w:rPr>
-          <w:lang w:val="en-US"/>
-        </w:rPr>
-      </w:pPr>
-      <w:bookmarkStart w:id="20" w:name="_Toc8579245"/>
-      <w:r>
-        <w:rPr>
-          <w:lang w:val="en-US"/>
-        </w:rPr>
-        <w:t>noEstaEncerrado(+Board, +Player, +Opponent, +Index)</w:t>
-      </w:r>
-      <w:bookmarkEnd w:id="20"/>
-    </w:p>
-    <w:p>
-      <w:pPr>
-        <w:pStyle w:val="HTMLconformatoprevio"/>
-        <w:rPr>
-          <w:lang w:val="en-US"/>
-        </w:rPr>
-      </w:pPr>
-    </w:p>
-    <w:p>
-      <w:pPr>
-        <w:pStyle w:val="HTMLconformatoprevio"/>
-        <w:rPr>
-          <w:lang w:val="en-US"/>
-        </w:rPr>
-      </w:pPr>
-    </w:p>
-    <w:p>
-      <w:pPr>
-        <w:pStyle w:val="Ttulo2"/>
-        <w:rPr>
-          <w:lang w:val="en-US"/>
-        </w:rPr>
-      </w:pPr>
-      <w:bookmarkStart w:id="21" w:name="_Toc8579246"/>
-      <w:r>
-        <w:rPr>
-          <w:lang w:val="en-US"/>
-        </w:rPr>
-        <w:t>getValueListOnBoard(+Board, +Indexes, -Values)</w:t>
-      </w:r>
-      <w:bookmarkEnd w:id="21"/>
-    </w:p>
-    <w:p>
-      <w:pPr>
-        <w:pStyle w:val="HTMLconformatoprevio"/>
-        <w:rPr>
-          <w:lang w:val="en-US"/>
-        </w:rPr>
-      </w:pPr>
-    </w:p>
-    <w:p>
-      <w:pPr>
-        <w:pStyle w:val="HTMLconformatoprevio"/>
-        <w:rPr>
-          <w:lang w:val="en-US"/>
-        </w:rPr>
-      </w:pPr>
-    </w:p>
-    <w:p>
-      <w:pPr>
-        <w:pStyle w:val="Ttulo2"/>
-        <w:rPr>
-          <w:lang w:val="en-US"/>
-        </w:rPr>
-      </w:pPr>
-      <w:bookmarkStart w:id="22" w:name="_Toc8579247"/>
-      <w:r>
-        <w:rPr>
-          <w:lang w:val="en-US"/>
-        </w:rPr>
-        <w:t>getValueOnBoard(+Board, +Index, -Value)</w:t>
-      </w:r>
-      <w:bookmarkEnd w:id="22"/>
-    </w:p>
-    <w:p>
-      <w:pPr>
-        <w:jc w:val="both"/>
-        <w:rPr>
-          <w:lang w:val="en-US"/>
-        </w:rPr>
-      </w:pPr>
-      <w:r>
-        <w:rPr>
-          <w:lang w:val="en-US"/>
-        </w:rPr>
-        <w:t>Predicado destinado a la obtención del valor de una posición dada (Index).</w:t>
-      </w:r>
-      <w:r>
-        <w:rPr>
-          <w:lang w:val="en-US"/>
-        </w:rPr>
-        <w:t xml:space="preserve"> Se utiliza el tablero actual</w:t>
-      </w:r>
-      <w:r>
-        <w:rPr>
-          <w:lang w:val="en-US"/>
-        </w:rPr>
-        <w:t xml:space="preserve"> (Board)</w:t>
-      </w:r>
-      <w:r>
-        <w:rPr>
-          <w:lang w:val="en-US"/>
-        </w:rPr>
-        <w:t xml:space="preserve"> para accede</w:t>
-      </w:r>
-      <w:r>
-        <w:rPr>
-          <w:lang w:val="en-US"/>
-        </w:rPr>
-        <w:t>r</w:t>
-      </w:r>
-      <w:r>
-        <w:rPr>
-          <w:lang w:val="en-US"/>
-        </w:rPr>
-        <w:t xml:space="preserve"> a dicha posición. El valor obtenido se retornará en el parámetro Value. </w:t>
-      </w:r>
-    </w:p>
-    <w:p>
-      <w:pPr>
-        <w:pStyle w:val="Ttulo2"/>
-        <w:rPr>
-          <w:lang w:val="en-US"/>
-        </w:rPr>
-      </w:pPr>
-      <w:bookmarkStart w:id="23" w:name="_Toc8579248"/>
-      <w:r>
-        <w:rPr>
-          <w:lang w:val="en-US"/>
-        </w:rPr>
-        <w:lastRenderedPageBreak/>
-        <w:t>getValueLista(</w:t>
-      </w:r>
-      <w:r>
-        <w:rPr>
-          <w:lang w:val="en-US"/>
-        </w:rPr>
-        <w:t>+</w:t>
-      </w:r>
-      <w:r>
-        <w:rPr>
-          <w:lang w:val="en-US"/>
-        </w:rPr>
-        <w:t xml:space="preserve">Columna, </w:t>
-      </w:r>
-      <w:r>
-        <w:rPr>
-          <w:lang w:val="en-US"/>
-        </w:rPr>
-        <w:t>+</w:t>
-      </w:r>
-      <w:r>
-        <w:rPr>
-          <w:lang w:val="en-US"/>
-        </w:rPr>
-        <w:t xml:space="preserve">Lista, </w:t>
-      </w:r>
-      <w:r>
-        <w:rPr>
-          <w:lang w:val="en-US"/>
-        </w:rPr>
-        <w:t>-</w:t>
-      </w:r>
-      <w:r>
-        <w:rPr>
-          <w:lang w:val="en-US"/>
-        </w:rPr>
-        <w:t>Value)</w:t>
-      </w:r>
-      <w:bookmarkEnd w:id="23"/>
-    </w:p>
-    <w:p>
-      <w:pPr>
-        <w:jc w:val="both"/>
-        <w:rPr>
-          <w:lang w:val="en-US"/>
-        </w:rPr>
-      </w:pPr>
-      <w:r>
-        <w:rPr>
-          <w:lang w:val="en-US"/>
-        </w:rPr>
-        <w:t>Predicado utilizado para la obtenci</w:t>
-      </w:r>
-      <w:r>
-        <w:rPr>
-          <w:lang w:val="en-US"/>
-        </w:rPr>
-        <w:t>ón del valor de la posición de la columna pasada por parametro</w:t>
-      </w:r>
-      <w:r>
-        <w:rPr>
-          <w:lang w:val="en-US"/>
-        </w:rPr>
-        <w:t xml:space="preserve"> ubicada</w:t>
-      </w:r>
-      <w:r>
-        <w:rPr>
-          <w:lang w:val="en-US"/>
-        </w:rPr>
-        <w:t xml:space="preserve"> en la lista (Lista).</w:t>
-      </w:r>
-      <w:r>
-        <w:rPr>
-          <w:lang w:val="en-US"/>
-        </w:rPr>
-        <w:t xml:space="preserve"> En el caso de que se haya encontrado una posición valida, se procede a retornar su valor en el parámetro Value, caso contrario se procede a devolver el valor </w:t>
-      </w:r>
-      <w:r>
-        <w:rPr>
-          <w:lang w:val="en-US"/>
-        </w:rPr>
-        <w:t>“o” en Value.</w:t>
-      </w:r>
-    </w:p>
-    <w:p>
-      <w:pPr>
-        <w:pStyle w:val="Ttulo2"/>
-        <w:rPr>
-          <w:lang w:val="en-US"/>
-        </w:rPr>
-      </w:pPr>
-      <w:bookmarkStart w:id="24" w:name="_Toc8579249"/>
-      <w:r>
-        <w:rPr>
-          <w:lang w:val="en-US"/>
-        </w:rPr>
-        <w:t>getListaIndex(+Index, +Board, -Lista)</w:t>
-      </w:r>
-      <w:bookmarkEnd w:id="24"/>
-      <w:r>
-        <w:t xml:space="preserve"> </w:t>
-      </w:r>
-    </w:p>
-    <w:p>
-      <w:pPr>
-        <w:jc w:val="both"/>
-        <w:rPr>
-          <w:lang w:val="en-US"/>
-        </w:rPr>
-      </w:pPr>
-      <w:r>
-        <w:rPr>
-          <w:lang w:val="en-US"/>
-        </w:rPr>
-        <w:t>Predicado destinado a la</w:t>
-      </w:r>
-      <w:r>
-        <w:rPr>
-          <w:lang w:val="en-US"/>
-        </w:rPr>
-        <w:t xml:space="preserve"> obtención de la lista correspondiente a la fila representada por el parámetro Index.</w:t>
-      </w:r>
-      <w:r>
-        <w:rPr>
-          <w:lang w:val="en-US"/>
-        </w:rPr>
-        <w:t xml:space="preserve"> Se utilizará el tablero actual (Board) para recorrer la fila y obtener sus respectivos elementos.</w:t>
-      </w:r>
-      <w:r>
-        <w:rPr>
-          <w:lang w:val="en-US"/>
-        </w:rPr>
-        <w:t xml:space="preserve"> En el caso de ingresar un Index valido, se procede</w:t>
-      </w:r>
-      <w:r>
-        <w:rPr>
-          <w:lang w:val="en-US"/>
-        </w:rPr>
-        <w:t>rá</w:t>
-      </w:r>
-      <w:r>
-        <w:rPr>
-          <w:lang w:val="en-US"/>
-        </w:rPr>
-        <w:t xml:space="preserve"> a retornar la correspondiente lista en el parámetro Li</w:t>
-      </w:r>
-      <w:r>
-        <w:rPr>
-          <w:lang w:val="en-US"/>
-        </w:rPr>
-        <w:t>sta, caso contrario se retornará</w:t>
-      </w:r>
-      <w:r>
-        <w:rPr>
-          <w:lang w:val="en-US"/>
-        </w:rPr>
-        <w:t xml:space="preserve"> en el parámetro Lista una lista vacía.</w:t>
-      </w:r>
-      <w:r>
-        <w:rPr>
-          <w:lang w:val="en-US"/>
-        </w:rPr>
-        <w:t xml:space="preserve"> </w:t>
-      </w:r>
-    </w:p>
-    <w:p>
-      <w:pPr>
-        <w:pStyle w:val="Ttulo2"/>
-        <w:rPr>
-          <w:lang w:val="en-US"/>
-        </w:rPr>
-      </w:pPr>
-      <w:bookmarkStart w:id="25" w:name="_Toc8579250"/>
-      <w:r>
-        <w:rPr>
-          <w:lang w:val="en-US"/>
-        </w:rPr>
-        <w:t>eliminarEncerradosActuales(+Board, -NBoard)</w:t>
-      </w:r>
-      <w:bookmarkEnd w:id="25"/>
-    </w:p>
-    <w:p>
-      <w:pPr>
-        <w:jc w:val="both"/>
-        <w:rPr>
-          <w:lang w:val="en-US"/>
-        </w:rPr>
-      </w:pPr>
-      <w:r>
-        <w:rPr>
-          <w:lang w:val="en-US"/>
-        </w:rPr>
-        <w:t>Predicado utilizado para</w:t>
-      </w:r>
-      <w:r>
-        <w:rPr>
-          <w:lang w:val="en-US"/>
-        </w:rPr>
-        <w:t xml:space="preserve"> eliminar todas las posiciones marcadas como encerrados actuales del tablero actual (Board), luego se retorna un nuevo tablero que refleje todos los cambios aplicados en NBoard.</w:t>
-      </w:r>
-      <w:bookmarkStart w:id="26" w:name="_GoBack"/>
-      <w:bookmarkEnd w:id="26"/>
-    </w:p>
-    <w:p>
-      <w:pPr>
-        <w:pStyle w:val="HTMLconformatoprevio"/>
-        <w:rPr>
-          <w:lang w:val="en-US"/>
-        </w:rPr>
-      </w:pPr>
-    </w:p>
-    <w:p>
-      <w:pPr>
-        <w:pStyle w:val="Ttulo2"/>
-        <w:rPr>
-          <w:lang w:val="en-US"/>
-        </w:rPr>
-      </w:pPr>
-      <w:bookmarkStart w:id="27" w:name="_Toc8579251"/>
-      <w:r>
-        <w:rPr>
-          <w:lang w:val="en-US"/>
-        </w:rPr>
-        <w:t>winPoints(+Board, -PWhite, -PBlack)</w:t>
-      </w:r>
-      <w:bookmarkEnd w:id="27"/>
-    </w:p>
-    <w:p>
-      <w:pPr>
-        <w:pStyle w:val="HTMLconformatoprevio"/>
-        <w:rPr>
-          <w:lang w:val="en-US"/>
-        </w:rPr>
-      </w:pPr>
-    </w:p>
-    <w:p>
-      <w:pPr>
-        <w:pStyle w:val="HTMLconformatoprevio"/>
-        <w:rPr>
-          <w:lang w:val="en-US"/>
-        </w:rPr>
-      </w:pPr>
-    </w:p>
-    <w:p>
-      <w:pPr>
-        <w:pStyle w:val="Ttulo2"/>
-        <w:rPr>
-          <w:lang w:val="en-US"/>
-        </w:rPr>
-      </w:pPr>
-      <w:bookmarkStart w:id="28" w:name="_Toc8579252"/>
-      <w:r>
-        <w:rPr>
-          <w:lang w:val="en-US"/>
-        </w:rPr>
-        <w:t>calcularPuntos(+Board, +Player, +Op</w:t>
-      </w:r>
-      <w:r>
-        <w:rPr>
-          <w:lang w:val="en-US"/>
-        </w:rPr>
-        <w:t>e8</w:t>
-      </w:r>
-      <w:r>
-        <w:rPr>
-          <w:lang w:val="en-US"/>
-        </w:rPr>
-        <w:t>ponent, +Liberty, -P)</w:t>
-      </w:r>
-      <w:bookmarkEnd w:id="28"/>
-    </w:p>
-    <w:p>
-      <w:pPr>
-        <w:pStyle w:val="HTMLconformatoprevio"/>
-        <w:rPr>
-          <w:lang w:val="en-US"/>
-        </w:rPr>
-      </w:pPr>
-    </w:p>
-    <w:p>
-      <w:pPr>
-        <w:pStyle w:val="HTMLconformatoprevio"/>
-        <w:rPr>
-          <w:lang w:val="en-US"/>
-        </w:rPr>
-      </w:pPr>
-    </w:p>
-    <w:p>
-      <w:pPr>
-        <w:pStyle w:val="Ttulo2"/>
-        <w:rPr>
-          <w:lang w:val="en-US"/>
-        </w:rPr>
-      </w:pPr>
-      <w:bookmarkStart w:id="29" w:name="_Toc8579253"/>
-      <w:r>
-        <w:rPr>
-          <w:lang w:val="en-US"/>
-        </w:rPr>
-        <w:t>calcularPuntosAux(Board, Player, Opponent, Liberty, Index)</w:t>
-      </w:r>
-      <w:bookmarkEnd w:id="29"/>
-    </w:p>
-    <w:p>
-      <w:pPr>
-        <w:pStyle w:val="HTMLconformatoprevio"/>
-        <w:rPr>
-          <w:lang w:val="en-US"/>
-        </w:rPr>
-      </w:pPr>
-    </w:p>
-    <w:p>
-      <w:pPr>
-        <w:pStyle w:val="HTMLconformatoprevio"/>
-        <w:rPr>
-          <w:lang w:val="en-US"/>
-        </w:rPr>
-      </w:pPr>
-    </w:p>
-    <w:p>
-      <w:pPr>
-        <w:pStyle w:val="Ttulo2"/>
-        <w:rPr>
-          <w:lang w:val="en-US"/>
-        </w:rPr>
-      </w:pPr>
-      <w:bookmarkStart w:id="30" w:name="_Toc8579254"/>
-      <w:r>
-        <w:rPr>
-          <w:lang w:val="en-US"/>
-        </w:rPr>
-        <w:t>checkEncerradoSinUncheck(+Board, +Player, +Opponent, +Liberty, +Index)</w:t>
-      </w:r>
-      <w:bookmarkEnd w:id="30"/>
-    </w:p>
-    <w:p>
-      <w:pPr>
-        <w:pStyle w:val="HTMLconformatoprevio"/>
-        <w:rPr>
-          <w:lang w:val="en-US"/>
-        </w:rPr>
-      </w:pPr>
-    </w:p>
-    <w:p>
-      <w:pPr>
-        <w:pStyle w:val="HTMLconformatoprevio"/>
-        <w:rPr>
-          <w:lang w:val="en-US"/>
-        </w:rPr>
-      </w:pPr>
-    </w:p>
-    <w:p>
-      <w:pPr>
-        <w:pStyle w:val="Ttulo2"/>
-        <w:rPr>
-          <w:lang w:val="en-US"/>
-        </w:rPr>
-      </w:pPr>
-      <w:bookmarkStart w:id="31" w:name="_Toc8579255"/>
-      <w:r>
-        <w:rPr>
-          <w:lang w:val="en-US"/>
-        </w:rPr>
-        <w:t>getNext(+Index, -NextIndex)</w:t>
-      </w:r>
-      <w:bookmarkEnd w:id="31"/>
-    </w:p>
-    <w:p>
-      <w:pPr>
-        <w:pStyle w:val="HTMLconformatoprevio"/>
-        <w:rPr>
-          <w:lang w:val="en-US"/>
-        </w:rPr>
-      </w:pPr>
-    </w:p>
-    <w:p>
-      <w:pPr>
-        <w:pStyle w:val="HTMLconformatoprevio"/>
-        <w:rPr>
-          <w:lang w:val="en-US"/>
-        </w:rPr>
-      </w:pPr>
-    </w:p>
-    <w:p>
-      <w:pPr>
-        <w:pStyle w:val="Ttulo2"/>
-        <w:rPr>
-          <w:lang w:val="en-US"/>
-        </w:rPr>
-      </w:pPr>
-      <w:bookmarkStart w:id="32" w:name="_Toc8579256"/>
-      <w:r>
-        <w:rPr>
-          <w:lang w:val="en-US"/>
-        </w:rPr>
-        <w:t>checkedToEncerrado</w:t>
-      </w:r>
-      <w:bookmarkEnd w:id="32"/>
-    </w:p>
-    <w:p>
-      <w:pPr>
-        <w:pStyle w:val="HTMLconformatoprevio"/>
-        <w:rPr>
-          <w:lang w:val="en-US"/>
-        </w:rPr>
-      </w:pPr>
-    </w:p>
-    <w:p>
-      <w:pPr>
-        <w:pStyle w:val="HTMLconformatoprevio"/>
-        <w:rPr>
-          <w:lang w:val="en-US"/>
-        </w:rPr>
-      </w:pPr>
-    </w:p>
-    <w:p>
-      <w:pPr>
-        <w:pStyle w:val="Ttulo2"/>
-        <w:rPr>
-          <w:lang w:val="en-US"/>
-        </w:rPr>
-      </w:pPr>
-      <w:bookmarkStart w:id="33" w:name="_Toc8579257"/>
+      <w:bookmarkStart w:id="34" w:name="_Toc8677496"/>
       <w:r>
         <w:rPr>
           <w:lang w:val="en-US"/>
         </w:rPr>
         <w:t>checkedToNoEncerrado</w:t>
       </w:r>
-      <w:bookmarkEnd w:id="33"/>
+      <w:bookmarkEnd w:id="34"/>
     </w:p>
     <w:p>
       <w:pPr>
@@ -5370,19 +5652,115 @@
       <w:pPr>
         <w:pStyle w:val="Ttulo1"/>
       </w:pPr>
-      <w:bookmarkStart w:id="34" w:name="_Toc8579258"/>
+      <w:bookmarkStart w:id="35" w:name="_Toc8677497"/>
       <w:r>
         <w:lastRenderedPageBreak/>
         <w:t>Conclusión</w:t>
       </w:r>
-      <w:bookmarkEnd w:id="34"/>
-    </w:p>
-    <w:p>
-      <w:r>
-        <w:t>Conclusión sobre el proyecto.</w:t>
-      </w:r>
-    </w:p>
-    <w:p/>
+      <w:bookmarkEnd w:id="35"/>
+    </w:p>
+    <w:p>
+      <w:pPr>
+        <w:jc w:val="both"/>
+      </w:pPr>
+      <w:r>
+        <w:t xml:space="preserve">El desarrollo de este proyecto nos ha permitido incorporar nuevos conceptos sobre el ámbito lógico </w:t>
+      </w:r>
+      <w:r>
+        <w:t>y có</w:t>
+      </w:r>
+      <w:r>
+        <w:t>mo este se relaciona con el campo de las ciencias de la computaci</w:t>
+      </w:r>
+      <w:r>
+        <w:t>ón, además</w:t>
+      </w:r>
+      <w:r>
+        <w:t xml:space="preserve"> nos introdujo a un</w:t>
+      </w:r>
+      <w:r>
+        <w:t xml:space="preserve"> nuevo paradigma de programación, el paradigma l</w:t>
+      </w:r>
+      <w:r>
+        <w:t>ógico.</w:t>
+      </w:r>
+      <w:r>
+        <w:t xml:space="preserve"> También</w:t>
+      </w:r>
+      <w:r>
+        <w:t xml:space="preserve"> se aprendió de una manera general, el funcionamiento entre un ser</w:t>
+      </w:r>
+      <w:r>
+        <w:t xml:space="preserve">vidor, la internet y </w:t>
+      </w:r>
+      <w:r>
+        <w:t>un cliente, y los lenguajes involucrados con estos procedimientos.</w:t>
+      </w:r>
+    </w:p>
+    <w:p>
+      <w:pPr>
+        <w:jc w:val="both"/>
+      </w:pPr>
+      <w:r>
+        <w:rPr>
+          <w:b/>
+          <w:u w:val="single"/>
+        </w:rPr>
+        <w:t>Decidir cual de los dos párrafos queda mejor</w:t>
+      </w:r>
+      <w:r>
+        <w:t xml:space="preserve"> </w:t>
+      </w:r>
+    </w:p>
+    <w:p>
+      <w:pPr>
+        <w:jc w:val="both"/>
+      </w:pPr>
+      <w:r>
+        <w:t>El proyecto y toda su implementación nos brind</w:t>
+      </w:r>
+      <w:r>
+        <w:t xml:space="preserve">ó una gran variedad de </w:t>
+      </w:r>
+      <w:r>
+        <w:t>métodos de resolución</w:t>
+      </w:r>
+      <w:r>
+        <w:t xml:space="preserve"> y pensamiento de problemas</w:t>
+      </w:r>
+      <w:r>
+        <w:t>,</w:t>
+      </w:r>
+      <w:r>
+        <w:t xml:space="preserve"> </w:t>
+      </w:r>
+      <w:r>
+        <w:t xml:space="preserve">lo cual creemos son una herramienta muy valiosa </w:t>
+      </w:r>
+      <w:r>
+        <w:t xml:space="preserve">y útil </w:t>
+      </w:r>
+      <w:r>
+        <w:t>que nos ayuda a crecer y mejorar como profesionales.</w:t>
+      </w:r>
+    </w:p>
+    <w:p>
+      <w:pPr>
+        <w:jc w:val="both"/>
+      </w:pPr>
+      <w:r>
+        <w:t>El p</w:t>
+      </w:r>
+      <w:r>
+        <w:t>royecto y sus requisitos</w:t>
+      </w:r>
+      <w:r>
+        <w:t xml:space="preserve"> </w:t>
+      </w:r>
+      <w:r>
+        <w:t>conllevó una valiosa experiencia de aprendizaje para nosotros, ya que nos obligó a pensar cómo resolver problemas con una orientación a la que no estábamos acostumbrados, y creemos que esto nos ayudará a convertirnos en mejores profesionales a futuro.</w:t>
+      </w:r>
+    </w:p>
     <w:p/>
     <w:p>
       <w:pPr>
@@ -5610,7 +5988,7 @@
                                     <w:color w:val="FFFFFF" w:themeColor="background1"/>
                                     <w:lang w:val="es-ES"/>
                                   </w:rPr>
-                                  <w:t>10</w:t>
+                                  <w:t>7</w:t>
                                 </w:r>
                                 <w:r>
                                   <w:rPr>
@@ -5669,7 +6047,7 @@
                               <w:color w:val="FFFFFF" w:themeColor="background1"/>
                               <w:lang w:val="es-ES"/>
                             </w:rPr>
-                            <w:t>10</w:t>
+                            <w:t>7</w:t>
                           </w:r>
                           <w:r>
                             <w:rPr>
@@ -5873,8 +6251,124 @@
       </w:rPr>
     </w:lvl>
   </w:abstractNum>
+  <w:abstractNum w:abstractNumId="1">
+    <w:nsid w:val="29FC7522"/>
+    <w:multiLevelType w:val="hybridMultilevel"/>
+    <w:tmpl w:val="F8381F00"/>
+    <w:lvl w:ilvl="0" w:tplc="2C0A0001">
+      <w:start w:val="1"/>
+      <w:numFmt w:val="bullet"/>
+      <w:lvlText w:val=""/>
+      <w:lvlJc w:val="left"/>
+      <w:pPr>
+        <w:ind w:left="720" w:hanging="360"/>
+      </w:pPr>
+      <w:rPr>
+        <w:rFonts w:ascii="Symbol" w:hAnsi="Symbol" w:hint="default"/>
+      </w:rPr>
+    </w:lvl>
+    <w:lvl w:ilvl="1" w:tplc="2C0A0003" w:tentative="1">
+      <w:start w:val="1"/>
+      <w:numFmt w:val="bullet"/>
+      <w:lvlText w:val="o"/>
+      <w:lvlJc w:val="left"/>
+      <w:pPr>
+        <w:ind w:left="1440" w:hanging="360"/>
+      </w:pPr>
+      <w:rPr>
+        <w:rFonts w:ascii="Courier New" w:hAnsi="Courier New" w:cs="Courier New" w:hint="default"/>
+      </w:rPr>
+    </w:lvl>
+    <w:lvl w:ilvl="2" w:tplc="2C0A0005" w:tentative="1">
+      <w:start w:val="1"/>
+      <w:numFmt w:val="bullet"/>
+      <w:lvlText w:val=""/>
+      <w:lvlJc w:val="left"/>
+      <w:pPr>
+        <w:ind w:left="2160" w:hanging="360"/>
+      </w:pPr>
+      <w:rPr>
+        <w:rFonts w:ascii="Wingdings" w:hAnsi="Wingdings" w:hint="default"/>
+      </w:rPr>
+    </w:lvl>
+    <w:lvl w:ilvl="3" w:tplc="2C0A0001" w:tentative="1">
+      <w:start w:val="1"/>
+      <w:numFmt w:val="bullet"/>
+      <w:lvlText w:val=""/>
+      <w:lvlJc w:val="left"/>
+      <w:pPr>
+        <w:ind w:left="2880" w:hanging="360"/>
+      </w:pPr>
+      <w:rPr>
+        <w:rFonts w:ascii="Symbol" w:hAnsi="Symbol" w:hint="default"/>
+      </w:rPr>
+    </w:lvl>
+    <w:lvl w:ilvl="4" w:tplc="2C0A0003" w:tentative="1">
+      <w:start w:val="1"/>
+      <w:numFmt w:val="bullet"/>
+      <w:lvlText w:val="o"/>
+      <w:lvlJc w:val="left"/>
+      <w:pPr>
+        <w:ind w:left="3600" w:hanging="360"/>
+      </w:pPr>
+      <w:rPr>
+        <w:rFonts w:ascii="Courier New" w:hAnsi="Courier New" w:cs="Courier New" w:hint="default"/>
+      </w:rPr>
+    </w:lvl>
+    <w:lvl w:ilvl="5" w:tplc="2C0A0005" w:tentative="1">
+      <w:start w:val="1"/>
+      <w:numFmt w:val="bullet"/>
+      <w:lvlText w:val=""/>
+      <w:lvlJc w:val="left"/>
+      <w:pPr>
+        <w:ind w:left="4320" w:hanging="360"/>
+      </w:pPr>
+      <w:rPr>
+        <w:rFonts w:ascii="Wingdings" w:hAnsi="Wingdings" w:hint="default"/>
+      </w:rPr>
+    </w:lvl>
+    <w:lvl w:ilvl="6" w:tplc="2C0A0001" w:tentative="1">
+      <w:start w:val="1"/>
+      <w:numFmt w:val="bullet"/>
+      <w:lvlText w:val=""/>
+      <w:lvlJc w:val="left"/>
+      <w:pPr>
+        <w:ind w:left="5040" w:hanging="360"/>
+      </w:pPr>
+      <w:rPr>
+        <w:rFonts w:ascii="Symbol" w:hAnsi="Symbol" w:hint="default"/>
+      </w:rPr>
+    </w:lvl>
+    <w:lvl w:ilvl="7" w:tplc="2C0A0003" w:tentative="1">
+      <w:start w:val="1"/>
+      <w:numFmt w:val="bullet"/>
+      <w:lvlText w:val="o"/>
+      <w:lvlJc w:val="left"/>
+      <w:pPr>
+        <w:ind w:left="5760" w:hanging="360"/>
+      </w:pPr>
+      <w:rPr>
+        <w:rFonts w:ascii="Courier New" w:hAnsi="Courier New" w:cs="Courier New" w:hint="default"/>
+      </w:rPr>
+    </w:lvl>
+    <w:lvl w:ilvl="8" w:tplc="2C0A0005" w:tentative="1">
+      <w:start w:val="1"/>
+      <w:numFmt w:val="bullet"/>
+      <w:lvlText w:val=""/>
+      <w:lvlJc w:val="left"/>
+      <w:pPr>
+        <w:ind w:left="6480" w:hanging="360"/>
+      </w:pPr>
+      <w:rPr>
+        <w:rFonts w:ascii="Wingdings" w:hAnsi="Wingdings" w:hint="default"/>
+      </w:rPr>
+    </w:lvl>
+  </w:abstractNum>
   <w:num w:numId="1">
     <w:abstractNumId w:val="0"/>
+  </w:num>
+  <w:num w:numId="2">
+    <w:abstractNumId w:val="1"/>
   </w:num>
 </w:numbering>
 </file>
@@ -6836,7 +7330,7 @@
 </file>
 
 <file path=customXml/itemProps2.xml><?xml version="1.0" encoding="utf-8"?>
-<ds:datastoreItem xmlns:ds="http://schemas.openxmlformats.org/officeDocument/2006/customXml" ds:itemID="{7CC33804-4AE9-4C14-B7AD-984E3A6EA804}">
+<ds:datastoreItem xmlns:ds="http://schemas.openxmlformats.org/officeDocument/2006/customXml" ds:itemID="{E5BB7EEE-1A49-47F9-AB09-E1F96DB59D40}">
   <ds:schemaRefs>
     <ds:schemaRef ds:uri="http://schemas.openxmlformats.org/officeDocument/2006/bibliography"/>
   </ds:schemaRefs>

</xml_diff>

<commit_message>
Documentacion terminada, faltaria hacerla a pdf y mirarla bien detalladamente por faltas o algun detalle menor.
</commit_message>
<xml_diff>
--- a/Documentacion/Documentación Prolog.docx
+++ b/Documentacion/Documentación Prolog.docx
@@ -610,7 +610,7 @@
           <w:r>
             <w:fldChar w:fldCharType="separate"/>
           </w:r>
-          <w:hyperlink w:anchor="_Toc8895873" w:history="1">
+          <w:hyperlink w:anchor="_Toc8933966" w:history="1">
             <w:r>
               <w:rPr>
                 <w:rStyle w:val="Hipervnculo"/>
@@ -637,7 +637,7 @@
                 <w:noProof/>
                 <w:webHidden/>
               </w:rPr>
-              <w:instrText xml:space="preserve"> PAGEREF _Toc8895873 \h </w:instrText>
+              <w:instrText xml:space="preserve"> PAGEREF _Toc8933966 \h </w:instrText>
             </w:r>
             <w:r>
               <w:rPr>
@@ -680,7 +680,7 @@
               <w:lang w:eastAsia="es-AR"/>
             </w:rPr>
           </w:pPr>
-          <w:hyperlink w:anchor="_Toc8895874" w:history="1">
+          <w:hyperlink w:anchor="_Toc8933967" w:history="1">
             <w:r>
               <w:rPr>
                 <w:rStyle w:val="Hipervnculo"/>
@@ -707,7 +707,7 @@
                 <w:noProof/>
                 <w:webHidden/>
               </w:rPr>
-              <w:instrText xml:space="preserve"> PAGEREF _Toc8895874 \h </w:instrText>
+              <w:instrText xml:space="preserve"> PAGEREF _Toc8933967 \h </w:instrText>
             </w:r>
             <w:r>
               <w:rPr>
@@ -750,7 +750,7 @@
               <w:lang w:eastAsia="es-AR"/>
             </w:rPr>
           </w:pPr>
-          <w:hyperlink w:anchor="_Toc8895875" w:history="1">
+          <w:hyperlink w:anchor="_Toc8933968" w:history="1">
             <w:r>
               <w:rPr>
                 <w:rStyle w:val="Hipervnculo"/>
@@ -777,7 +777,7 @@
                 <w:noProof/>
                 <w:webHidden/>
               </w:rPr>
-              <w:instrText xml:space="preserve"> PAGEREF _Toc8895875 \h </w:instrText>
+              <w:instrText xml:space="preserve"> PAGEREF _Toc8933968 \h </w:instrText>
             </w:r>
             <w:r>
               <w:rPr>
@@ -820,7 +820,7 @@
               <w:lang w:eastAsia="es-AR"/>
             </w:rPr>
           </w:pPr>
-          <w:hyperlink w:anchor="_Toc8895876" w:history="1">
+          <w:hyperlink w:anchor="_Toc8933969" w:history="1">
             <w:r>
               <w:rPr>
                 <w:rStyle w:val="Hipervnculo"/>
@@ -847,7 +847,7 @@
                 <w:noProof/>
                 <w:webHidden/>
               </w:rPr>
-              <w:instrText xml:space="preserve"> PAGEREF _Toc8895876 \h </w:instrText>
+              <w:instrText xml:space="preserve"> PAGEREF _Toc8933969 \h </w:instrText>
             </w:r>
             <w:r>
               <w:rPr>
@@ -890,7 +890,7 @@
               <w:lang w:eastAsia="es-AR"/>
             </w:rPr>
           </w:pPr>
-          <w:hyperlink w:anchor="_Toc8895877" w:history="1">
+          <w:hyperlink w:anchor="_Toc8933970" w:history="1">
             <w:r>
               <w:rPr>
                 <w:rStyle w:val="Hipervnculo"/>
@@ -917,7 +917,7 @@
                 <w:noProof/>
                 <w:webHidden/>
               </w:rPr>
-              <w:instrText xml:space="preserve"> PAGEREF _Toc8895877 \h </w:instrText>
+              <w:instrText xml:space="preserve"> PAGEREF _Toc8933970 \h </w:instrText>
             </w:r>
             <w:r>
               <w:rPr>
@@ -960,7 +960,7 @@
               <w:lang w:eastAsia="es-AR"/>
             </w:rPr>
           </w:pPr>
-          <w:hyperlink w:anchor="_Toc8895878" w:history="1">
+          <w:hyperlink w:anchor="_Toc8933971" w:history="1">
             <w:r>
               <w:rPr>
                 <w:rStyle w:val="Hipervnculo"/>
@@ -987,7 +987,7 @@
                 <w:noProof/>
                 <w:webHidden/>
               </w:rPr>
-              <w:instrText xml:space="preserve"> PAGEREF _Toc8895878 \h </w:instrText>
+              <w:instrText xml:space="preserve"> PAGEREF _Toc8933971 \h </w:instrText>
             </w:r>
             <w:r>
               <w:rPr>
@@ -1030,7 +1030,7 @@
               <w:lang w:eastAsia="es-AR"/>
             </w:rPr>
           </w:pPr>
-          <w:hyperlink w:anchor="_Toc8895879" w:history="1">
+          <w:hyperlink w:anchor="_Toc8933972" w:history="1">
             <w:r>
               <w:rPr>
                 <w:rStyle w:val="Hipervnculo"/>
@@ -1057,7 +1057,7 @@
                 <w:noProof/>
                 <w:webHidden/>
               </w:rPr>
-              <w:instrText xml:space="preserve"> PAGEREF _Toc8895879 \h </w:instrText>
+              <w:instrText xml:space="preserve"> PAGEREF _Toc8933972 \h </w:instrText>
             </w:r>
             <w:r>
               <w:rPr>
@@ -1100,7 +1100,7 @@
               <w:lang w:eastAsia="es-AR"/>
             </w:rPr>
           </w:pPr>
-          <w:hyperlink w:anchor="_Toc8895880" w:history="1">
+          <w:hyperlink w:anchor="_Toc8933973" w:history="1">
             <w:r>
               <w:rPr>
                 <w:rStyle w:val="Hipervnculo"/>
@@ -1127,7 +1127,7 @@
                 <w:noProof/>
                 <w:webHidden/>
               </w:rPr>
-              <w:instrText xml:space="preserve"> PAGEREF _Toc8895880 \h </w:instrText>
+              <w:instrText xml:space="preserve"> PAGEREF _Toc8933973 \h </w:instrText>
             </w:r>
             <w:r>
               <w:rPr>
@@ -1170,7 +1170,7 @@
               <w:lang w:eastAsia="es-AR"/>
             </w:rPr>
           </w:pPr>
-          <w:hyperlink w:anchor="_Toc8895881" w:history="1">
+          <w:hyperlink w:anchor="_Toc8933974" w:history="1">
             <w:r>
               <w:rPr>
                 <w:rStyle w:val="Hipervnculo"/>
@@ -1197,7 +1197,7 @@
                 <w:noProof/>
                 <w:webHidden/>
               </w:rPr>
-              <w:instrText xml:space="preserve"> PAGEREF _Toc8895881 \h </w:instrText>
+              <w:instrText xml:space="preserve"> PAGEREF _Toc8933974 \h </w:instrText>
             </w:r>
             <w:r>
               <w:rPr>
@@ -1240,7 +1240,7 @@
               <w:lang w:eastAsia="es-AR"/>
             </w:rPr>
           </w:pPr>
-          <w:hyperlink w:anchor="_Toc8895882" w:history="1">
+          <w:hyperlink w:anchor="_Toc8933975" w:history="1">
             <w:r>
               <w:rPr>
                 <w:rStyle w:val="Hipervnculo"/>
@@ -1267,7 +1267,7 @@
                 <w:noProof/>
                 <w:webHidden/>
               </w:rPr>
-              <w:instrText xml:space="preserve"> PAGEREF _Toc8895882 \h </w:instrText>
+              <w:instrText xml:space="preserve"> PAGEREF _Toc8933975 \h </w:instrText>
             </w:r>
             <w:r>
               <w:rPr>
@@ -1310,7 +1310,7 @@
               <w:lang w:eastAsia="es-AR"/>
             </w:rPr>
           </w:pPr>
-          <w:hyperlink w:anchor="_Toc8895883" w:history="1">
+          <w:hyperlink w:anchor="_Toc8933976" w:history="1">
             <w:r>
               <w:rPr>
                 <w:rStyle w:val="Hipervnculo"/>
@@ -1337,7 +1337,7 @@
                 <w:noProof/>
                 <w:webHidden/>
               </w:rPr>
-              <w:instrText xml:space="preserve"> PAGEREF _Toc8895883 \h </w:instrText>
+              <w:instrText xml:space="preserve"> PAGEREF _Toc8933976 \h </w:instrText>
             </w:r>
             <w:r>
               <w:rPr>
@@ -1380,12 +1380,11 @@
               <w:lang w:eastAsia="es-AR"/>
             </w:rPr>
           </w:pPr>
-          <w:hyperlink w:anchor="_Toc8895884" w:history="1">
+          <w:hyperlink w:anchor="_Toc8933977" w:history="1">
             <w:r>
               <w:rPr>
                 <w:rStyle w:val="Hipervnculo"/>
                 <w:noProof/>
-                <w:lang w:val="en-US"/>
               </w:rPr>
               <w:t>emptyBoard(Board)</w:t>
             </w:r>
@@ -1408,7 +1407,7 @@
                 <w:noProof/>
                 <w:webHidden/>
               </w:rPr>
-              <w:instrText xml:space="preserve"> PAGEREF _Toc8895884 \h </w:instrText>
+              <w:instrText xml:space="preserve"> PAGEREF _Toc8933977 \h </w:instrText>
             </w:r>
             <w:r>
               <w:rPr>
@@ -1451,7 +1450,7 @@
               <w:lang w:eastAsia="es-AR"/>
             </w:rPr>
           </w:pPr>
-          <w:hyperlink w:anchor="_Toc8895885" w:history="1">
+          <w:hyperlink w:anchor="_Toc8933978" w:history="1">
             <w:r>
               <w:rPr>
                 <w:rStyle w:val="Hipervnculo"/>
@@ -1479,7 +1478,7 @@
                 <w:noProof/>
                 <w:webHidden/>
               </w:rPr>
-              <w:instrText xml:space="preserve"> PAGEREF _Toc8895885 \h </w:instrText>
+              <w:instrText xml:space="preserve"> PAGEREF _Toc8933978 \h </w:instrText>
             </w:r>
             <w:r>
               <w:rPr>
@@ -1522,7 +1521,7 @@
               <w:lang w:eastAsia="es-AR"/>
             </w:rPr>
           </w:pPr>
-          <w:hyperlink w:anchor="_Toc8895886" w:history="1">
+          <w:hyperlink w:anchor="_Toc8933979" w:history="1">
             <w:r>
               <w:rPr>
                 <w:rStyle w:val="Hipervnculo"/>
@@ -1550,7 +1549,7 @@
                 <w:noProof/>
                 <w:webHidden/>
               </w:rPr>
-              <w:instrText xml:space="preserve"> PAGEREF _Toc8895886 \h </w:instrText>
+              <w:instrText xml:space="preserve"> PAGEREF _Toc8933979 \h </w:instrText>
             </w:r>
             <w:r>
               <w:rPr>
@@ -1593,12 +1592,11 @@
               <w:lang w:eastAsia="es-AR"/>
             </w:rPr>
           </w:pPr>
-          <w:hyperlink w:anchor="_Toc8895887" w:history="1">
+          <w:hyperlink w:anchor="_Toc8933980" w:history="1">
             <w:r>
               <w:rPr>
                 <w:rStyle w:val="Hipervnculo"/>
                 <w:noProof/>
-                <w:lang w:val="en-US"/>
               </w:rPr>
               <w:t>esValida(+Board, +Player, +Index)</w:t>
             </w:r>
@@ -1621,7 +1619,7 @@
                 <w:noProof/>
                 <w:webHidden/>
               </w:rPr>
-              <w:instrText xml:space="preserve"> PAGEREF _Toc8895887 \h </w:instrText>
+              <w:instrText xml:space="preserve"> PAGEREF _Toc8933980 \h </w:instrText>
             </w:r>
             <w:r>
               <w:rPr>
@@ -1664,7 +1662,7 @@
               <w:lang w:eastAsia="es-AR"/>
             </w:rPr>
           </w:pPr>
-          <w:hyperlink w:anchor="_Toc8895888" w:history="1">
+          <w:hyperlink w:anchor="_Toc8933981" w:history="1">
             <w:r>
               <w:rPr>
                 <w:rStyle w:val="Hipervnculo"/>
@@ -1692,7 +1690,7 @@
                 <w:noProof/>
                 <w:webHidden/>
               </w:rPr>
-              <w:instrText xml:space="preserve"> PAGEREF _Toc8895888 \h </w:instrText>
+              <w:instrText xml:space="preserve"> PAGEREF _Toc8933981 \h </w:instrText>
             </w:r>
             <w:r>
               <w:rPr>
@@ -1735,7 +1733,7 @@
               <w:lang w:eastAsia="es-AR"/>
             </w:rPr>
           </w:pPr>
-          <w:hyperlink w:anchor="_Toc8895889" w:history="1">
+          <w:hyperlink w:anchor="_Toc8933982" w:history="1">
             <w:r>
               <w:rPr>
                 <w:rStyle w:val="Hipervnculo"/>
@@ -1763,7 +1761,7 @@
                 <w:noProof/>
                 <w:webHidden/>
               </w:rPr>
-              <w:instrText xml:space="preserve"> PAGEREF _Toc8895889 \h </w:instrText>
+              <w:instrText xml:space="preserve"> PAGEREF _Toc8933982 \h </w:instrText>
             </w:r>
             <w:r>
               <w:rPr>
@@ -1806,7 +1804,7 @@
               <w:lang w:eastAsia="es-AR"/>
             </w:rPr>
           </w:pPr>
-          <w:hyperlink w:anchor="_Toc8895890" w:history="1">
+          <w:hyperlink w:anchor="_Toc8933983" w:history="1">
             <w:r>
               <w:rPr>
                 <w:rStyle w:val="Hipervnculo"/>
@@ -1834,7 +1832,7 @@
                 <w:noProof/>
                 <w:webHidden/>
               </w:rPr>
-              <w:instrText xml:space="preserve"> PAGEREF _Toc8895890 \h </w:instrText>
+              <w:instrText xml:space="preserve"> PAGEREF _Toc8933983 \h </w:instrText>
             </w:r>
             <w:r>
               <w:rPr>
@@ -1877,7 +1875,7 @@
               <w:lang w:eastAsia="es-AR"/>
             </w:rPr>
           </w:pPr>
-          <w:hyperlink w:anchor="_Toc8895891" w:history="1">
+          <w:hyperlink w:anchor="_Toc8933984" w:history="1">
             <w:r>
               <w:rPr>
                 <w:rStyle w:val="Hipervnculo"/>
@@ -1905,7 +1903,7 @@
                 <w:noProof/>
                 <w:webHidden/>
               </w:rPr>
-              <w:instrText xml:space="preserve"> PAGEREF _Toc8895891 \h </w:instrText>
+              <w:instrText xml:space="preserve"> PAGEREF _Toc8933984 \h </w:instrText>
             </w:r>
             <w:r>
               <w:rPr>
@@ -1948,12 +1946,11 @@
               <w:lang w:eastAsia="es-AR"/>
             </w:rPr>
           </w:pPr>
-          <w:hyperlink w:anchor="_Toc8895892" w:history="1">
+          <w:hyperlink w:anchor="_Toc8933985" w:history="1">
             <w:r>
               <w:rPr>
                 <w:rStyle w:val="Hipervnculo"/>
                 <w:noProof/>
-                <w:lang w:val="en-US"/>
               </w:rPr>
               <w:t>getVecinos(+Index, -IndexesVecinos)</w:t>
             </w:r>
@@ -1976,7 +1973,7 @@
                 <w:noProof/>
                 <w:webHidden/>
               </w:rPr>
-              <w:instrText xml:space="preserve"> PAGEREF _Toc8895892 \h </w:instrText>
+              <w:instrText xml:space="preserve"> PAGEREF _Toc8933985 \h </w:instrText>
             </w:r>
             <w:r>
               <w:rPr>
@@ -2019,12 +2016,11 @@
               <w:lang w:eastAsia="es-AR"/>
             </w:rPr>
           </w:pPr>
-          <w:hyperlink w:anchor="_Toc8895893" w:history="1">
+          <w:hyperlink w:anchor="_Toc8933986" w:history="1">
             <w:r>
               <w:rPr>
                 <w:rStyle w:val="Hipervnculo"/>
                 <w:noProof/>
-                <w:lang w:val="en-US"/>
               </w:rPr>
               <w:t>vecinoEstaEncerrado(+Board, +Player, +Opponent, +Liberty, +ValuesVecinos, +IndexVecinos)</w:t>
             </w:r>
@@ -2047,7 +2043,7 @@
                 <w:noProof/>
                 <w:webHidden/>
               </w:rPr>
-              <w:instrText xml:space="preserve"> PAGEREF _Toc8895893 \h </w:instrText>
+              <w:instrText xml:space="preserve"> PAGEREF _Toc8933986 \h </w:instrText>
             </w:r>
             <w:r>
               <w:rPr>
@@ -2090,7 +2086,7 @@
               <w:lang w:eastAsia="es-AR"/>
             </w:rPr>
           </w:pPr>
-          <w:hyperlink w:anchor="_Toc8895894" w:history="1">
+          <w:hyperlink w:anchor="_Toc8933987" w:history="1">
             <w:r>
               <w:rPr>
                 <w:rStyle w:val="Hipervnculo"/>
@@ -2118,7 +2114,7 @@
                 <w:noProof/>
                 <w:webHidden/>
               </w:rPr>
-              <w:instrText xml:space="preserve"> PAGEREF _Toc8895894 \h </w:instrText>
+              <w:instrText xml:space="preserve"> PAGEREF _Toc8933987 \h </w:instrText>
             </w:r>
             <w:r>
               <w:rPr>
@@ -2161,7 +2157,7 @@
               <w:lang w:eastAsia="es-AR"/>
             </w:rPr>
           </w:pPr>
-          <w:hyperlink w:anchor="_Toc8895895" w:history="1">
+          <w:hyperlink w:anchor="_Toc8933988" w:history="1">
             <w:r>
               <w:rPr>
                 <w:rStyle w:val="Hipervnculo"/>
@@ -2189,7 +2185,7 @@
                 <w:noProof/>
                 <w:webHidden/>
               </w:rPr>
-              <w:instrText xml:space="preserve"> PAGEREF _Toc8895895 \h </w:instrText>
+              <w:instrText xml:space="preserve"> PAGEREF _Toc8933988 \h </w:instrText>
             </w:r>
             <w:r>
               <w:rPr>
@@ -2232,12 +2228,11 @@
               <w:lang w:eastAsia="es-AR"/>
             </w:rPr>
           </w:pPr>
-          <w:hyperlink w:anchor="_Toc8895896" w:history="1">
+          <w:hyperlink w:anchor="_Toc8933989" w:history="1">
             <w:r>
               <w:rPr>
                 <w:rStyle w:val="Hipervnculo"/>
                 <w:noProof/>
-                <w:lang w:val="en-US"/>
               </w:rPr>
               <w:t>getValueOnBoard(+Board, +Index, -Value)</w:t>
             </w:r>
@@ -2260,7 +2255,7 @@
                 <w:noProof/>
                 <w:webHidden/>
               </w:rPr>
-              <w:instrText xml:space="preserve"> PAGEREF _Toc8895896 \h </w:instrText>
+              <w:instrText xml:space="preserve"> PAGEREF _Toc8933989 \h </w:instrText>
             </w:r>
             <w:r>
               <w:rPr>
@@ -2303,12 +2298,11 @@
               <w:lang w:eastAsia="es-AR"/>
             </w:rPr>
           </w:pPr>
-          <w:hyperlink w:anchor="_Toc8895897" w:history="1">
+          <w:hyperlink w:anchor="_Toc8933990" w:history="1">
             <w:r>
               <w:rPr>
                 <w:rStyle w:val="Hipervnculo"/>
                 <w:noProof/>
-                <w:lang w:val="en-US"/>
               </w:rPr>
               <w:t>getValueLista(+Columna, +Lista, -Value)</w:t>
             </w:r>
@@ -2331,7 +2325,7 @@
                 <w:noProof/>
                 <w:webHidden/>
               </w:rPr>
-              <w:instrText xml:space="preserve"> PAGEREF _Toc8895897 \h </w:instrText>
+              <w:instrText xml:space="preserve"> PAGEREF _Toc8933990 \h </w:instrText>
             </w:r>
             <w:r>
               <w:rPr>
@@ -2374,12 +2368,11 @@
               <w:lang w:eastAsia="es-AR"/>
             </w:rPr>
           </w:pPr>
-          <w:hyperlink w:anchor="_Toc8895898" w:history="1">
+          <w:hyperlink w:anchor="_Toc8933991" w:history="1">
             <w:r>
               <w:rPr>
                 <w:rStyle w:val="Hipervnculo"/>
                 <w:noProof/>
-                <w:lang w:val="en-US"/>
               </w:rPr>
               <w:t>getListaIndex(+Index, +Board, -Lista)</w:t>
             </w:r>
@@ -2402,7 +2395,7 @@
                 <w:noProof/>
                 <w:webHidden/>
               </w:rPr>
-              <w:instrText xml:space="preserve"> PAGEREF _Toc8895898 \h </w:instrText>
+              <w:instrText xml:space="preserve"> PAGEREF _Toc8933991 \h </w:instrText>
             </w:r>
             <w:r>
               <w:rPr>
@@ -2422,7 +2415,7 @@
                 <w:noProof/>
                 <w:webHidden/>
               </w:rPr>
-              <w:t>10</w:t>
+              <w:t>11</w:t>
             </w:r>
             <w:r>
               <w:rPr>
@@ -2445,12 +2438,11 @@
               <w:lang w:eastAsia="es-AR"/>
             </w:rPr>
           </w:pPr>
-          <w:hyperlink w:anchor="_Toc8895899" w:history="1">
+          <w:hyperlink w:anchor="_Toc8933992" w:history="1">
             <w:r>
               <w:rPr>
                 <w:rStyle w:val="Hipervnculo"/>
                 <w:noProof/>
-                <w:lang w:val="en-US"/>
               </w:rPr>
               <w:t>eliminarEncerradosActuales(+Board, -NBoard)</w:t>
             </w:r>
@@ -2473,7 +2465,7 @@
                 <w:noProof/>
                 <w:webHidden/>
               </w:rPr>
-              <w:instrText xml:space="preserve"> PAGEREF _Toc8895899 \h </w:instrText>
+              <w:instrText xml:space="preserve"> PAGEREF _Toc8933992 \h </w:instrText>
             </w:r>
             <w:r>
               <w:rPr>
@@ -2516,12 +2508,11 @@
               <w:lang w:eastAsia="es-AR"/>
             </w:rPr>
           </w:pPr>
-          <w:hyperlink w:anchor="_Toc8895900" w:history="1">
+          <w:hyperlink w:anchor="_Toc8933993" w:history="1">
             <w:r>
               <w:rPr>
                 <w:rStyle w:val="Hipervnculo"/>
                 <w:noProof/>
-                <w:lang w:val="en-US"/>
               </w:rPr>
               <w:t>winPoints(+Board, -PWhite, -PBlack)</w:t>
             </w:r>
@@ -2544,7 +2535,7 @@
                 <w:noProof/>
                 <w:webHidden/>
               </w:rPr>
-              <w:instrText xml:space="preserve"> PAGEREF _Toc8895900 \h </w:instrText>
+              <w:instrText xml:space="preserve"> PAGEREF _Toc8933993 \h </w:instrText>
             </w:r>
             <w:r>
               <w:rPr>
@@ -2587,7 +2578,7 @@
               <w:lang w:eastAsia="es-AR"/>
             </w:rPr>
           </w:pPr>
-          <w:hyperlink w:anchor="_Toc8895901" w:history="1">
+          <w:hyperlink w:anchor="_Toc8933994" w:history="1">
             <w:r>
               <w:rPr>
                 <w:rStyle w:val="Hipervnculo"/>
@@ -2615,7 +2606,7 @@
                 <w:noProof/>
                 <w:webHidden/>
               </w:rPr>
-              <w:instrText xml:space="preserve"> PAGEREF _Toc8895901 \h </w:instrText>
+              <w:instrText xml:space="preserve"> PAGEREF _Toc8933994 \h </w:instrText>
             </w:r>
             <w:r>
               <w:rPr>
@@ -2658,12 +2649,11 @@
               <w:lang w:eastAsia="es-AR"/>
             </w:rPr>
           </w:pPr>
-          <w:hyperlink w:anchor="_Toc8895902" w:history="1">
+          <w:hyperlink w:anchor="_Toc8933995" w:history="1">
             <w:r>
               <w:rPr>
                 <w:rStyle w:val="Hipervnculo"/>
                 <w:noProof/>
-                <w:lang w:val="en-US"/>
               </w:rPr>
               <w:t>calcularPuntosAux(+Board, +Player, +Opponent, +Liberty, +Index)</w:t>
             </w:r>
@@ -2686,7 +2676,7 @@
                 <w:noProof/>
                 <w:webHidden/>
               </w:rPr>
-              <w:instrText xml:space="preserve"> PAGEREF _Toc8895902 \h </w:instrText>
+              <w:instrText xml:space="preserve"> PAGEREF _Toc8933995 \h </w:instrText>
             </w:r>
             <w:r>
               <w:rPr>
@@ -2729,7 +2719,7 @@
               <w:lang w:eastAsia="es-AR"/>
             </w:rPr>
           </w:pPr>
-          <w:hyperlink w:anchor="_Toc8895903" w:history="1">
+          <w:hyperlink w:anchor="_Toc8933996" w:history="1">
             <w:r>
               <w:rPr>
                 <w:rStyle w:val="Hipervnculo"/>
@@ -2757,7 +2747,7 @@
                 <w:noProof/>
                 <w:webHidden/>
               </w:rPr>
-              <w:instrText xml:space="preserve"> PAGEREF _Toc8895903 \h </w:instrText>
+              <w:instrText xml:space="preserve"> PAGEREF _Toc8933996 \h </w:instrText>
             </w:r>
             <w:r>
               <w:rPr>
@@ -2800,12 +2790,11 @@
               <w:lang w:eastAsia="es-AR"/>
             </w:rPr>
           </w:pPr>
-          <w:hyperlink w:anchor="_Toc8895904" w:history="1">
+          <w:hyperlink w:anchor="_Toc8933997" w:history="1">
             <w:r>
               <w:rPr>
                 <w:rStyle w:val="Hipervnculo"/>
                 <w:noProof/>
-                <w:lang w:val="en-US"/>
               </w:rPr>
               <w:t>getNext(+Index, -NextIndex)</w:t>
             </w:r>
@@ -2828,7 +2817,7 @@
                 <w:noProof/>
                 <w:webHidden/>
               </w:rPr>
-              <w:instrText xml:space="preserve"> PAGEREF _Toc8895904 \h </w:instrText>
+              <w:instrText xml:space="preserve"> PAGEREF _Toc8933997 \h </w:instrText>
             </w:r>
             <w:r>
               <w:rPr>
@@ -2848,7 +2837,7 @@
                 <w:noProof/>
                 <w:webHidden/>
               </w:rPr>
-              <w:t>11</w:t>
+              <w:t>12</w:t>
             </w:r>
             <w:r>
               <w:rPr>
@@ -2871,12 +2860,11 @@
               <w:lang w:eastAsia="es-AR"/>
             </w:rPr>
           </w:pPr>
-          <w:hyperlink w:anchor="_Toc8895905" w:history="1">
+          <w:hyperlink w:anchor="_Toc8933998" w:history="1">
             <w:r>
               <w:rPr>
                 <w:rStyle w:val="Hipervnculo"/>
                 <w:noProof/>
-                <w:lang w:val="en-US"/>
               </w:rPr>
               <w:t>checkedToEncerrado</w:t>
             </w:r>
@@ -2899,7 +2887,7 @@
                 <w:noProof/>
                 <w:webHidden/>
               </w:rPr>
-              <w:instrText xml:space="preserve"> PAGEREF _Toc8895905 \h </w:instrText>
+              <w:instrText xml:space="preserve"> PAGEREF _Toc8933998 \h </w:instrText>
             </w:r>
             <w:r>
               <w:rPr>
@@ -2942,12 +2930,11 @@
               <w:lang w:eastAsia="es-AR"/>
             </w:rPr>
           </w:pPr>
-          <w:hyperlink w:anchor="_Toc8895906" w:history="1">
+          <w:hyperlink w:anchor="_Toc8933999" w:history="1">
             <w:r>
               <w:rPr>
                 <w:rStyle w:val="Hipervnculo"/>
                 <w:noProof/>
-                <w:lang w:val="en-US"/>
               </w:rPr>
               <w:t>checkedToNoEncerrado</w:t>
             </w:r>
@@ -2970,7 +2957,7 @@
                 <w:noProof/>
                 <w:webHidden/>
               </w:rPr>
-              <w:instrText xml:space="preserve"> PAGEREF _Toc8895906 \h </w:instrText>
+              <w:instrText xml:space="preserve"> PAGEREF _Toc8933999 \h </w:instrText>
             </w:r>
             <w:r>
               <w:rPr>
@@ -3013,12 +3000,11 @@
               <w:lang w:eastAsia="es-AR"/>
             </w:rPr>
           </w:pPr>
-          <w:hyperlink w:anchor="_Toc8895907" w:history="1">
+          <w:hyperlink w:anchor="_Toc8934000" w:history="1">
             <w:r>
               <w:rPr>
                 <w:rStyle w:val="Hipervnculo"/>
                 <w:noProof/>
-                <w:lang w:val="en-US"/>
               </w:rPr>
               <w:t>Comunicación entre la interfaz web y Prolog</w:t>
             </w:r>
@@ -3041,7 +3027,7 @@
                 <w:noProof/>
                 <w:webHidden/>
               </w:rPr>
-              <w:instrText xml:space="preserve"> PAGEREF _Toc8895907 \h </w:instrText>
+              <w:instrText xml:space="preserve"> PAGEREF _Toc8934000 \h </w:instrText>
             </w:r>
             <w:r>
               <w:rPr>
@@ -3084,7 +3070,7 @@
               <w:lang w:eastAsia="es-AR"/>
             </w:rPr>
           </w:pPr>
-          <w:hyperlink w:anchor="_Toc8895908" w:history="1">
+          <w:hyperlink w:anchor="_Toc8934001" w:history="1">
             <w:r>
               <w:rPr>
                 <w:rStyle w:val="Hipervnculo"/>
@@ -3111,7 +3097,7 @@
                 <w:noProof/>
                 <w:webHidden/>
               </w:rPr>
-              <w:instrText xml:space="preserve"> PAGEREF _Toc8895908 \h </w:instrText>
+              <w:instrText xml:space="preserve"> PAGEREF _Toc8934001 \h </w:instrText>
             </w:r>
             <w:r>
               <w:rPr>
@@ -3179,7 +3165,7 @@
           <w:u w:val="single"/>
         </w:rPr>
       </w:pPr>
-      <w:bookmarkStart w:id="0" w:name="_Toc8895873"/>
+      <w:bookmarkStart w:id="0" w:name="_Toc8933966"/>
       <w:r>
         <w:rPr>
           <w:u w:val="single"/>
@@ -3336,7 +3322,7 @@
           <w:u w:val="single"/>
         </w:rPr>
       </w:pPr>
-      <w:bookmarkStart w:id="1" w:name="_Toc8895874"/>
+      <w:bookmarkStart w:id="1" w:name="_Toc8933967"/>
       <w:r>
         <w:rPr>
           <w:u w:val="single"/>
@@ -3353,7 +3339,7 @@
           <w:u w:val="single"/>
         </w:rPr>
       </w:pPr>
-      <w:bookmarkStart w:id="2" w:name="_Toc8895875"/>
+      <w:bookmarkStart w:id="2" w:name="_Toc8933968"/>
       <w:r>
         <w:rPr>
           <w:u w:val="single"/>
@@ -3551,7 +3537,7 @@
           <w:u w:val="single"/>
         </w:rPr>
       </w:pPr>
-      <w:bookmarkStart w:id="3" w:name="_Toc8895876"/>
+      <w:bookmarkStart w:id="3" w:name="_Toc8933969"/>
       <w:r>
         <w:rPr>
           <w:u w:val="single"/>
@@ -3634,6 +3620,8 @@
       <w:r>
         <w:t>zar una nueva partida del juego.</w:t>
       </w:r>
+      <w:bookmarkStart w:id="4" w:name="_GoBack"/>
+      <w:bookmarkEnd w:id="4"/>
     </w:p>
     <w:p>
       <w:pPr>
@@ -3666,14 +3654,14 @@
       <w:pPr>
         <w:pStyle w:val="Ttulo2"/>
       </w:pPr>
-      <w:bookmarkStart w:id="4" w:name="_Toc8895877"/>
+      <w:bookmarkStart w:id="5" w:name="_Toc8933970"/>
       <w:r>
         <w:rPr>
           <w:u w:val="single"/>
         </w:rPr>
         <w:t>Interfaz del programa</w:t>
       </w:r>
-      <w:bookmarkEnd w:id="4"/>
+      <w:bookmarkEnd w:id="5"/>
     </w:p>
     <w:p>
       <w:pPr>
@@ -3839,7 +3827,7 @@
       <w:pPr>
         <w:pStyle w:val="Ttulo2"/>
       </w:pPr>
-      <w:bookmarkStart w:id="5" w:name="_Toc8895878"/>
+      <w:bookmarkStart w:id="6" w:name="_Toc8933971"/>
       <w:r>
         <w:rPr>
           <w:u w:val="single"/>
@@ -3853,7 +3841,7 @@
         </w:rPr>
         <w:t>ón de una piedra en una posición invalida</w:t>
       </w:r>
-      <w:bookmarkEnd w:id="5"/>
+      <w:bookmarkEnd w:id="6"/>
     </w:p>
     <w:p>
       <w:r>
@@ -4012,7 +4000,7 @@
       <w:pPr>
         <w:pStyle w:val="Ttulo2"/>
       </w:pPr>
-      <w:bookmarkStart w:id="6" w:name="_Toc8895879"/>
+      <w:bookmarkStart w:id="7" w:name="_Toc8933972"/>
       <w:r>
         <w:rPr>
           <w:u w:val="single"/>
@@ -4020,7 +4008,7 @@
         <w:lastRenderedPageBreak/>
         <w:t>Finalización de partida y cálculo de puntajes</w:t>
       </w:r>
-      <w:bookmarkEnd w:id="6"/>
+      <w:bookmarkEnd w:id="7"/>
     </w:p>
     <w:p>
       <w:pPr>
@@ -4100,7 +4088,7 @@
           <w:u w:val="single"/>
         </w:rPr>
       </w:pPr>
-      <w:bookmarkStart w:id="7" w:name="_Toc8895880"/>
+      <w:bookmarkStart w:id="8" w:name="_Toc8933973"/>
       <w:r>
         <w:rPr>
           <w:u w:val="single"/>
@@ -4108,7 +4096,7 @@
         <w:lastRenderedPageBreak/>
         <w:t>Desarrollo del Programa</w:t>
       </w:r>
-      <w:bookmarkEnd w:id="7"/>
+      <w:bookmarkEnd w:id="8"/>
     </w:p>
     <w:p>
       <w:pPr>
@@ -4121,8 +4109,18 @@
     <w:p>
       <w:pPr>
         <w:jc w:val="both"/>
-      </w:pPr>
-      <w:r>
+        <w:rPr>
+          <w:b/>
+          <w:i/>
+          <w:u w:val="single"/>
+        </w:rPr>
+      </w:pPr>
+      <w:r>
+        <w:rPr>
+          <w:b/>
+          <w:i/>
+          <w:u w:val="single"/>
+        </w:rPr>
         <w:t>Sea una regla o predicado a modo de ejemplo: predicado(?X, +Y, -Z)</w:t>
       </w:r>
     </w:p>
@@ -4131,10 +4129,16 @@
         <w:jc w:val="both"/>
       </w:pPr>
       <w:r>
-        <w:t>El parámetro ?X representa que X será utilizado</w:t>
-      </w:r>
-      <w:r>
-        <w:t>…</w:t>
+        <w:t xml:space="preserve">El parámetro ?X representa que X </w:t>
+      </w:r>
+      <w:r>
+        <w:t>podrá ser utilizado tanto como un dato de entrada como</w:t>
+      </w:r>
+      <w:r>
+        <w:t xml:space="preserve"> también</w:t>
+      </w:r>
+      <w:r>
+        <w:t xml:space="preserve"> un dato de salida.</w:t>
       </w:r>
     </w:p>
     <w:p>
@@ -4321,7 +4325,7 @@
       <w:pPr>
         <w:pStyle w:val="Ttulo2"/>
       </w:pPr>
-      <w:bookmarkStart w:id="8" w:name="_Toc8895881"/>
+      <w:bookmarkStart w:id="9" w:name="_Toc8933974"/>
       <w:r>
         <w:t>c</w:t>
       </w:r>
@@ -4331,7 +4335,7 @@
       <w:r>
         <w:t>(Player, Index)</w:t>
       </w:r>
-      <w:bookmarkEnd w:id="8"/>
+      <w:bookmarkEnd w:id="9"/>
     </w:p>
     <w:p>
       <w:pPr>
@@ -4372,14 +4376,14 @@
       <w:pPr>
         <w:pStyle w:val="Ttulo2"/>
       </w:pPr>
-      <w:bookmarkStart w:id="9" w:name="_Toc8895882"/>
+      <w:bookmarkStart w:id="10" w:name="_Toc8933975"/>
       <w:r>
         <w:t>encerradoActual</w:t>
       </w:r>
       <w:r>
         <w:t>(Player, Index)</w:t>
       </w:r>
-      <w:bookmarkEnd w:id="9"/>
+      <w:bookmarkEnd w:id="10"/>
     </w:p>
     <w:p>
       <w:pPr>
@@ -4405,578 +4409,393 @@
       <w:pPr>
         <w:pStyle w:val="Ttulo2"/>
       </w:pPr>
-      <w:bookmarkStart w:id="10" w:name="_Toc8895883"/>
+      <w:bookmarkStart w:id="11" w:name="_Toc8933976"/>
       <w:r>
         <w:t>noEncerrado</w:t>
       </w:r>
       <w:r>
         <w:t>(Index)</w:t>
       </w:r>
-      <w:bookmarkEnd w:id="10"/>
-    </w:p>
-    <w:p>
-      <w:pPr>
-        <w:jc w:val="both"/>
+      <w:bookmarkEnd w:id="11"/>
+    </w:p>
+    <w:p>
+      <w:pPr>
+        <w:jc w:val="both"/>
+      </w:pPr>
+      <w:r>
+        <w:t xml:space="preserve">Predicado definido de forma dinámica. Se utiliza para marcar que una posición del tablero </w:t>
+      </w:r>
+      <w:r>
+        <w:t>efectivamente</w:t>
+      </w:r>
+      <w:r>
+        <w:t xml:space="preserve"> no está encerrada, dicha posición es el parámetro Index. El objetivo de este predicado es facilitar y efectivizar el conteo de puntos, ya que se utiliza una vez haya finalizado la partida y se tiene la certeza de que el tablero no volverá a cambiar.</w:t>
+      </w:r>
+    </w:p>
+    <w:p>
+      <w:pPr>
+        <w:pStyle w:val="Ttulo2"/>
+      </w:pPr>
+      <w:bookmarkStart w:id="12" w:name="_Toc8933977"/>
+      <w:r>
+        <w:t>emptyB</w:t>
+      </w:r>
+      <w:r>
+        <w:t>oard(Board)</w:t>
+      </w:r>
+      <w:bookmarkEnd w:id="12"/>
+    </w:p>
+    <w:p>
+      <w:pPr>
+        <w:jc w:val="both"/>
+      </w:pPr>
+      <w:r>
+        <w:t>Predicado destinado a generar un tablero vacío. Genera un tablero vac</w:t>
+      </w:r>
+      <w:r>
+        <w:t>ío en el pará</w:t>
+      </w:r>
+      <w:r>
+        <w:t>metro Board.</w:t>
+      </w:r>
+      <w:r>
+        <w:t xml:space="preserve">  </w:t>
+      </w:r>
+    </w:p>
+    <w:p>
+      <w:pPr>
+        <w:pStyle w:val="Ttulo2"/>
         <w:rPr>
           <w:lang w:val="en-US"/>
         </w:rPr>
       </w:pPr>
+      <w:bookmarkStart w:id="13" w:name="_Toc8933978"/>
       <w:r>
         <w:rPr>
           <w:lang w:val="en-US"/>
         </w:rPr>
-        <w:t xml:space="preserve">Predicado definido de forma dinámica. Se utiliza para marcar que una posición del tablero </w:t>
-      </w:r>
-      <w:r>
-        <w:t>efectivamente</w:t>
-      </w:r>
-      <w:r>
+        <w:t>goMove(+Board, +Player, +Pos, -RBoard)</w:t>
+      </w:r>
+      <w:bookmarkEnd w:id="13"/>
+    </w:p>
+    <w:p>
+      <w:pPr>
+        <w:jc w:val="both"/>
+      </w:pPr>
+      <w:r>
+        <w:t>Predicado destinado a reflejar lo causado por el movimiento de un jugador.</w:t>
+      </w:r>
+      <w:r>
+        <w:t xml:space="preserve"> Se reciben como parámetros el tablero en su estado actual, en este caso Board, el jugador a realizar el movimiento, recibido como Player, y la posición en la que Pl</w:t>
+      </w:r>
+      <w:r>
+        <w:t xml:space="preserve">ayer desea colocar una piedra, la </w:t>
+      </w:r>
+      <w:r>
+        <w:lastRenderedPageBreak/>
+        <w:t xml:space="preserve">cual se recibe como Pos. </w:t>
+      </w:r>
+      <w:r>
+        <w:t>Una vez colocada la piedra de Player en la posición, Pos, que este haya elegido</w:t>
+      </w:r>
+      <w:r>
+        <w:t xml:space="preserve">, </w:t>
+      </w:r>
+      <w:r>
+        <w:t>se procede a analizar si con este movimiento Player encerr</w:t>
+      </w:r>
+      <w:r>
+        <w:t>ó a alguna piedra</w:t>
+      </w:r>
+      <w:r>
+        <w:t xml:space="preserve"> del jugador contrario.</w:t>
+      </w:r>
+      <w:r>
+        <w:t xml:space="preserve"> En caso de ser así, se procede a eliminar la/s piedra/s</w:t>
+      </w:r>
+      <w:r>
+        <w:t xml:space="preserve"> y generar un nuevo tablero con estos cambios reflejados, dicho tablero es RBoard</w:t>
+      </w:r>
+      <w:r>
+        <w:t>, en el caso contrario se devuelve en RBoard un nuevo tablero con la jugada realizada</w:t>
+      </w:r>
+      <w:r>
+        <w:t>.</w:t>
+      </w:r>
+      <w:r>
+        <w:t xml:space="preserve"> L</w:t>
+      </w:r>
+      <w:r>
+        <w:t xml:space="preserve">uego se verifica que la posición en la que se deseó colocar la </w:t>
+      </w:r>
+      <w:r>
+        <w:t>piedra no haya sido un suicidio, en caso de ser así se devuelve en RBoard un nuevo tablero con los cambios reflejados, caso contrario</w:t>
+      </w:r>
+      <w:r>
+        <w:t xml:space="preserve"> el predicado</w:t>
+      </w:r>
+      <w:r>
+        <w:t xml:space="preserve"> devuelve</w:t>
+      </w:r>
+      <w:r>
+        <w:t xml:space="preserve"> false.</w:t>
+      </w:r>
+    </w:p>
+    <w:p>
+      <w:pPr>
+        <w:pStyle w:val="Ttulo2"/>
         <w:rPr>
           <w:lang w:val="en-US"/>
         </w:rPr>
-        <w:t xml:space="preserve"> no está encerrada, dicha posición es el parámetro Index. El objetivo de este predicado es facilitar y efectivizar el conteo de puntos, ya que se utiliza una vez haya finalizado la partida y se tiene la certeza de que el tablero no volverá a cambiar.</w:t>
+      </w:pPr>
+      <w:bookmarkStart w:id="14" w:name="_Toc8933979"/>
+      <w:r>
+        <w:rPr>
+          <w:lang w:val="en-US"/>
+        </w:rPr>
+        <w:t>replace(?X, +XIndex, +Y, +Xs, -XsY)</w:t>
+      </w:r>
+      <w:bookmarkEnd w:id="14"/>
+    </w:p>
+    <w:p>
+      <w:r>
+        <w:t>Predicado utilizado para reemplazar en la lista Xs, en el índice XIndex, al elemento X por el elemento Y, devolviendo el resultado en la lista XsY.</w:t>
+      </w:r>
+      <w:r>
+        <w:t xml:space="preserve"> Dicho predicado fue implementado por la cátedra.</w:t>
       </w:r>
     </w:p>
     <w:p>
       <w:pPr>
         <w:pStyle w:val="Ttulo2"/>
+      </w:pPr>
+      <w:bookmarkStart w:id="15" w:name="_Toc8933980"/>
+      <w:r>
+        <w:t>esValida(+Board, +Player, +Index)</w:t>
+      </w:r>
+      <w:bookmarkEnd w:id="15"/>
+    </w:p>
+    <w:p>
+      <w:pPr>
+        <w:jc w:val="both"/>
+      </w:pPr>
+      <w:r>
+        <w:t>Predicado destinado a analizar si la posición (Index) en la que el jugador (Player) desea colocar una piedra</w:t>
+      </w:r>
+      <w:r>
+        <w:t xml:space="preserve"> es válida, es decir no está cometiendo</w:t>
+      </w:r>
+      <w:r>
+        <w:t xml:space="preserve"> suicidio.</w:t>
+      </w:r>
+      <w:r>
+        <w:t xml:space="preserve"> Se utiliza el tablero (Board) para recorrerlo e ir chequeando las posiciones recorridas. Una vez finalizado el predicado se proceden a deschequear todas las posiciones marcadas. </w:t>
+      </w:r>
+      <w:r>
+        <w:t xml:space="preserve"> </w:t>
+      </w:r>
+    </w:p>
+    <w:p>
+      <w:pPr>
+        <w:pStyle w:val="Ttulo2"/>
         <w:rPr>
           <w:lang w:val="en-US"/>
         </w:rPr>
       </w:pPr>
-      <w:bookmarkStart w:id="11" w:name="_Toc8895884"/>
+      <w:bookmarkStart w:id="16" w:name="_Toc8933981"/>
       <w:r>
         <w:rPr>
           <w:lang w:val="en-US"/>
         </w:rPr>
-        <w:t>emptyB</w:t>
-      </w:r>
+        <w:t>buscarEliminarVecinosEncerrrados(+Board, +Index, +Player, -NBoard)</w:t>
+      </w:r>
+      <w:bookmarkEnd w:id="16"/>
       <w:r>
         <w:rPr>
           <w:lang w:val="en-US"/>
         </w:rPr>
-        <w:t>oard(Board)</w:t>
-      </w:r>
-      <w:bookmarkEnd w:id="11"/>
-    </w:p>
-    <w:p>
-      <w:pPr>
-        <w:jc w:val="both"/>
+        <w:t xml:space="preserve"> </w:t>
+      </w:r>
+    </w:p>
+    <w:p>
+      <w:pPr>
+        <w:jc w:val="both"/>
+      </w:pPr>
+      <w:r>
+        <w:t>P</w:t>
+      </w:r>
+      <w:r>
+        <w:t>redi</w:t>
+      </w:r>
+      <w:r>
+        <w:t>cado utilizado para</w:t>
+      </w:r>
+      <w:r>
+        <w:t xml:space="preserve"> analizar si los vecinos</w:t>
+      </w:r>
+      <w:r>
+        <w:t>, es decir las posiciones adyacentes,</w:t>
+      </w:r>
+      <w:r>
+        <w:t xml:space="preserve"> de una dada posición</w:t>
+      </w:r>
+      <w:r>
+        <w:t>(Index)</w:t>
+      </w:r>
+      <w:r>
+        <w:t xml:space="preserve"> están encerrados</w:t>
+      </w:r>
+      <w:r>
+        <w:t>, de</w:t>
+      </w:r>
+      <w:r>
+        <w:t xml:space="preserve"> ser así se los marcará como chequeados</w:t>
+      </w:r>
+      <w:r>
+        <w:t>, de la forma encerrado</w:t>
+      </w:r>
+      <w:r>
+        <w:t>.</w:t>
+      </w:r>
+      <w:r>
+        <w:t xml:space="preserve"> Se utilizará el tablero (Board) para analizar y recorrer todas las piedras</w:t>
+      </w:r>
+      <w:r>
+        <w:t>, y se utilizará al jugador (Player)</w:t>
+      </w:r>
+      <w:r>
+        <w:t xml:space="preserve"> para decider si el jugador que está encerrando es el de piedras blancas o negras</w:t>
+      </w:r>
+      <w:r>
+        <w:t>.</w:t>
+      </w:r>
+      <w:r>
+        <w:t xml:space="preserve"> Una vez finalizado el predicado se procede</w:t>
+      </w:r>
+      <w:r>
+        <w:t>rá</w:t>
+      </w:r>
+      <w:r>
+        <w:t xml:space="preserve"> a eliminar</w:t>
+      </w:r>
+      <w:r>
+        <w:t xml:space="preserve"> todas las piedras</w:t>
+      </w:r>
+      <w:r>
+        <w:t xml:space="preserve"> marcadas como encerradas</w:t>
+      </w:r>
+      <w:r>
+        <w:t xml:space="preserve"> y se retorna</w:t>
+      </w:r>
+      <w:r>
+        <w:t>rá</w:t>
+      </w:r>
+      <w:r>
+        <w:t xml:space="preserve"> un nuevo tablero con los cambios reflejados, el cual es el parámetro NBoard. </w:t>
+      </w:r>
+      <w:r>
+        <w:t xml:space="preserve"> </w:t>
+      </w:r>
+    </w:p>
+    <w:p>
+      <w:pPr>
+        <w:pStyle w:val="Ttulo2"/>
         <w:rPr>
           <w:lang w:val="en-US"/>
         </w:rPr>
       </w:pPr>
+      <w:bookmarkStart w:id="17" w:name="_Toc8933982"/>
       <w:r>
         <w:rPr>
           <w:lang w:val="en-US"/>
         </w:rPr>
-        <w:t>Predicado destinado a generar un tablero vacío. Genera un tablero vac</w:t>
-      </w:r>
-      <w:r>
+        <w:t>checkEncerrado(+Board, +Index, +Player, +Opponent, +Liberty, -NBoard)</w:t>
+      </w:r>
+      <w:bookmarkEnd w:id="17"/>
+    </w:p>
+    <w:p>
+      <w:pPr>
+        <w:jc w:val="both"/>
+      </w:pPr>
+      <w:r>
+        <w:t>Predicado destinado a</w:t>
+      </w:r>
+      <w:r>
+        <w:t xml:space="preserve"> analizar si los vecinos de una posición (Index) se encuentran encerrados. Se utilizará el tablero actual (Board) para recorrer y analizar las posiciones, como también al jugador (Pl</w:t>
+      </w:r>
+      <w:r>
+        <w:t xml:space="preserve">ayer) y </w:t>
+      </w:r>
+      <w:r>
+        <w:t xml:space="preserve">el </w:t>
+      </w:r>
+      <w:r>
+        <w:t>jugador que juega encontra</w:t>
+      </w:r>
+      <w:r>
+        <w:t xml:space="preserve"> (O</w:t>
+      </w:r>
+      <w:r>
+        <w:t xml:space="preserve">pponent), además se utilizará un valor de libertad para analizar si </w:t>
+      </w:r>
+      <w:r>
+        <w:t>la posición se encuentra libre</w:t>
+      </w:r>
+      <w:r>
+        <w:t>, este valor se pasa como parámetro con el nombre de Liberty.</w:t>
+      </w:r>
+      <w:r>
+        <w:t xml:space="preserve"> </w:t>
+      </w:r>
+      <w:r>
+        <w:t>Si analizando los vecinos se encuentra con un valor de Liberty se procede a</w:t>
+      </w:r>
+      <w:r>
+        <w:t xml:space="preserve"> finalizar el recorrido</w:t>
+      </w:r>
+      <w:r>
+        <w:t xml:space="preserve"> ya que una vez encontrado esto se concluye que no se encuentra encerrado el Index.</w:t>
+      </w:r>
+      <w:r>
+        <w:t xml:space="preserve"> E</w:t>
+      </w:r>
+      <w:r>
+        <w:t xml:space="preserve">n el caso de eliminar </w:t>
+      </w:r>
+      <w:r>
+        <w:t>piedra</w:t>
+      </w:r>
+      <w:r>
+        <w:t>/s</w:t>
+      </w:r>
+      <w:r>
+        <w:t xml:space="preserve"> </w:t>
+      </w:r>
+      <w:r>
+        <w:t>se generará un nuevo tablero con los cambios efectuados con el nombre de NB</w:t>
+      </w:r>
+      <w:r>
+        <w:t xml:space="preserve">oard, caso contrario se devolvera </w:t>
+      </w:r>
+      <w:r>
+        <w:t>el tablero original (Board) dentro del parametro NBoard.</w:t>
+      </w:r>
+    </w:p>
+    <w:p>
+      <w:pPr>
+        <w:pStyle w:val="Ttulo2"/>
         <w:rPr>
           <w:lang w:val="en-US"/>
         </w:rPr>
-        <w:t>ío en el pará</w:t>
-      </w:r>
+      </w:pPr>
+      <w:bookmarkStart w:id="18" w:name="_Toc8933983"/>
       <w:r>
         <w:rPr>
           <w:lang w:val="en-US"/>
         </w:rPr>
-        <w:t>metro Board.</w:t>
-      </w:r>
-      <w:r>
-        <w:rPr>
-          <w:lang w:val="en-US"/>
-        </w:rPr>
-        <w:t xml:space="preserve">  </w:t>
-      </w:r>
-    </w:p>
-    <w:p>
-      <w:pPr>
-        <w:pStyle w:val="Ttulo2"/>
-        <w:rPr>
-          <w:lang w:val="en-US"/>
-        </w:rPr>
-      </w:pPr>
-      <w:bookmarkStart w:id="12" w:name="_Toc8895885"/>
-      <w:r>
-        <w:rPr>
-          <w:lang w:val="en-US"/>
-        </w:rPr>
-        <w:t>goMove(+Board, +Player, +Pos, -RBoard)</w:t>
-      </w:r>
-      <w:bookmarkEnd w:id="12"/>
-    </w:p>
-    <w:p>
-      <w:pPr>
-        <w:jc w:val="both"/>
-      </w:pPr>
-      <w:r>
-        <w:t>Predicado destinado a reflejar lo causado por el movimiento de un jugador.</w:t>
-      </w:r>
-      <w:r>
-        <w:t xml:space="preserve"> Se reciben como parámetros el tablero en su estado actual, en este caso Board, el jugador a realizar el movimiento, recibido como Player, y la posición en la que Pl</w:t>
-      </w:r>
-      <w:r>
-        <w:t xml:space="preserve">ayer desea colocar una piedra, la cual se recibe como Pos. </w:t>
-      </w:r>
-      <w:r>
-        <w:t xml:space="preserve">Una vez colocada la piedra de Player en la posición, Pos, que este haya </w:t>
-      </w:r>
-      <w:r>
-        <w:lastRenderedPageBreak/>
-        <w:t>elegido</w:t>
-      </w:r>
-      <w:r>
-        <w:t xml:space="preserve">, </w:t>
-      </w:r>
-      <w:r>
-        <w:t>se procede a analizar si con este movimiento Player encerr</w:t>
-      </w:r>
-      <w:r>
-        <w:t>ó a alguna piedra</w:t>
-      </w:r>
-      <w:r>
-        <w:t xml:space="preserve"> del jugador contrario.</w:t>
-      </w:r>
-      <w:r>
-        <w:t xml:space="preserve"> En caso de ser así, se procede a eliminar la/s piedra/s</w:t>
-      </w:r>
-      <w:r>
-        <w:t xml:space="preserve"> y generar un nuevo tablero con estos cambios reflejados, dicho tablero es RBoard</w:t>
-      </w:r>
-      <w:r>
-        <w:t>, en el caso contrario se devuelve en RBoard un nuevo tablero con la jugada realizada</w:t>
-      </w:r>
-      <w:r>
-        <w:t>.</w:t>
-      </w:r>
-      <w:r>
-        <w:t xml:space="preserve"> L</w:t>
-      </w:r>
-      <w:r>
-        <w:t xml:space="preserve">uego se verifica que la posición en la que se deseó colocar la </w:t>
-      </w:r>
-      <w:r>
-        <w:t>piedra no haya sido un suicidio, en caso de ser así se devuelve en RBoard un nuevo tablero con los cambios reflejados, caso contrario</w:t>
-      </w:r>
-      <w:r>
-        <w:t xml:space="preserve"> el predicado</w:t>
-      </w:r>
-      <w:r>
-        <w:t xml:space="preserve"> devuelve</w:t>
-      </w:r>
-      <w:r>
-        <w:t xml:space="preserve"> false.</w:t>
-      </w:r>
-    </w:p>
-    <w:p>
-      <w:pPr>
-        <w:pStyle w:val="Ttulo2"/>
-        <w:rPr>
-          <w:lang w:val="en-US"/>
-        </w:rPr>
-      </w:pPr>
-      <w:bookmarkStart w:id="13" w:name="_Toc8895886"/>
-      <w:r>
-        <w:rPr>
-          <w:lang w:val="en-US"/>
-        </w:rPr>
-        <w:t>replace(?X, +XIndex, +Y, +Xs, -XsY)</w:t>
-      </w:r>
-      <w:bookmarkEnd w:id="13"/>
-    </w:p>
-    <w:p>
-      <w:pPr>
-        <w:rPr>
-          <w:lang w:val="en-US"/>
-        </w:rPr>
-      </w:pPr>
-      <w:r>
-        <w:rPr>
-          <w:lang w:val="en-US"/>
-        </w:rPr>
-        <w:t>Predicado utilizado para reemplazar en la lista Xs, en el índice XIndex, al elemento X por el elemento Y, devolviendo el resultado en la lista XsY.</w:t>
-      </w:r>
-      <w:r>
-        <w:rPr>
-          <w:lang w:val="en-US"/>
-        </w:rPr>
-        <w:t xml:space="preserve"> Dicho predicado fue implementado por la cátedra.</w:t>
-      </w:r>
-    </w:p>
-    <w:p>
-      <w:pPr>
-        <w:pStyle w:val="Ttulo2"/>
-        <w:rPr>
-          <w:lang w:val="en-US"/>
-        </w:rPr>
-      </w:pPr>
-      <w:bookmarkStart w:id="14" w:name="_Toc8895887"/>
-      <w:r>
-        <w:rPr>
-          <w:lang w:val="en-US"/>
-        </w:rPr>
-        <w:t>esValida(+Board, +Player, +Index)</w:t>
-      </w:r>
-      <w:bookmarkEnd w:id="14"/>
-    </w:p>
-    <w:p>
-      <w:pPr>
-        <w:jc w:val="both"/>
-      </w:pPr>
-      <w:r>
-        <w:t>Predicado destinado a analizar si la posición (Index) en la que el jugador (Player) desea colocar una piedra</w:t>
-      </w:r>
-      <w:r>
-        <w:t xml:space="preserve"> es válida, es decir no está cometiendo</w:t>
-      </w:r>
-      <w:r>
-        <w:t xml:space="preserve"> suicidio.</w:t>
-      </w:r>
-      <w:r>
-        <w:t xml:space="preserve"> Se utiliza el tablero (Board) para recorrerlo e ir chequeando las posiciones recorridas. Una vez finalizado el predicado se proceden a deschequear todas las posiciones marcadas. </w:t>
-      </w:r>
-      <w:r>
-        <w:t xml:space="preserve"> </w:t>
-      </w:r>
-    </w:p>
-    <w:p>
-      <w:pPr>
-        <w:pStyle w:val="Ttulo2"/>
-        <w:rPr>
-          <w:lang w:val="en-US"/>
-        </w:rPr>
-      </w:pPr>
-      <w:bookmarkStart w:id="15" w:name="_Toc8895888"/>
-      <w:r>
-        <w:rPr>
-          <w:lang w:val="en-US"/>
-        </w:rPr>
-        <w:t>buscarEliminarVecinosEncerrrados(+Board, +Index, +Player, -NBoard)</w:t>
-      </w:r>
-      <w:bookmarkEnd w:id="15"/>
-      <w:r>
-        <w:t xml:space="preserve"> </w:t>
-      </w:r>
-    </w:p>
-    <w:p>
-      <w:pPr>
-        <w:jc w:val="both"/>
-        <w:rPr>
-          <w:lang w:val="en-US"/>
-        </w:rPr>
-      </w:pPr>
-      <w:r>
-        <w:rPr>
-          <w:lang w:val="en-US"/>
-        </w:rPr>
-        <w:t>P</w:t>
-      </w:r>
-      <w:r>
-        <w:rPr>
-          <w:lang w:val="en-US"/>
-        </w:rPr>
-        <w:t>redi</w:t>
-      </w:r>
-      <w:r>
-        <w:rPr>
-          <w:lang w:val="en-US"/>
-        </w:rPr>
-        <w:t>cado utilizado para</w:t>
-      </w:r>
-      <w:r>
-        <w:rPr>
-          <w:lang w:val="en-US"/>
-        </w:rPr>
-        <w:t xml:space="preserve"> analizar si los vecinos</w:t>
-      </w:r>
-      <w:r>
-        <w:rPr>
-          <w:lang w:val="en-US"/>
-        </w:rPr>
-        <w:t>, es decir las posiciones adyacentes,</w:t>
-      </w:r>
-      <w:r>
-        <w:rPr>
-          <w:lang w:val="en-US"/>
-        </w:rPr>
-        <w:t xml:space="preserve"> de una dada posición</w:t>
-      </w:r>
-      <w:r>
-        <w:rPr>
-          <w:lang w:val="en-US"/>
-        </w:rPr>
-        <w:t>(Index)</w:t>
-      </w:r>
-      <w:r>
-        <w:rPr>
-          <w:lang w:val="en-US"/>
-        </w:rPr>
-        <w:t xml:space="preserve"> están encerrados</w:t>
-      </w:r>
-      <w:r>
-        <w:rPr>
-          <w:lang w:val="en-US"/>
-        </w:rPr>
-        <w:t>, de</w:t>
-      </w:r>
-      <w:r>
-        <w:rPr>
-          <w:lang w:val="en-US"/>
-        </w:rPr>
-        <w:t xml:space="preserve"> ser así se los marcará como chequeados</w:t>
-      </w:r>
-      <w:r>
-        <w:rPr>
-          <w:lang w:val="en-US"/>
-        </w:rPr>
-        <w:t>, de la forma encerrado</w:t>
-      </w:r>
-      <w:r>
-        <w:rPr>
-          <w:lang w:val="en-US"/>
-        </w:rPr>
-        <w:t>.</w:t>
-      </w:r>
-      <w:r>
-        <w:rPr>
-          <w:lang w:val="en-US"/>
-        </w:rPr>
-        <w:t xml:space="preserve"> Se utilizará el tablero (Board) para analizar y recorrer todas las piedras</w:t>
-      </w:r>
-      <w:r>
-        <w:rPr>
-          <w:lang w:val="en-US"/>
-        </w:rPr>
-        <w:t>, y se utilizará al jugador (Player)</w:t>
-      </w:r>
-      <w:r>
-        <w:rPr>
-          <w:lang w:val="en-US"/>
-        </w:rPr>
-        <w:t xml:space="preserve"> para decider si el jugador que está encerrando es el de piedras blancas o negras</w:t>
-      </w:r>
-      <w:r>
-        <w:rPr>
-          <w:lang w:val="en-US"/>
-        </w:rPr>
-        <w:t>.</w:t>
-      </w:r>
-      <w:r>
-        <w:rPr>
-          <w:lang w:val="en-US"/>
-        </w:rPr>
-        <w:t xml:space="preserve"> Una vez finalizado el predicado se procede</w:t>
-      </w:r>
-      <w:r>
-        <w:rPr>
-          <w:lang w:val="en-US"/>
-        </w:rPr>
-        <w:t>rá</w:t>
-      </w:r>
-      <w:r>
-        <w:rPr>
-          <w:lang w:val="en-US"/>
-        </w:rPr>
-        <w:t xml:space="preserve"> a eliminar</w:t>
-      </w:r>
-      <w:r>
-        <w:rPr>
-          <w:lang w:val="en-US"/>
-        </w:rPr>
-        <w:t xml:space="preserve"> todas las piedras</w:t>
-      </w:r>
-      <w:r>
-        <w:rPr>
-          <w:lang w:val="en-US"/>
-        </w:rPr>
-        <w:t xml:space="preserve"> marcadas como encerradas</w:t>
-      </w:r>
-      <w:r>
-        <w:rPr>
-          <w:lang w:val="en-US"/>
-        </w:rPr>
-        <w:t xml:space="preserve"> y se retorna</w:t>
-      </w:r>
-      <w:r>
-        <w:rPr>
-          <w:lang w:val="en-US"/>
-        </w:rPr>
-        <w:t>rá</w:t>
-      </w:r>
-      <w:r>
-        <w:rPr>
-          <w:lang w:val="en-US"/>
-        </w:rPr>
-        <w:t xml:space="preserve"> un nuevo tablero con los cambios reflejados, el cual es el parámetro NBoard. </w:t>
-      </w:r>
-      <w:r>
-        <w:rPr>
-          <w:lang w:val="en-US"/>
-        </w:rPr>
-        <w:t xml:space="preserve"> </w:t>
-      </w:r>
-    </w:p>
-    <w:p>
-      <w:pPr>
-        <w:pStyle w:val="Ttulo2"/>
-        <w:rPr>
-          <w:lang w:val="en-US"/>
-        </w:rPr>
-      </w:pPr>
-      <w:bookmarkStart w:id="16" w:name="_Toc8895889"/>
-      <w:r>
-        <w:rPr>
-          <w:lang w:val="en-US"/>
-        </w:rPr>
-        <w:t>checkEncerrado(+Board, +Index, +Player, +Opponent, +Liberty, -NBoard)</w:t>
-      </w:r>
-      <w:bookmarkEnd w:id="16"/>
-    </w:p>
-    <w:p>
-      <w:pPr>
-        <w:jc w:val="both"/>
-        <w:rPr>
-          <w:lang w:val="en-US"/>
-        </w:rPr>
-      </w:pPr>
-      <w:r>
-        <w:rPr>
-          <w:lang w:val="en-US"/>
-        </w:rPr>
-        <w:t>Predicado destinado a</w:t>
-      </w:r>
-      <w:r>
-        <w:rPr>
-          <w:lang w:val="en-US"/>
-        </w:rPr>
-        <w:t xml:space="preserve"> analizar si los vecinos de una posición (Index) se encuentran encerrados. Se utilizará el tablero actual (Board) para recorrer y analizar las posiciones, como también al jugador (Pl</w:t>
-      </w:r>
-      <w:r>
-        <w:rPr>
-          <w:lang w:val="en-US"/>
-        </w:rPr>
-        <w:t xml:space="preserve">ayer) y </w:t>
-      </w:r>
-      <w:r>
-        <w:rPr>
-          <w:lang w:val="en-US"/>
-        </w:rPr>
-        <w:t xml:space="preserve">el </w:t>
-      </w:r>
-      <w:r>
-        <w:rPr>
-          <w:lang w:val="en-US"/>
-        </w:rPr>
-        <w:t>jugador que juega encontra</w:t>
-      </w:r>
-      <w:r>
-        <w:rPr>
-          <w:lang w:val="en-US"/>
-        </w:rPr>
-        <w:t xml:space="preserve"> (O</w:t>
-      </w:r>
-      <w:r>
-        <w:rPr>
-          <w:lang w:val="en-US"/>
-        </w:rPr>
-        <w:t>pponent), además se utilizará un valor de libertad para analizar si la posición se encuentra libre, es decir no</w:t>
-      </w:r>
-      <w:r>
-        <w:rPr>
-          <w:lang w:val="en-US"/>
-        </w:rPr>
-        <w:t xml:space="preserve"> está</w:t>
-      </w:r>
-      <w:r>
-        <w:rPr>
-          <w:lang w:val="en-US"/>
-        </w:rPr>
-        <w:t xml:space="preserve"> ocupada por ningun tipo de piedra, este valor se pasa como parámetro con el nombre de Liberty.</w:t>
-      </w:r>
-      <w:r>
-        <w:rPr>
-          <w:lang w:val="en-US"/>
-        </w:rPr>
-        <w:t xml:space="preserve"> Si analizando los vecinos se encuentra con un valor de Liberty se procede a</w:t>
-      </w:r>
-      <w:r>
-        <w:rPr>
-          <w:lang w:val="en-US"/>
-        </w:rPr>
-        <w:t xml:space="preserve"> finalizar el recorrido</w:t>
-      </w:r>
-      <w:r>
-        <w:rPr>
-          <w:lang w:val="en-US"/>
-        </w:rPr>
-        <w:t xml:space="preserve"> ya que una vez encontrado esto se concluye que no se encuentra encerrado el Index.</w:t>
-      </w:r>
-      <w:r>
-        <w:rPr>
-          <w:lang w:val="en-US"/>
-        </w:rPr>
-        <w:t xml:space="preserve"> E</w:t>
-      </w:r>
-      <w:r>
-        <w:rPr>
-          <w:lang w:val="en-US"/>
-        </w:rPr>
-        <w:t xml:space="preserve">n el caso de eliminar </w:t>
-      </w:r>
-      <w:r>
-        <w:rPr>
-          <w:lang w:val="en-US"/>
-        </w:rPr>
-        <w:t>piedra</w:t>
-      </w:r>
-      <w:r>
-        <w:rPr>
-          <w:lang w:val="en-US"/>
-        </w:rPr>
-        <w:t>/s</w:t>
-      </w:r>
-      <w:r>
-        <w:rPr>
-          <w:lang w:val="en-US"/>
-        </w:rPr>
-        <w:t xml:space="preserve"> </w:t>
-      </w:r>
-      <w:r>
-        <w:rPr>
-          <w:lang w:val="en-US"/>
-        </w:rPr>
-        <w:t>se generará un nuevo tablero con los cambios efectuados con el nombre de NB</w:t>
-      </w:r>
-      <w:r>
-        <w:rPr>
-          <w:lang w:val="en-US"/>
-        </w:rPr>
-        <w:t xml:space="preserve">oard, caso contrario se devolvera </w:t>
-      </w:r>
-      <w:r>
-        <w:rPr>
-          <w:lang w:val="en-US"/>
-        </w:rPr>
-        <w:t>el tablero original (Board) dentro del parametro NBoard.</w:t>
-      </w:r>
-    </w:p>
-    <w:p>
-      <w:pPr>
-        <w:pStyle w:val="Ttulo2"/>
-        <w:rPr>
-          <w:lang w:val="en-US"/>
-        </w:rPr>
-      </w:pPr>
-      <w:bookmarkStart w:id="17" w:name="_Toc8895890"/>
-      <w:r>
-        <w:rPr>
-          <w:lang w:val="en-US"/>
-        </w:rPr>
         <w:t>checkEncerradoCascara(+Board, +Player, +Opponent, +Liberty, -NBoard, +Index)</w:t>
       </w:r>
-      <w:bookmarkEnd w:id="17"/>
+      <w:bookmarkEnd w:id="18"/>
     </w:p>
     <w:p>
       <w:pPr>
@@ -4986,7 +4805,7 @@
           <w:rFonts w:asciiTheme="minorHAnsi" w:eastAsiaTheme="minorHAnsi" w:hAnsiTheme="minorHAnsi" w:cstheme="minorBidi"/>
           <w:sz w:val="22"/>
           <w:szCs w:val="22"/>
-          <w:lang w:val="en-US" w:eastAsia="en-US"/>
+          <w:lang w:eastAsia="en-US"/>
         </w:rPr>
       </w:pPr>
       <w:r>
@@ -4994,7 +4813,7 @@
           <w:rFonts w:asciiTheme="minorHAnsi" w:eastAsiaTheme="minorHAnsi" w:hAnsiTheme="minorHAnsi" w:cstheme="minorBidi"/>
           <w:sz w:val="22"/>
           <w:szCs w:val="22"/>
-          <w:lang w:val="en-US" w:eastAsia="en-US"/>
+          <w:lang w:eastAsia="en-US"/>
         </w:rPr>
         <w:t>Predicado destinado a analizar si la piedra (Index) del jugador contrario (Opponent)se encuentra encerrada por el jugador (Player).Determina si el index pasado por parametro esta encerrado, en el caso de que index este encerrado, todos las posiciones recorridas previamente se marcan como encerradas. En el caso de que no este encerrado se realiza un retract sobre todas las posiciones recorridas desmarcandolas.</w:t>
       </w:r>
@@ -5002,1147 +4821,811 @@
     <w:p>
       <w:pPr>
         <w:pStyle w:val="HTMLconformatoprevio"/>
+      </w:pPr>
+    </w:p>
+    <w:p>
+      <w:pPr>
+        <w:pStyle w:val="Ttulo2"/>
         <w:rPr>
           <w:lang w:val="en-US"/>
         </w:rPr>
       </w:pPr>
+      <w:bookmarkStart w:id="19" w:name="_Toc8933984"/>
+      <w:r>
+        <w:rPr>
+          <w:lang w:val="en-US"/>
+        </w:rPr>
+        <w:t>estaEncerrado(+Board, +Player, +Opponent, +Liberty, +Index)</w:t>
+      </w:r>
+      <w:bookmarkEnd w:id="19"/>
+    </w:p>
+    <w:p>
+      <w:r>
+        <w:t>Predicado destinado a verificar que una piedra de un j</w:t>
+      </w:r>
+      <w:r>
+        <w:t>ugador contrario (Opponent) esté</w:t>
+      </w:r>
+      <w:r>
+        <w:t xml:space="preserve"> encerrada por el jugador (Player). Comienza verificando si la posición (Index) está marcada </w:t>
+      </w:r>
+      <w:r>
+        <w:lastRenderedPageBreak/>
+        <w:t>como encerrada, de ser así retornará true, caso contrario comienza recursivamente a analizar si los vecinos de Index se encuentran encerrados. En el caso de encontrar algun vecino</w:t>
+      </w:r>
+      <w:r>
+        <w:t xml:space="preserve"> de Index con el valor </w:t>
+      </w:r>
+      <w:r>
+        <w:t>Liberty, lo que significa que algun vecino</w:t>
+      </w:r>
+      <w:r>
+        <w:t xml:space="preserve"> no</w:t>
+      </w:r>
+      <w:r>
+        <w:t xml:space="preserve"> está encerrado</w:t>
+      </w:r>
+      <w:r>
+        <w:t>, se concluye que Index no se encuentra encerrado por Player y el predicado retorna false, caso contrario si todos los vecinos de Index se encuentran encerrados o son piedras de Player, se concluye que Index si se encue</w:t>
+      </w:r>
+      <w:r>
+        <w:t xml:space="preserve">ntra encerrado y devuelve true. Se utilizó el predicado predefinido </w:t>
+      </w:r>
+      <w:r>
+        <w:rPr>
+          <w:i/>
+        </w:rPr>
+        <w:t>member</w:t>
+      </w:r>
+      <w:r>
+        <w:t xml:space="preserve"> para verificar que </w:t>
+      </w:r>
+      <w:r>
+        <w:t>el parámetro Liberty no pertenezca a la lista de valores de los vecinos de I</w:t>
+      </w:r>
+      <w:r>
+        <w:t>ndex y así concluir si está encerrado o no.</w:t>
+      </w:r>
     </w:p>
     <w:p>
       <w:pPr>
         <w:pStyle w:val="Ttulo2"/>
+      </w:pPr>
+      <w:bookmarkStart w:id="20" w:name="_Toc8933985"/>
+      <w:r>
+        <w:t>getVecinos(</w:t>
+      </w:r>
+      <w:r>
+        <w:t>+</w:t>
+      </w:r>
+      <w:r>
+        <w:t xml:space="preserve">Index, </w:t>
+      </w:r>
+      <w:r>
+        <w:t>-</w:t>
+      </w:r>
+      <w:r>
+        <w:t>IndexesVecinos)</w:t>
+      </w:r>
+      <w:bookmarkEnd w:id="20"/>
+      <w:r>
+        <w:t xml:space="preserve"> </w:t>
+      </w:r>
+    </w:p>
+    <w:p>
+      <w:r>
+        <w:t>Predicado utilizado para obtener los vecinos, e</w:t>
+      </w:r>
+      <w:r>
+        <w:t>s decir posiciones adyacentes, de</w:t>
+      </w:r>
+      <w:r>
+        <w:t xml:space="preserve"> una posición dada (Index). Dichos vecinos se retornarán en una lista llamada IndexesVecinos.</w:t>
+      </w:r>
+    </w:p>
+    <w:p>
+      <w:pPr>
+        <w:pStyle w:val="Ttulo2"/>
+      </w:pPr>
+      <w:bookmarkStart w:id="21" w:name="_Toc8933986"/>
+      <w:r>
+        <w:t>vecinoEstaEncerrado(+Board, +Player, +Opponent, +Liberty, +ValuesVecinos, +IndexVecinos)</w:t>
+      </w:r>
+      <w:bookmarkEnd w:id="21"/>
+    </w:p>
+    <w:p>
+      <w:pPr>
+        <w:jc w:val="both"/>
+      </w:pPr>
+      <w:r>
+        <w:t xml:space="preserve">Predicado destinado a </w:t>
+      </w:r>
+      <w:r>
+        <w:t>analizar de forma recursiva si los vecino</w:t>
+      </w:r>
+      <w:r>
+        <w:t xml:space="preserve">s (IndexVecinos) de una piedra </w:t>
+      </w:r>
+      <w:r>
+        <w:t>del jugador contrario</w:t>
+      </w:r>
+      <w:r>
+        <w:t xml:space="preserve"> (Opponent) se encuentran encerrados por el jugador (Player).</w:t>
+      </w:r>
+      <w:r>
+        <w:t xml:space="preserve"> </w:t>
+      </w:r>
+      <w:r>
+        <w:t>El parámetro Liberty</w:t>
+      </w:r>
+      <w:r>
+        <w:t xml:space="preserve"> </w:t>
+      </w:r>
+      <w:r>
+        <w:t>será el valor que indique</w:t>
+      </w:r>
+      <w:r>
+        <w:t xml:space="preserve"> que una p</w:t>
+      </w:r>
+      <w:r>
+        <w:t>iedra no se encuentra encerrada</w:t>
+      </w:r>
+      <w:r>
+        <w:t>.</w:t>
+      </w:r>
+    </w:p>
+    <w:p>
+      <w:pPr>
+        <w:jc w:val="both"/>
+      </w:pPr>
+      <w:r>
+        <w:t>Al utilizar predicados definidos de forma dinámica</w:t>
+      </w:r>
+      <w:r>
+        <w:t xml:space="preserve">, en este caso el predicado </w:t>
+      </w:r>
+      <w:r>
+        <w:rPr>
+          <w:i/>
+        </w:rPr>
+        <w:t>checked</w:t>
+      </w:r>
+      <w:r>
+        <w:t>,</w:t>
+      </w:r>
+      <w:r>
+        <w:t xml:space="preserve"> para realizar el marcado</w:t>
+      </w:r>
+      <w:r>
+        <w:t xml:space="preserve"> </w:t>
+      </w:r>
+      <w:r>
+        <w:t>de posiciones</w:t>
+      </w:r>
+      <w:r>
+        <w:t>,</w:t>
+      </w:r>
+      <w:r>
+        <w:t xml:space="preserve"> aunque</w:t>
+      </w:r>
+      <w:r>
+        <w:t xml:space="preserve"> est</w:t>
+      </w:r>
+      <w:r>
+        <w:t>é</w:t>
+      </w:r>
+      <w:r>
+        <w:t xml:space="preserve"> utilizado de forma que sea</w:t>
+      </w:r>
+      <w:r>
+        <w:t xml:space="preserve"> mutuamente excluyente</w:t>
+      </w:r>
+      <w:r>
+        <w:t xml:space="preserve">, </w:t>
+      </w:r>
+      <w:r>
+        <w:rPr>
+          <w:i/>
+        </w:rPr>
+        <w:t>checked</w:t>
+      </w:r>
+      <w:r>
+        <w:t xml:space="preserve"> y </w:t>
+      </w:r>
+      <w:r>
+        <w:rPr>
+          <w:i/>
+        </w:rPr>
+        <w:t>not(checked)</w:t>
+      </w:r>
+      <w:r>
+        <w:t>,</w:t>
+      </w:r>
+      <w:r>
+        <w:t xml:space="preserve"> </w:t>
+      </w:r>
+      <w:r>
+        <w:t>a la hora de buscar soluciones alternativas esto puede cambiar ya que es din</w:t>
+      </w:r>
+      <w:r>
+        <w:t>ámico y generar así</w:t>
+      </w:r>
+      <w:r>
+        <w:t xml:space="preserve"> caminos que no son correctos. P</w:t>
+      </w:r>
+      <w:r>
+        <w:t xml:space="preserve">or esta razón se vio </w:t>
+      </w:r>
+      <w:r>
+        <w:t>la necesidad de utilizar un cut asegurando así que no será posible obtener caminos de solución alternativos que no son correctos al momento que el programa realiza backtracking.</w:t>
+      </w:r>
+    </w:p>
+    <w:p>
+      <w:pPr>
+        <w:pStyle w:val="Ttulo2"/>
         <w:rPr>
           <w:lang w:val="en-US"/>
         </w:rPr>
       </w:pPr>
-      <w:bookmarkStart w:id="18" w:name="_Toc8895891"/>
+      <w:bookmarkStart w:id="22" w:name="_Toc8933987"/>
       <w:r>
         <w:rPr>
           <w:lang w:val="en-US"/>
         </w:rPr>
-        <w:t>estaEncerrado(+Board, +Player, +Opponent, +Liberty, +Index)</w:t>
-      </w:r>
-      <w:bookmarkEnd w:id="18"/>
-    </w:p>
-    <w:p>
-      <w:pPr>
+        <w:t>noEstaEncerrado(+Board, +Player, +Opponent, +Index)</w:t>
+      </w:r>
+      <w:bookmarkEnd w:id="22"/>
+    </w:p>
+    <w:p>
+      <w:r>
+        <w:t>Predicado destinado a analizar si en la posición Index no se encuentra una piedra del jugador contrario (Opponent) encerrada por el jugador (Player).</w:t>
+      </w:r>
+      <w:r>
+        <w:t xml:space="preserve"> En caso de que no se encuentre, se procede a desmarcar todas las posiciones que habían sido marcadas</w:t>
+      </w:r>
+      <w:r>
+        <w:t xml:space="preserve"> y el predicado devuelve true, caso contrario el predicado no desmarca las posiciones y devuelve false.</w:t>
+      </w:r>
+    </w:p>
+    <w:p>
+      <w:pPr>
+        <w:pStyle w:val="Ttulo2"/>
         <w:rPr>
           <w:lang w:val="en-US"/>
         </w:rPr>
       </w:pPr>
+      <w:bookmarkStart w:id="23" w:name="_Toc8933988"/>
       <w:r>
         <w:rPr>
           <w:lang w:val="en-US"/>
         </w:rPr>
-        <w:t xml:space="preserve">Predicado destinado a verificar que una piedra de un jugador contrario (Opponent) está encerrada por el jugador (Player). Comienza verificando si la posición (Index) está marcada como encerrada, de ser así retornará true, caso contrario comienza recursivamente a analizar </w:t>
-      </w:r>
-      <w:r>
+        <w:t>getValueListOnBoard(+Board, +Indexes, -Values)</w:t>
+      </w:r>
+      <w:bookmarkEnd w:id="23"/>
+    </w:p>
+    <w:p>
+      <w:pPr>
+        <w:jc w:val="both"/>
+      </w:pPr>
+      <w:r>
+        <w:t>Predicado destinado a generar una lista de valores (Values) mediante una lista de posiciones (Indexes) de las cuales se obtendrán los valores.</w:t>
+      </w:r>
+      <w:r>
+        <w:t xml:space="preserve"> Se pasan como parámetro el tablero actual (Board)</w:t>
+      </w:r>
+      <w:r>
+        <w:t>, el cual será recorrido,</w:t>
+      </w:r>
+      <w:r>
+        <w:t xml:space="preserve"> y las posiciones de las cuales se quiere obtener el valor (In</w:t>
+      </w:r>
+      <w:r>
+        <w:t>dexes).</w:t>
+      </w:r>
+      <w:r>
+        <w:t xml:space="preserve"> </w:t>
+      </w:r>
+      <w:r>
+        <w:t>Una vez finalizado el predicado se retornarán los valores deseados en una lista, la cual será el parámetro Values.</w:t>
+      </w:r>
+    </w:p>
+    <w:p>
+      <w:pPr>
+        <w:pStyle w:val="Ttulo2"/>
+      </w:pPr>
+      <w:bookmarkStart w:id="24" w:name="_Toc8933989"/>
+      <w:r>
+        <w:t>getValueOnBoard(+Board, +Index, -Value)</w:t>
+      </w:r>
+      <w:bookmarkEnd w:id="24"/>
+    </w:p>
+    <w:p>
+      <w:pPr>
+        <w:jc w:val="both"/>
+      </w:pPr>
+      <w:r>
+        <w:t>Predicado destinado a la obtención del valor de una posición dada (Index).</w:t>
+      </w:r>
+      <w:r>
+        <w:t xml:space="preserve"> Se utiliza el tablero actual</w:t>
+      </w:r>
+      <w:r>
+        <w:t xml:space="preserve"> (Board)</w:t>
+      </w:r>
+      <w:r>
+        <w:t xml:space="preserve"> para accede</w:t>
+      </w:r>
+      <w:r>
+        <w:t>r</w:t>
+      </w:r>
+      <w:r>
+        <w:t xml:space="preserve"> a dicha posición. El valor obtenido se retornará en el parámetro Value.</w:t>
+      </w:r>
+    </w:p>
+    <w:p>
+      <w:pPr>
+        <w:pStyle w:val="Ttulo2"/>
+      </w:pPr>
+      <w:bookmarkStart w:id="25" w:name="_Toc8933990"/>
+      <w:r>
+        <w:t>getValueLista(</w:t>
+      </w:r>
+      <w:r>
+        <w:t>+</w:t>
+      </w:r>
+      <w:r>
+        <w:t xml:space="preserve">Columna, </w:t>
+      </w:r>
+      <w:r>
+        <w:t>+</w:t>
+      </w:r>
+      <w:r>
+        <w:t xml:space="preserve">Lista, </w:t>
+      </w:r>
+      <w:r>
+        <w:t>-</w:t>
+      </w:r>
+      <w:r>
+        <w:t>Value)</w:t>
+      </w:r>
+      <w:bookmarkEnd w:id="25"/>
+    </w:p>
+    <w:p>
+      <w:pPr>
+        <w:jc w:val="both"/>
+      </w:pPr>
+      <w:r>
+        <w:t>Predicado utilizado para la obtenci</w:t>
+      </w:r>
+      <w:r>
+        <w:t>ón del valor de la posición de la columna pasada por parametro</w:t>
+      </w:r>
+      <w:r>
+        <w:t xml:space="preserve"> ubicada</w:t>
+      </w:r>
+      <w:r>
+        <w:t xml:space="preserve"> en la lista (Lista).</w:t>
+      </w:r>
+      <w:r>
+        <w:t xml:space="preserve"> En el caso de que se haya encontrado una posición valida, se procede a retornar su valor en el parámetro Value, caso contrario se procede a devolver el valor </w:t>
+      </w:r>
+      <w:r>
+        <w:t>“o” en Value.</w:t>
+      </w:r>
+    </w:p>
+    <w:p>
+      <w:pPr>
+        <w:pStyle w:val="Ttulo2"/>
+      </w:pPr>
+      <w:bookmarkStart w:id="26" w:name="_Toc8933991"/>
+      <w:r>
+        <w:lastRenderedPageBreak/>
+        <w:t>getListaIndex(+Index, +Board, -Lista)</w:t>
+      </w:r>
+      <w:bookmarkEnd w:id="26"/>
+      <w:r>
+        <w:t xml:space="preserve"> </w:t>
+      </w:r>
+    </w:p>
+    <w:p>
+      <w:pPr>
+        <w:jc w:val="both"/>
+      </w:pPr>
+      <w:r>
+        <w:t>Predicado destinado a la</w:t>
+      </w:r>
+      <w:r>
+        <w:t xml:space="preserve"> obtención de la lista correspondiente a la fila representada por el parámetro Index.</w:t>
+      </w:r>
+      <w:r>
+        <w:t xml:space="preserve"> Se utilizará el tablero actual (Board) para recorrer la fila y obtener sus respectivos elementos.</w:t>
+      </w:r>
+      <w:r>
+        <w:t xml:space="preserve"> En el caso de ingresar un Index valido, se procede</w:t>
+      </w:r>
+      <w:r>
+        <w:t>rá</w:t>
+      </w:r>
+      <w:r>
+        <w:t xml:space="preserve"> a retornar la correspondiente lista en el parámetro Li</w:t>
+      </w:r>
+      <w:r>
+        <w:t>sta, caso contrario se retornará</w:t>
+      </w:r>
+      <w:r>
+        <w:t xml:space="preserve"> en el parámetro Lista una lista vacía.</w:t>
+      </w:r>
+      <w:r>
+        <w:t xml:space="preserve"> </w:t>
+      </w:r>
+    </w:p>
+    <w:p>
+      <w:pPr>
+        <w:pStyle w:val="Ttulo2"/>
+      </w:pPr>
+      <w:bookmarkStart w:id="27" w:name="_Toc8933992"/>
+      <w:r>
+        <w:t>eliminarEncerradosActuales(+Board, -NBoard)</w:t>
+      </w:r>
+      <w:bookmarkEnd w:id="27"/>
+    </w:p>
+    <w:p>
+      <w:pPr>
+        <w:jc w:val="both"/>
+      </w:pPr>
+      <w:r>
+        <w:t>Predicado utilizado para</w:t>
+      </w:r>
+      <w:r>
+        <w:t xml:space="preserve"> eliminar todas las posiciones marcadas como encerrados actuales del tablero actual (Board), luego se retorna un nuevo tablero que refleje todos los cambios aplicados en NBoard.</w:t>
+      </w:r>
+    </w:p>
+    <w:p>
+      <w:pPr>
+        <w:pStyle w:val="Ttulo2"/>
+      </w:pPr>
+      <w:bookmarkStart w:id="28" w:name="_Toc8933993"/>
+      <w:r>
+        <w:t>winPoints(+Board, -PWhite, -PBlack)</w:t>
+      </w:r>
+      <w:bookmarkEnd w:id="28"/>
+    </w:p>
+    <w:p>
+      <w:pPr>
+        <w:jc w:val="both"/>
+      </w:pPr>
+      <w:r>
+        <w:t>Predicado destinado a calcular el puntaje de ambos jugadores una vez finalizada la partida.</w:t>
+      </w:r>
+      <w:r>
+        <w:t xml:space="preserve"> El puntaje de cada jugador se calcula contando las posiciones en el tablero ocupadas por cada uno, sumado a la cantidad de posicio</w:t>
+      </w:r>
+      <w:r>
+        <w:t>nes que se encuentren</w:t>
+      </w:r>
+      <w:r>
+        <w:t xml:space="preserve"> vacías y que esten capturadas por un jugador.</w:t>
+      </w:r>
+      <w:r>
+        <w:t xml:space="preserve"> Se recibe el tablero actual (Board) como parámetro para poder recorrerlo y calcular dichos puntajes. El puntaje de las piedras de color blanco se retorna en el parámetro PWhite y el puntaje de las piedras negras se retorna en el parámetro PBlack.</w:t>
+      </w:r>
+    </w:p>
+    <w:p>
+      <w:pPr>
+        <w:pStyle w:val="Ttulo2"/>
         <w:rPr>
           <w:lang w:val="en-US"/>
         </w:rPr>
+      </w:pPr>
+      <w:bookmarkStart w:id="29" w:name="_Toc8933994"/>
+      <w:r>
+        <w:rPr>
+          <w:lang w:val="en-US"/>
+        </w:rPr>
+        <w:t>calcularPuntos(+Board, +Player, +Opponent, +Liberty, -P)</w:t>
+      </w:r>
+      <w:bookmarkEnd w:id="29"/>
+    </w:p>
+    <w:p>
+      <w:pPr>
+        <w:jc w:val="both"/>
+      </w:pPr>
+      <w:r>
+        <w:t xml:space="preserve">Predicado destinado a </w:t>
+      </w:r>
+      <w:r>
+        <w:t>calcular el puntaje de un jugador, en este caso del parámetro P</w:t>
+      </w:r>
+      <w:r>
+        <w:t>layer, buscando donde encierra piedras del jugador contrario (Opponent) y donde Player ocupa lugares.</w:t>
+      </w:r>
+      <w:r>
+        <w:t xml:space="preserve"> Este predicado luego llama a </w:t>
+      </w:r>
+      <w:r>
+        <w:rPr>
+          <w:i/>
+        </w:rPr>
+        <w:t>calcularPuntosAux</w:t>
+      </w:r>
+      <w:r>
+        <w:rPr>
+          <w:i/>
+        </w:rPr>
+        <w:t xml:space="preserve"> </w:t>
+      </w:r>
+      <w:r>
+        <w:t xml:space="preserve">brindandole la posición inicial del tablero para que luego </w:t>
+      </w:r>
+      <w:r>
+        <w:rPr>
+          <w:i/>
+        </w:rPr>
+        <w:t>calcularPuntosAux</w:t>
+      </w:r>
+      <w:r>
+        <w:t xml:space="preserve"> lo recorra y calcule recursivamente el puntaje.</w:t>
+      </w:r>
+      <w:r>
+        <w:t xml:space="preserve"> Una vez finalizado el predicado</w:t>
+      </w:r>
+      <w:r>
+        <w:t xml:space="preserve"> </w:t>
+      </w:r>
+      <w:r>
+        <w:rPr>
+          <w:i/>
+        </w:rPr>
+        <w:t>calcularPuntosAux</w:t>
+      </w:r>
+      <w:r>
+        <w:rPr>
+          <w:i/>
+        </w:rPr>
+        <w:t xml:space="preserve"> </w:t>
+      </w:r>
+      <w:r>
+        <w:t xml:space="preserve">se utilizará el predicado predefinido </w:t>
+      </w:r>
+      <w:r>
+        <w:rPr>
+          <w:i/>
+        </w:rPr>
+        <w:t xml:space="preserve">findAll </w:t>
+      </w:r>
+      <w:r>
+        <w:t>para generar una lista con todas las posiciones que se encuentren encerradas actualmente por P</w:t>
+      </w:r>
+      <w:r>
+        <w:t>layer, una vez generada la lista el puntaje de Player ser</w:t>
+      </w:r>
+      <w:r>
+        <w:t>á la longitud de dicha lista. El puntaje se retornará en el parámetro P.</w:t>
+      </w:r>
+    </w:p>
+    <w:p>
+      <w:pPr>
+        <w:pStyle w:val="Ttulo2"/>
+      </w:pPr>
+      <w:bookmarkStart w:id="30" w:name="_Toc8933995"/>
+      <w:r>
+        <w:t>calcularPuntosAux(</w:t>
+      </w:r>
+      <w:r>
+        <w:t>+</w:t>
+      </w:r>
+      <w:r>
+        <w:t xml:space="preserve">Board, </w:t>
+      </w:r>
+      <w:r>
+        <w:t>+</w:t>
+      </w:r>
+      <w:r>
+        <w:t xml:space="preserve">Player, </w:t>
+      </w:r>
+      <w:r>
+        <w:t>+</w:t>
+      </w:r>
+      <w:r>
+        <w:t xml:space="preserve">Opponent, </w:t>
+      </w:r>
+      <w:r>
+        <w:t>+</w:t>
+      </w:r>
+      <w:r>
+        <w:t xml:space="preserve">Liberty, </w:t>
+      </w:r>
+      <w:r>
+        <w:t>+</w:t>
+      </w:r>
+      <w:r>
+        <w:t>Index)</w:t>
+      </w:r>
+      <w:bookmarkEnd w:id="30"/>
+    </w:p>
+    <w:p>
+      <w:pPr>
+        <w:jc w:val="both"/>
+      </w:pPr>
+      <w:r>
+        <w:t>Predicado utilizado para calcular el puntaje de un jugador (Player), recorriendo el tablero actual (Board) de manera recursiva, comenzando por una posición dada (Index).</w:t>
+      </w:r>
+      <w:r>
+        <w:t xml:space="preserve"> </w:t>
+      </w:r>
+      <w:r>
+        <w:t xml:space="preserve">El parámetro Liberty será el valor que indique que una piedra no se encuentra encerrada. </w:t>
+      </w:r>
+      <w:r>
+        <w:t xml:space="preserve">El predicado recorre el tablero en busca de piedras enemigas y posiciones que se encuentren encerrados por </w:t>
+      </w:r>
+      <w:r>
+        <w:t>P</w:t>
+      </w:r>
+      <w:r>
+        <w:t>layer</w:t>
+      </w:r>
+      <w:r>
+        <w:t xml:space="preserve"> utilizando los predicados definidos de forma dinámica para marcar dichas posiciones.</w:t>
+      </w:r>
+      <w:r>
+        <w:t xml:space="preserve"> Una vez rec</w:t>
+      </w:r>
+      <w:r>
+        <w:t>orrido todo el tablero finaliza, dejando marcadas así todas las posiciones marcadas por Player.</w:t>
+      </w:r>
+    </w:p>
+    <w:p>
+      <w:pPr>
+        <w:pStyle w:val="Ttulo2"/>
+        <w:rPr>
+          <w:lang w:val="en-US"/>
+        </w:rPr>
+      </w:pPr>
+      <w:bookmarkStart w:id="31" w:name="_Toc8933996"/>
+      <w:r>
+        <w:rPr>
+          <w:lang w:val="en-US"/>
+        </w:rPr>
+        <w:t>checkEncerradoSinUncheck(+Board, +Player, +Opponent, +Liberty, +Index)</w:t>
+      </w:r>
+      <w:bookmarkEnd w:id="31"/>
+    </w:p>
+    <w:p>
+      <w:pPr>
+        <w:jc w:val="both"/>
+      </w:pPr>
+      <w:r>
+        <w:t>Predicado destinado a analizar si en la posición brindada (Index) se encuentra una piedra del jugador contrario (Opponent) encerrada por el jugador (Player).</w:t>
+      </w:r>
+      <w:r>
+        <w:t xml:space="preserve"> </w:t>
+      </w:r>
+      <w:r>
+        <w:t>En</w:t>
+      </w:r>
+      <w:r>
+        <w:t xml:space="preserve"> el caso de que la piedra </w:t>
+      </w:r>
+      <w:r>
+        <w:t>se encuentre encerrada</w:t>
+      </w:r>
+      <w:r>
+        <w:t xml:space="preserve">, lo cual se verifica mediante el predicado </w:t>
+      </w:r>
+      <w:r>
+        <w:rPr>
+          <w:i/>
+        </w:rPr>
+        <w:t>estaEncerrado</w:t>
+      </w:r>
+      <w:r>
+        <w:t xml:space="preserve">, </w:t>
+      </w:r>
+      <w:r>
+        <w:t xml:space="preserve">se procede a </w:t>
+      </w:r>
+      <w:r>
+        <w:t xml:space="preserve">llamar al predicado </w:t>
+      </w:r>
+      <w:r>
+        <w:rPr>
+          <w:i/>
+        </w:rPr>
+        <w:t>checkedToEncerrado</w:t>
+      </w:r>
+      <w:r>
+        <w:t xml:space="preserve">, el cual </w:t>
+      </w:r>
+      <w:r>
+        <w:t>se encargará de marcar todas las posiciones previamente marcadas como encerradas.</w:t>
+      </w:r>
+      <w:r>
+        <w:t xml:space="preserve"> En el caso contrario, es decir la piedra no se encuentra encerrada,</w:t>
+      </w:r>
+      <w:r>
+        <w:t xml:space="preserve"> se utiliza</w:t>
+      </w:r>
+      <w:r>
+        <w:t>rá</w:t>
+      </w:r>
+      <w:r>
+        <w:t xml:space="preserve"> el predicado </w:t>
+      </w:r>
+      <w:r>
+        <w:rPr>
+          <w:i/>
+        </w:rPr>
+        <w:t>noEstaEncerrado</w:t>
+      </w:r>
+      <w:r>
+        <w:t xml:space="preserve"> para verificarlo y luego el predicado </w:t>
+      </w:r>
+      <w:r>
+        <w:rPr>
+          <w:i/>
+        </w:rPr>
+        <w:t>checkedToNoEncerrado</w:t>
+      </w:r>
+      <w:r>
+        <w:t xml:space="preserve"> se encargará</w:t>
+      </w:r>
+      <w:r>
+        <w:t xml:space="preserve"> de marcar todas las posiciones previamente marcadas </w:t>
+      </w:r>
+      <w:r>
+        <w:t>como no encerradas.</w:t>
+      </w:r>
+    </w:p>
+    <w:p>
+      <w:pPr>
+        <w:pStyle w:val="Ttulo2"/>
+      </w:pPr>
+      <w:bookmarkStart w:id="32" w:name="_Toc8933997"/>
+      <w:r>
         <w:lastRenderedPageBreak/>
-        <w:t xml:space="preserve">si los vecinos de Index se encuentran encerrados. En el caso de encontrar algun vecino de Index con el valor Liberty, es decir que no está encerrado, se concluye que Index no se encuentra encerrado por Player y el predicado retorna false, caso contrario si todos los vecinos de Index se encuentran encerrados o son piedras de Player, se concluye que Index si se encuentra encerrado y devuelve true. </w:t>
+        <w:t>getNext(+Index, -NextIndex)</w:t>
+      </w:r>
+      <w:bookmarkEnd w:id="32"/>
+    </w:p>
+    <w:p>
+      <w:pPr>
+        <w:jc w:val="both"/>
+      </w:pPr>
+      <w:r>
+        <w:t>Predicado utilizado para obtener el index o posición siguiente a un Index pasado como parámetro.</w:t>
+      </w:r>
+      <w:r>
+        <w:t xml:space="preserve"> En el caso de que Index no se encuentre en el </w:t>
+      </w:r>
+      <w:r>
+        <w:t>extremo</w:t>
+      </w:r>
+      <w:r>
+        <w:t xml:space="preserve"> </w:t>
+      </w:r>
+      <w:r>
+        <w:t>derecho de su</w:t>
+      </w:r>
+      <w:r>
+        <w:t xml:space="preserve"> fila, se retornará en NextIndex la posición a la derecha de In</w:t>
+      </w:r>
+      <w:r>
+        <w:t>dex, caso contrario se retornar</w:t>
+      </w:r>
+      <w:r>
+        <w:t>á la primera posición de la fila siguiente</w:t>
+      </w:r>
+      <w:r>
+        <w:t xml:space="preserve"> en NextIndex.</w:t>
       </w:r>
     </w:p>
     <w:p>
       <w:pPr>
         <w:pStyle w:val="Ttulo2"/>
       </w:pPr>
-      <w:bookmarkStart w:id="19" w:name="_Toc8895892"/>
-      <w:r>
-        <w:rPr>
-          <w:lang w:val="en-US"/>
-        </w:rPr>
-        <w:t>getVecinos(</w:t>
-      </w:r>
-      <w:r>
-        <w:rPr>
-          <w:lang w:val="en-US"/>
-        </w:rPr>
-        <w:t>+</w:t>
-      </w:r>
-      <w:r>
-        <w:rPr>
-          <w:lang w:val="en-US"/>
-        </w:rPr>
-        <w:t xml:space="preserve">Index, </w:t>
-      </w:r>
-      <w:r>
-        <w:rPr>
-          <w:lang w:val="en-US"/>
-        </w:rPr>
-        <w:t>-</w:t>
-      </w:r>
-      <w:r>
-        <w:rPr>
-          <w:lang w:val="en-US"/>
-        </w:rPr>
-        <w:t>IndexesVecinos)</w:t>
-      </w:r>
-      <w:bookmarkEnd w:id="19"/>
-      <w:r>
-        <w:t xml:space="preserve"> </w:t>
-      </w:r>
-    </w:p>
-    <w:p>
-      <w:pPr>
-        <w:rPr>
-          <w:lang w:val="en-US"/>
-        </w:rPr>
-      </w:pPr>
-      <w:r>
-        <w:rPr>
-          <w:lang w:val="en-US"/>
-        </w:rPr>
-        <w:t>Predicado utilizado para obtener los vecinos, e</w:t>
-      </w:r>
-      <w:r>
-        <w:rPr>
-          <w:lang w:val="en-US"/>
-        </w:rPr>
-        <w:t>s decir posiciones adyacentes, de</w:t>
-      </w:r>
-      <w:r>
-        <w:rPr>
-          <w:lang w:val="en-US"/>
-        </w:rPr>
-        <w:t xml:space="preserve"> una posición dada (Index). Dichos vecinos se retornarán en una lista llamada IndexesVecinos.</w:t>
-      </w:r>
-    </w:p>
-    <w:p>
-      <w:pPr>
-        <w:pStyle w:val="Ttulo2"/>
-        <w:rPr>
-          <w:lang w:val="en-US"/>
-        </w:rPr>
-      </w:pPr>
-      <w:bookmarkStart w:id="20" w:name="_Toc8895893"/>
-      <w:r>
-        <w:rPr>
-          <w:lang w:val="en-US"/>
-        </w:rPr>
-        <w:t>vecinoEstaEncerrado(+Board, +Player, +Opponent, +Liberty, +ValuesVecinos, +IndexVecinos)</w:t>
-      </w:r>
-      <w:bookmarkEnd w:id="20"/>
-    </w:p>
-    <w:p>
-      <w:pPr>
-        <w:rPr>
-          <w:lang w:val="en-US"/>
-        </w:rPr>
-      </w:pPr>
-      <w:r>
-        <w:rPr>
-          <w:lang w:val="en-US"/>
-        </w:rPr>
-        <w:t xml:space="preserve">Predicado destinado a </w:t>
-      </w:r>
-      <w:r>
-        <w:rPr>
-          <w:lang w:val="en-US"/>
-        </w:rPr>
-        <w:t>analizar de forma recursiva si los vecino</w:t>
-      </w:r>
-      <w:r>
-        <w:rPr>
-          <w:lang w:val="en-US"/>
-        </w:rPr>
-        <w:t xml:space="preserve">s (IndexVecinos) de una posición se encuentran encerrados. </w:t>
-      </w:r>
-      <w:bookmarkStart w:id="21" w:name="_GoBack"/>
-      <w:bookmarkEnd w:id="21"/>
-    </w:p>
-    <w:p>
-      <w:pPr>
-        <w:pStyle w:val="Ttulo2"/>
-        <w:rPr>
-          <w:lang w:val="en-US"/>
-        </w:rPr>
-      </w:pPr>
-      <w:bookmarkStart w:id="22" w:name="_Toc8895894"/>
-      <w:r>
-        <w:rPr>
-          <w:lang w:val="en-US"/>
-        </w:rPr>
-        <w:t>noEstaEncerrado(+Board, +Player, +Opponent, +Index)</w:t>
-      </w:r>
-      <w:bookmarkEnd w:id="22"/>
-    </w:p>
-    <w:p>
-      <w:pPr>
-        <w:rPr>
-          <w:lang w:val="en-US"/>
-        </w:rPr>
-      </w:pPr>
-      <w:r>
-        <w:rPr>
-          <w:lang w:val="en-US"/>
-        </w:rPr>
-        <w:t>Predicado destinado a analizar si en la posición Index no se encuentra una piedra del jugador contrario (Opponent) encerrada por el jugador (Player).</w:t>
-      </w:r>
-      <w:r>
-        <w:rPr>
-          <w:lang w:val="en-US"/>
-        </w:rPr>
-        <w:t xml:space="preserve"> En caso de que no se encuentre, se procede a desmarcar todas las posiciones que habían sido marcadas</w:t>
-      </w:r>
-      <w:r>
-        <w:rPr>
-          <w:lang w:val="en-US"/>
-        </w:rPr>
-        <w:t xml:space="preserve"> y el predicado devuelve true, caso contrario el predicado no desmarca las posiciones y devuelve false.</w:t>
-      </w:r>
-    </w:p>
-    <w:p>
-      <w:pPr>
-        <w:pStyle w:val="Ttulo2"/>
-        <w:rPr>
-          <w:lang w:val="en-US"/>
-        </w:rPr>
-      </w:pPr>
-      <w:bookmarkStart w:id="23" w:name="_Toc8895895"/>
-      <w:r>
-        <w:rPr>
-          <w:lang w:val="en-US"/>
-        </w:rPr>
-        <w:t>getValueListOnBoard(+Board, +Indexes, -Values)</w:t>
-      </w:r>
-      <w:bookmarkEnd w:id="23"/>
-    </w:p>
-    <w:p>
-      <w:pPr>
-        <w:jc w:val="both"/>
-        <w:rPr>
-          <w:lang w:val="en-US"/>
-        </w:rPr>
-      </w:pPr>
-      <w:r>
-        <w:rPr>
-          <w:lang w:val="en-US"/>
-        </w:rPr>
-        <w:t>Predicado destinado a generar una lista de valores (Values) mediante una lista de posiciones (Indexes) de las cuales se obtendrán los valores.</w:t>
-      </w:r>
-      <w:r>
-        <w:rPr>
-          <w:lang w:val="en-US"/>
-        </w:rPr>
-        <w:t xml:space="preserve"> Se pasan como parámetro el tablero actual (Board)</w:t>
-      </w:r>
-      <w:r>
-        <w:rPr>
-          <w:lang w:val="en-US"/>
-        </w:rPr>
-        <w:t>, el cual será recorrido,</w:t>
-      </w:r>
-      <w:r>
-        <w:rPr>
-          <w:lang w:val="en-US"/>
-        </w:rPr>
-        <w:t xml:space="preserve"> y las posiciones de las cuales se quiere obtener el valor (In</w:t>
-      </w:r>
-      <w:r>
-        <w:rPr>
-          <w:lang w:val="en-US"/>
-        </w:rPr>
-        <w:t>dexes).</w:t>
-      </w:r>
-      <w:r>
-        <w:rPr>
-          <w:lang w:val="en-US"/>
-        </w:rPr>
-        <w:t xml:space="preserve"> </w:t>
-      </w:r>
-      <w:r>
-        <w:rPr>
-          <w:lang w:val="en-US"/>
-        </w:rPr>
-        <w:t>Una vez finalizado el predicado se retornarán los valores deseados en una lista, la cual será el parámetro Values.</w:t>
-      </w:r>
-    </w:p>
-    <w:p>
-      <w:pPr>
-        <w:pStyle w:val="Ttulo2"/>
-        <w:rPr>
-          <w:lang w:val="en-US"/>
-        </w:rPr>
-      </w:pPr>
-      <w:bookmarkStart w:id="24" w:name="_Toc8895896"/>
-      <w:r>
-        <w:rPr>
-          <w:lang w:val="en-US"/>
-        </w:rPr>
-        <w:t>getValueOnBoard(+Board, +Index, -Value)</w:t>
-      </w:r>
-      <w:bookmarkEnd w:id="24"/>
-    </w:p>
-    <w:p>
-      <w:pPr>
-        <w:jc w:val="both"/>
-        <w:rPr>
-          <w:lang w:val="en-US"/>
-        </w:rPr>
-      </w:pPr>
-      <w:r>
-        <w:rPr>
-          <w:lang w:val="en-US"/>
-        </w:rPr>
-        <w:t>Predicado destinado a la obtención del valor de una posición dada (Index).</w:t>
-      </w:r>
-      <w:r>
-        <w:rPr>
-          <w:lang w:val="en-US"/>
-        </w:rPr>
-        <w:t xml:space="preserve"> Se utiliza el tablero actual</w:t>
-      </w:r>
-      <w:r>
-        <w:rPr>
-          <w:lang w:val="en-US"/>
-        </w:rPr>
-        <w:t xml:space="preserve"> (Board)</w:t>
-      </w:r>
-      <w:r>
-        <w:rPr>
-          <w:lang w:val="en-US"/>
-        </w:rPr>
-        <w:t xml:space="preserve"> para accede</w:t>
-      </w:r>
-      <w:r>
-        <w:rPr>
-          <w:lang w:val="en-US"/>
-        </w:rPr>
-        <w:t>r</w:t>
-      </w:r>
-      <w:r>
-        <w:rPr>
-          <w:lang w:val="en-US"/>
-        </w:rPr>
-        <w:t xml:space="preserve"> a dicha posición. El valor obtenido se retornará en el parámetro Value.</w:t>
-      </w:r>
-    </w:p>
-    <w:p>
-      <w:pPr>
-        <w:pStyle w:val="Ttulo2"/>
-        <w:rPr>
-          <w:lang w:val="en-US"/>
-        </w:rPr>
-      </w:pPr>
-      <w:bookmarkStart w:id="25" w:name="_Toc8895897"/>
-      <w:r>
-        <w:rPr>
-          <w:lang w:val="en-US"/>
-        </w:rPr>
-        <w:t>getValueLista(</w:t>
-      </w:r>
-      <w:r>
-        <w:rPr>
-          <w:lang w:val="en-US"/>
-        </w:rPr>
-        <w:t>+</w:t>
-      </w:r>
-      <w:r>
-        <w:rPr>
-          <w:lang w:val="en-US"/>
-        </w:rPr>
-        <w:t xml:space="preserve">Columna, </w:t>
-      </w:r>
-      <w:r>
-        <w:rPr>
-          <w:lang w:val="en-US"/>
-        </w:rPr>
-        <w:t>+</w:t>
-      </w:r>
-      <w:r>
-        <w:rPr>
-          <w:lang w:val="en-US"/>
-        </w:rPr>
-        <w:t xml:space="preserve">Lista, </w:t>
-      </w:r>
-      <w:r>
-        <w:rPr>
-          <w:lang w:val="en-US"/>
-        </w:rPr>
-        <w:t>-</w:t>
-      </w:r>
-      <w:r>
-        <w:rPr>
-          <w:lang w:val="en-US"/>
-        </w:rPr>
-        <w:t>Value)</w:t>
-      </w:r>
-      <w:bookmarkEnd w:id="25"/>
-    </w:p>
-    <w:p>
-      <w:pPr>
-        <w:jc w:val="both"/>
-        <w:rPr>
-          <w:lang w:val="en-US"/>
-        </w:rPr>
-      </w:pPr>
-      <w:r>
-        <w:rPr>
-          <w:lang w:val="en-US"/>
-        </w:rPr>
-        <w:t>Predicado utilizado para la obtenci</w:t>
-      </w:r>
-      <w:r>
-        <w:rPr>
-          <w:lang w:val="en-US"/>
-        </w:rPr>
-        <w:t>ón del valor de la posición de la columna pasada por parametro</w:t>
-      </w:r>
-      <w:r>
-        <w:rPr>
-          <w:lang w:val="en-US"/>
-        </w:rPr>
-        <w:t xml:space="preserve"> ubicada</w:t>
-      </w:r>
-      <w:r>
-        <w:rPr>
-          <w:lang w:val="en-US"/>
-        </w:rPr>
-        <w:t xml:space="preserve"> en la lista (Lista).</w:t>
-      </w:r>
-      <w:r>
-        <w:rPr>
-          <w:lang w:val="en-US"/>
-        </w:rPr>
-        <w:t xml:space="preserve"> En el caso de que se haya encontrado una posición valida, se procede a retornar su valor en el parámetro Value, caso contrario se procede a devolver el valor </w:t>
-      </w:r>
-      <w:r>
-        <w:rPr>
-          <w:lang w:val="en-US"/>
-        </w:rPr>
-        <w:t>“o” en Value.</w:t>
-      </w:r>
-    </w:p>
-    <w:p>
-      <w:pPr>
-        <w:pStyle w:val="Ttulo2"/>
-        <w:rPr>
-          <w:lang w:val="en-US"/>
-        </w:rPr>
-      </w:pPr>
-      <w:bookmarkStart w:id="26" w:name="_Toc8895898"/>
-      <w:r>
-        <w:rPr>
-          <w:lang w:val="en-US"/>
-        </w:rPr>
-        <w:t>getListaIndex(+Index, +Board, -Lista)</w:t>
-      </w:r>
-      <w:bookmarkEnd w:id="26"/>
-      <w:r>
-        <w:t xml:space="preserve"> </w:t>
-      </w:r>
-    </w:p>
-    <w:p>
-      <w:pPr>
-        <w:jc w:val="both"/>
-        <w:rPr>
-          <w:lang w:val="en-US"/>
-        </w:rPr>
-      </w:pPr>
-      <w:r>
-        <w:rPr>
-          <w:lang w:val="en-US"/>
-        </w:rPr>
-        <w:t>Predicado destinado a la</w:t>
-      </w:r>
-      <w:r>
-        <w:rPr>
-          <w:lang w:val="en-US"/>
-        </w:rPr>
-        <w:t xml:space="preserve"> obtención de la lista correspondiente a la fila representada por el parámetro Index.</w:t>
-      </w:r>
-      <w:r>
-        <w:rPr>
-          <w:lang w:val="en-US"/>
-        </w:rPr>
-        <w:t xml:space="preserve"> Se utilizará el tablero actual (Board) para recorrer la fila y obtener sus respectivos elementos.</w:t>
-      </w:r>
-      <w:r>
-        <w:rPr>
-          <w:lang w:val="en-US"/>
-        </w:rPr>
-        <w:t xml:space="preserve"> En el caso de ingresar un Index valido, se procede</w:t>
-      </w:r>
-      <w:r>
-        <w:rPr>
-          <w:lang w:val="en-US"/>
-        </w:rPr>
-        <w:t>rá</w:t>
-      </w:r>
-      <w:r>
-        <w:rPr>
-          <w:lang w:val="en-US"/>
-        </w:rPr>
-        <w:t xml:space="preserve"> a retornar la correspondiente lista en el parámetro Li</w:t>
-      </w:r>
-      <w:r>
-        <w:rPr>
-          <w:lang w:val="en-US"/>
-        </w:rPr>
-        <w:t>sta, caso contrario se retornará</w:t>
-      </w:r>
-      <w:r>
-        <w:rPr>
-          <w:lang w:val="en-US"/>
-        </w:rPr>
-        <w:t xml:space="preserve"> en el parámetro Lista una lista vacía.</w:t>
-      </w:r>
-      <w:r>
-        <w:rPr>
-          <w:lang w:val="en-US"/>
-        </w:rPr>
-        <w:t xml:space="preserve"> </w:t>
-      </w:r>
-    </w:p>
-    <w:p>
-      <w:pPr>
-        <w:pStyle w:val="Ttulo2"/>
-        <w:rPr>
-          <w:lang w:val="en-US"/>
-        </w:rPr>
-      </w:pPr>
-      <w:bookmarkStart w:id="27" w:name="_Toc8895899"/>
-      <w:r>
-        <w:rPr>
-          <w:lang w:val="en-US"/>
-        </w:rPr>
-        <w:t>eliminarEncerradosActuales(+Board, -NBoard)</w:t>
-      </w:r>
-      <w:bookmarkEnd w:id="27"/>
-    </w:p>
-    <w:p>
-      <w:pPr>
-        <w:jc w:val="both"/>
-        <w:rPr>
-          <w:lang w:val="en-US"/>
-        </w:rPr>
-      </w:pPr>
-      <w:r>
-        <w:rPr>
-          <w:lang w:val="en-US"/>
-        </w:rPr>
-        <w:t>Predicado utilizado para</w:t>
-      </w:r>
-      <w:r>
-        <w:rPr>
-          <w:lang w:val="en-US"/>
-        </w:rPr>
-        <w:t xml:space="preserve"> eliminar todas las posiciones marcadas como encerrados actuales del tablero actual (Board), luego se retorna un nuevo tablero que refleje todos los cambios aplicados en NBoard.</w:t>
-      </w:r>
-    </w:p>
-    <w:p>
-      <w:pPr>
-        <w:pStyle w:val="Ttulo2"/>
-        <w:rPr>
-          <w:lang w:val="en-US"/>
-        </w:rPr>
-      </w:pPr>
-      <w:bookmarkStart w:id="28" w:name="_Toc8895900"/>
-      <w:r>
-        <w:rPr>
-          <w:lang w:val="en-US"/>
-        </w:rPr>
-        <w:lastRenderedPageBreak/>
-        <w:t>winPoints(+Board, -PWhite, -PBlack)</w:t>
-      </w:r>
-      <w:bookmarkEnd w:id="28"/>
-    </w:p>
-    <w:p>
-      <w:pPr>
-        <w:jc w:val="both"/>
-        <w:rPr>
-          <w:lang w:val="en-US"/>
-        </w:rPr>
-      </w:pPr>
-      <w:r>
-        <w:rPr>
-          <w:lang w:val="en-US"/>
-        </w:rPr>
-        <w:t>Predicado destinado a calcular el puntaje de ambos jugadores una vez finalizada la partida.</w:t>
-      </w:r>
-      <w:r>
-        <w:rPr>
-          <w:lang w:val="en-US"/>
-        </w:rPr>
-        <w:t xml:space="preserve"> El puntaje de cada jugador se calcula contando las posiciones en el tablero ocupadas por cada uno, sumado a la cantidad de posicio</w:t>
-      </w:r>
-      <w:r>
-        <w:rPr>
-          <w:lang w:val="en-US"/>
-        </w:rPr>
-        <w:t>nes que se encuentren</w:t>
-      </w:r>
-      <w:r>
-        <w:rPr>
-          <w:lang w:val="en-US"/>
-        </w:rPr>
-        <w:t xml:space="preserve"> vacías y que esten capturadas por un jugador.</w:t>
-      </w:r>
-      <w:r>
-        <w:rPr>
-          <w:lang w:val="en-US"/>
-        </w:rPr>
-        <w:t xml:space="preserve"> Se recibe el tablero actual (Board) como parámetro para poder recorrerlo y calcular dichos puntajes. El puntaje de las piedras de color blanco se retorna en el parámetro PWhite y el puntaje de las piedras negras se retorna en el parámetro PBlack.</w:t>
-      </w:r>
-    </w:p>
-    <w:p>
-      <w:pPr>
-        <w:pStyle w:val="Ttulo2"/>
-        <w:rPr>
-          <w:lang w:val="en-US"/>
-        </w:rPr>
-      </w:pPr>
-      <w:bookmarkStart w:id="29" w:name="_Toc8895901"/>
-      <w:r>
-        <w:rPr>
-          <w:lang w:val="en-US"/>
-        </w:rPr>
-        <w:t>calcularPuntos(+Board, +Player, +Opponent, +Liberty, -P)</w:t>
-      </w:r>
-      <w:bookmarkEnd w:id="29"/>
-    </w:p>
-    <w:p>
-      <w:pPr>
-        <w:jc w:val="both"/>
-        <w:rPr>
-          <w:lang w:val="en-US"/>
-        </w:rPr>
-      </w:pPr>
-      <w:r>
-        <w:rPr>
-          <w:lang w:val="en-US"/>
-        </w:rPr>
-        <w:t xml:space="preserve">Predicado destinado a </w:t>
-      </w:r>
-      <w:r>
-        <w:rPr>
-          <w:lang w:val="en-US"/>
-        </w:rPr>
-        <w:t>calcular el puntaje de un jugador, en este caso del parámetro P</w:t>
-      </w:r>
-      <w:r>
-        <w:rPr>
-          <w:lang w:val="en-US"/>
-        </w:rPr>
-        <w:t>layer, buscando donde encierra piedras del jugador contrario (Opponent) y donde Player ocupa lugares.</w:t>
-      </w:r>
-      <w:r>
-        <w:rPr>
-          <w:lang w:val="en-US"/>
-        </w:rPr>
-        <w:t xml:space="preserve"> Este predicado luego llama a </w:t>
-      </w:r>
-      <w:r>
-        <w:rPr>
-          <w:i/>
-          <w:lang w:val="en-US"/>
-        </w:rPr>
-        <w:t>calcularPuntosAux</w:t>
-      </w:r>
-      <w:r>
-        <w:rPr>
-          <w:i/>
-          <w:lang w:val="en-US"/>
-        </w:rPr>
-        <w:t xml:space="preserve"> </w:t>
-      </w:r>
-      <w:r>
-        <w:rPr>
-          <w:lang w:val="en-US"/>
-        </w:rPr>
-        <w:t xml:space="preserve">brindandole la posición inicial del tablero para que luego </w:t>
-      </w:r>
-      <w:r>
-        <w:rPr>
-          <w:i/>
-          <w:lang w:val="en-US"/>
-        </w:rPr>
-        <w:t>calcularPuntosAux</w:t>
-      </w:r>
-      <w:r>
-        <w:rPr>
-          <w:lang w:val="en-US"/>
-        </w:rPr>
-        <w:t xml:space="preserve"> lo recorra y calcule recursivamente el puntaje.</w:t>
-      </w:r>
-      <w:r>
-        <w:rPr>
-          <w:lang w:val="en-US"/>
-        </w:rPr>
-        <w:t xml:space="preserve"> Una vez finalizado el predicado</w:t>
-      </w:r>
-      <w:r>
-        <w:rPr>
-          <w:lang w:val="en-US"/>
-        </w:rPr>
-        <w:t xml:space="preserve"> </w:t>
-      </w:r>
-      <w:r>
-        <w:rPr>
-          <w:i/>
-          <w:lang w:val="en-US"/>
-        </w:rPr>
-        <w:t>calcularPuntosAux</w:t>
-      </w:r>
-      <w:r>
-        <w:rPr>
-          <w:i/>
-          <w:lang w:val="en-US"/>
-        </w:rPr>
-        <w:t xml:space="preserve"> </w:t>
-      </w:r>
-      <w:r>
-        <w:rPr>
-          <w:lang w:val="en-US"/>
-        </w:rPr>
-        <w:t xml:space="preserve">se utilizará el predicado predefinido </w:t>
-      </w:r>
-      <w:r>
-        <w:rPr>
-          <w:i/>
-          <w:lang w:val="en-US"/>
-        </w:rPr>
-        <w:t>findAll</w:t>
-      </w:r>
-      <w:r>
-        <w:rPr>
-          <w:i/>
-          <w:lang w:val="en-US"/>
-        </w:rPr>
-        <w:t xml:space="preserve"> </w:t>
-      </w:r>
-      <w:r>
-        <w:rPr>
-          <w:lang w:val="en-US"/>
-        </w:rPr>
-        <w:t>para generar una lista con todas las posiciones que se encuentren encerradas actualmente por P</w:t>
-      </w:r>
-      <w:r>
-        <w:rPr>
-          <w:lang w:val="en-US"/>
-        </w:rPr>
-        <w:t>layer, una vez generada la lista el puntaje de Player ser</w:t>
-      </w:r>
-      <w:r>
-        <w:rPr>
-          <w:lang w:val="en-US"/>
-        </w:rPr>
-        <w:t>á la longitud de dicha lista. El puntaje se retornará en el parámetro P.</w:t>
-      </w:r>
-    </w:p>
-    <w:p>
-      <w:pPr>
-        <w:pStyle w:val="Ttulo2"/>
-        <w:rPr>
-          <w:lang w:val="en-US"/>
-        </w:rPr>
-      </w:pPr>
-      <w:bookmarkStart w:id="30" w:name="_Toc8895902"/>
-      <w:r>
-        <w:rPr>
-          <w:lang w:val="en-US"/>
-        </w:rPr>
-        <w:t>calcularPuntosAux(</w:t>
-      </w:r>
-      <w:r>
-        <w:rPr>
-          <w:lang w:val="en-US"/>
-        </w:rPr>
-        <w:t>+</w:t>
-      </w:r>
-      <w:r>
-        <w:rPr>
-          <w:lang w:val="en-US"/>
-        </w:rPr>
-        <w:t xml:space="preserve">Board, </w:t>
-      </w:r>
-      <w:r>
-        <w:rPr>
-          <w:lang w:val="en-US"/>
-        </w:rPr>
-        <w:t>+</w:t>
-      </w:r>
-      <w:r>
-        <w:rPr>
-          <w:lang w:val="en-US"/>
-        </w:rPr>
-        <w:t xml:space="preserve">Player, </w:t>
-      </w:r>
-      <w:r>
-        <w:rPr>
-          <w:lang w:val="en-US"/>
-        </w:rPr>
-        <w:t>+</w:t>
-      </w:r>
-      <w:r>
-        <w:rPr>
-          <w:lang w:val="en-US"/>
-        </w:rPr>
-        <w:t xml:space="preserve">Opponent, </w:t>
-      </w:r>
-      <w:r>
-        <w:rPr>
-          <w:lang w:val="en-US"/>
-        </w:rPr>
-        <w:t>+</w:t>
-      </w:r>
-      <w:r>
-        <w:rPr>
-          <w:lang w:val="en-US"/>
-        </w:rPr>
-        <w:t xml:space="preserve">Liberty, </w:t>
-      </w:r>
-      <w:r>
-        <w:rPr>
-          <w:lang w:val="en-US"/>
-        </w:rPr>
-        <w:t>+</w:t>
-      </w:r>
-      <w:r>
-        <w:rPr>
-          <w:lang w:val="en-US"/>
-        </w:rPr>
-        <w:t>Index)</w:t>
-      </w:r>
-      <w:bookmarkEnd w:id="30"/>
-    </w:p>
-    <w:p>
-      <w:pPr>
-        <w:jc w:val="both"/>
-        <w:rPr>
-          <w:lang w:val="en-US"/>
-        </w:rPr>
-      </w:pPr>
-      <w:r>
-        <w:rPr>
-          <w:lang w:val="en-US"/>
-        </w:rPr>
-        <w:t>Predicado utilizado para calcular el puntaje de un jugador (Player), recorriendo el tablero actual (Board) de manera recursiva, comenzando por una posición dada (Index).</w:t>
-      </w:r>
-      <w:r>
-        <w:rPr>
-          <w:lang w:val="en-US"/>
-        </w:rPr>
-        <w:t xml:space="preserve"> El par</w:t>
-      </w:r>
-      <w:r>
-        <w:rPr>
-          <w:lang w:val="en-US"/>
-        </w:rPr>
-        <w:t>ámetro O</w:t>
-      </w:r>
-      <w:r>
-        <w:rPr>
-          <w:lang w:val="en-US"/>
-        </w:rPr>
-        <w:t>pponent</w:t>
-      </w:r>
-      <w:r>
-        <w:rPr>
-          <w:lang w:val="en-US"/>
-        </w:rPr>
-        <w:t xml:space="preserve"> sirve para identificar piedras del jugador contrario y el parámetro Liberty sirve para identificar piedras que se encuentren libres</w:t>
-      </w:r>
-      <w:r>
-        <w:rPr>
-          <w:lang w:val="en-US"/>
-        </w:rPr>
-        <w:t>, es decir no este ocupada.</w:t>
-      </w:r>
-      <w:r>
-        <w:rPr>
-          <w:lang w:val="en-US"/>
-        </w:rPr>
-        <w:t xml:space="preserve"> El predicado recorre el tablero en busca de piedras enemigas y posiciones que se encuentren encerrados por </w:t>
-      </w:r>
-      <w:r>
-        <w:rPr>
-          <w:lang w:val="en-US"/>
-        </w:rPr>
-        <w:t>P</w:t>
-      </w:r>
-      <w:r>
-        <w:rPr>
-          <w:lang w:val="en-US"/>
-        </w:rPr>
-        <w:t>layer</w:t>
-      </w:r>
-      <w:r>
-        <w:rPr>
-          <w:lang w:val="en-US"/>
-        </w:rPr>
-        <w:t xml:space="preserve"> utilizando los predicados definidos de forma dinámica para marcar dichas posiciones.</w:t>
-      </w:r>
-      <w:r>
-        <w:rPr>
-          <w:lang w:val="en-US"/>
-        </w:rPr>
-        <w:t xml:space="preserve"> Una vez rec</w:t>
-      </w:r>
-      <w:r>
-        <w:rPr>
-          <w:lang w:val="en-US"/>
-        </w:rPr>
-        <w:t>orrido todo el tablero finaliza, dejando marcadas así todas las posiciones marcadas por Player.</w:t>
-      </w:r>
-    </w:p>
-    <w:p>
-      <w:pPr>
-        <w:pStyle w:val="Ttulo2"/>
-        <w:rPr>
-          <w:lang w:val="en-US"/>
-        </w:rPr>
-      </w:pPr>
-      <w:bookmarkStart w:id="31" w:name="_Toc8895903"/>
-      <w:r>
-        <w:rPr>
-          <w:lang w:val="en-US"/>
-        </w:rPr>
-        <w:t>checkEncerradoSinUncheck(+Board, +Player, +Opponent, +Liberty, +Index)</w:t>
-      </w:r>
-      <w:bookmarkEnd w:id="31"/>
-    </w:p>
-    <w:p>
-      <w:pPr>
-        <w:jc w:val="both"/>
-        <w:rPr>
-          <w:lang w:val="en-US"/>
-        </w:rPr>
-      </w:pPr>
-      <w:r>
-        <w:rPr>
-          <w:lang w:val="en-US"/>
-        </w:rPr>
-        <w:t>Predicado destinado a analizar si en la posición brindada (Index) se encuentra una piedra del jugador contrario (Opponent) encerrada por el jugador (Player).</w:t>
-      </w:r>
-      <w:r>
-        <w:rPr>
-          <w:lang w:val="en-US"/>
-        </w:rPr>
-        <w:t xml:space="preserve"> </w:t>
-      </w:r>
-      <w:r>
-        <w:rPr>
-          <w:lang w:val="en-US"/>
-        </w:rPr>
-        <w:t>En</w:t>
-      </w:r>
-      <w:r>
-        <w:rPr>
-          <w:lang w:val="en-US"/>
-        </w:rPr>
-        <w:t xml:space="preserve"> el caso de que la piedra </w:t>
-      </w:r>
-      <w:r>
-        <w:rPr>
-          <w:lang w:val="en-US"/>
-        </w:rPr>
-        <w:t>se encuentre encerrada</w:t>
-      </w:r>
-      <w:r>
-        <w:rPr>
-          <w:lang w:val="en-US"/>
-        </w:rPr>
-        <w:t xml:space="preserve">, lo cual se verifica mediante el predicado </w:t>
-      </w:r>
-      <w:r>
-        <w:rPr>
-          <w:i/>
-          <w:lang w:val="en-US"/>
-        </w:rPr>
-        <w:t>estaEncerrado</w:t>
-      </w:r>
-      <w:r>
-        <w:rPr>
-          <w:lang w:val="en-US"/>
-        </w:rPr>
-        <w:t xml:space="preserve">, </w:t>
-      </w:r>
-      <w:r>
-        <w:rPr>
-          <w:lang w:val="en-US"/>
-        </w:rPr>
-        <w:t xml:space="preserve">se procede a </w:t>
-      </w:r>
-      <w:r>
-        <w:rPr>
-          <w:lang w:val="en-US"/>
-        </w:rPr>
-        <w:t xml:space="preserve">llamar al predicado </w:t>
-      </w:r>
-      <w:r>
-        <w:rPr>
-          <w:i/>
-          <w:lang w:val="en-US"/>
-        </w:rPr>
-        <w:t>checkedToEncerrado</w:t>
-      </w:r>
-      <w:r>
-        <w:rPr>
-          <w:lang w:val="en-US"/>
-        </w:rPr>
-        <w:t xml:space="preserve">, el cual </w:t>
-      </w:r>
-      <w:r>
-        <w:rPr>
-          <w:lang w:val="en-US"/>
-        </w:rPr>
-        <w:t>se encargará de marcar todas las posiciones previamente marcadas como encerradas.</w:t>
-      </w:r>
-      <w:r>
-        <w:rPr>
-          <w:lang w:val="en-US"/>
-        </w:rPr>
-        <w:t xml:space="preserve"> En el caso contrario, es decir la piedra no se encuentra encerrada,</w:t>
-      </w:r>
-      <w:r>
-        <w:rPr>
-          <w:lang w:val="en-US"/>
-        </w:rPr>
-        <w:t xml:space="preserve"> se utiliza</w:t>
-      </w:r>
-      <w:r>
-        <w:rPr>
-          <w:lang w:val="en-US"/>
-        </w:rPr>
-        <w:t>rá</w:t>
-      </w:r>
-      <w:r>
-        <w:rPr>
-          <w:lang w:val="en-US"/>
-        </w:rPr>
-        <w:t xml:space="preserve"> el predicado </w:t>
-      </w:r>
-      <w:r>
-        <w:rPr>
-          <w:i/>
-          <w:lang w:val="en-US"/>
-        </w:rPr>
-        <w:t>noEstaEncerrado</w:t>
-      </w:r>
-      <w:r>
-        <w:rPr>
-          <w:lang w:val="en-US"/>
-        </w:rPr>
-        <w:t xml:space="preserve"> para verificarlo y luego el predicado </w:t>
-      </w:r>
-      <w:r>
-        <w:rPr>
-          <w:i/>
-          <w:lang w:val="en-US"/>
-        </w:rPr>
-        <w:t>checkedToNoEncerrado</w:t>
-      </w:r>
-      <w:r>
-        <w:rPr>
-          <w:lang w:val="en-US"/>
-        </w:rPr>
-        <w:t xml:space="preserve"> se encargará</w:t>
-      </w:r>
-      <w:r>
-        <w:rPr>
-          <w:lang w:val="en-US"/>
-        </w:rPr>
-        <w:t xml:space="preserve"> de marcar todas las posiciones previamente marcadas </w:t>
-      </w:r>
-      <w:r>
-        <w:rPr>
-          <w:lang w:val="en-US"/>
-        </w:rPr>
-        <w:t>como no encerradas.</w:t>
-      </w:r>
-    </w:p>
-    <w:p>
-      <w:pPr>
-        <w:pStyle w:val="Ttulo2"/>
-        <w:rPr>
-          <w:lang w:val="en-US"/>
-        </w:rPr>
-      </w:pPr>
-      <w:bookmarkStart w:id="32" w:name="_Toc8895904"/>
-      <w:r>
-        <w:rPr>
-          <w:lang w:val="en-US"/>
-        </w:rPr>
-        <w:t>getNext(+Index, -NextIndex)</w:t>
-      </w:r>
-      <w:bookmarkEnd w:id="32"/>
-    </w:p>
-    <w:p>
-      <w:pPr>
-        <w:jc w:val="both"/>
-        <w:rPr>
-          <w:lang w:val="en-US"/>
-        </w:rPr>
-      </w:pPr>
-      <w:r>
-        <w:rPr>
-          <w:lang w:val="en-US"/>
-        </w:rPr>
-        <w:t>Predicado utilizado para obtener el index o posición siguiente a un Index pasado como parámetro.</w:t>
-      </w:r>
-      <w:r>
-        <w:rPr>
-          <w:lang w:val="en-US"/>
-        </w:rPr>
-        <w:t xml:space="preserve"> En el caso de que Index no se encuentre en el </w:t>
-      </w:r>
-      <w:r>
-        <w:rPr>
-          <w:lang w:val="en-US"/>
-        </w:rPr>
-        <w:t>extremo</w:t>
-      </w:r>
-      <w:r>
-        <w:rPr>
-          <w:lang w:val="en-US"/>
-        </w:rPr>
-        <w:t xml:space="preserve"> </w:t>
-      </w:r>
-      <w:r>
-        <w:rPr>
-          <w:lang w:val="en-US"/>
-        </w:rPr>
-        <w:t>derecho de su</w:t>
-      </w:r>
-      <w:r>
-        <w:rPr>
-          <w:lang w:val="en-US"/>
-        </w:rPr>
-        <w:t xml:space="preserve"> fila, se retornará en NextIndex la posición a la derecha de In</w:t>
-      </w:r>
-      <w:r>
-        <w:rPr>
-          <w:lang w:val="en-US"/>
-        </w:rPr>
-        <w:t>dex, caso contrario se retornar</w:t>
-      </w:r>
-      <w:r>
-        <w:rPr>
-          <w:lang w:val="en-US"/>
-        </w:rPr>
-        <w:t>á la primera posición de la fila siguiente</w:t>
-      </w:r>
-      <w:r>
-        <w:rPr>
-          <w:lang w:val="en-US"/>
-        </w:rPr>
-        <w:t xml:space="preserve"> en NextIndex.</w:t>
-      </w:r>
-    </w:p>
-    <w:p>
-      <w:pPr>
-        <w:pStyle w:val="Ttulo2"/>
-        <w:rPr>
-          <w:lang w:val="en-US"/>
-        </w:rPr>
-      </w:pPr>
-      <w:bookmarkStart w:id="33" w:name="_Toc8895905"/>
-      <w:r>
-        <w:rPr>
-          <w:lang w:val="en-US"/>
-        </w:rPr>
+      <w:bookmarkStart w:id="33" w:name="_Toc8933998"/>
+      <w:r>
         <w:t>checkedToEncerrado</w:t>
       </w:r>
       <w:bookmarkEnd w:id="33"/>
@@ -6155,7 +5638,7 @@
           <w:rFonts w:asciiTheme="minorHAnsi" w:eastAsiaTheme="minorHAnsi" w:hAnsiTheme="minorHAnsi" w:cstheme="minorBidi"/>
           <w:sz w:val="22"/>
           <w:szCs w:val="22"/>
-          <w:lang w:val="en-US" w:eastAsia="en-US"/>
+          <w:lang w:eastAsia="en-US"/>
         </w:rPr>
       </w:pPr>
       <w:r>
@@ -6163,7 +5646,7 @@
           <w:rFonts w:asciiTheme="minorHAnsi" w:eastAsiaTheme="minorHAnsi" w:hAnsiTheme="minorHAnsi" w:cstheme="minorBidi"/>
           <w:sz w:val="22"/>
           <w:szCs w:val="22"/>
-          <w:lang w:val="en-US" w:eastAsia="en-US"/>
+          <w:lang w:eastAsia="en-US"/>
         </w:rPr>
         <w:t xml:space="preserve">Predicado destinado a marcar aquellas posiciones que estaban marcadas como chequeadas a encerradas. Finaliza una vez no encontradas más posiciones marcadas como chequeadas. </w:t>
       </w:r>
@@ -6171,24 +5654,14 @@
     <w:p>
       <w:pPr>
         <w:pStyle w:val="HTMLconformatoprevio"/>
-        <w:rPr>
-          <w:lang w:val="en-US"/>
-        </w:rPr>
       </w:pPr>
     </w:p>
     <w:p>
       <w:pPr>
         <w:pStyle w:val="Ttulo2"/>
-        <w:rPr>
-          <w:lang w:val="en-US"/>
-        </w:rPr>
-      </w:pPr>
-      <w:bookmarkStart w:id="34" w:name="_Toc8895906"/>
-      <w:r>
-        <w:rPr>
-          <w:lang w:val="en-US"/>
-        </w:rPr>
-        <w:lastRenderedPageBreak/>
+      </w:pPr>
+      <w:bookmarkStart w:id="34" w:name="_Toc8933999"/>
+      <w:r>
         <w:t>checkedToNoEncerrado</w:t>
       </w:r>
       <w:bookmarkEnd w:id="34"/>
@@ -6201,7 +5674,7 @@
           <w:rFonts w:asciiTheme="minorHAnsi" w:eastAsiaTheme="minorHAnsi" w:hAnsiTheme="minorHAnsi" w:cstheme="minorBidi"/>
           <w:sz w:val="22"/>
           <w:szCs w:val="22"/>
-          <w:lang w:val="en-US" w:eastAsia="en-US"/>
+          <w:lang w:eastAsia="en-US"/>
         </w:rPr>
       </w:pPr>
       <w:r>
@@ -6209,7 +5682,7 @@
           <w:rFonts w:asciiTheme="minorHAnsi" w:eastAsiaTheme="minorHAnsi" w:hAnsiTheme="minorHAnsi" w:cstheme="minorBidi"/>
           <w:sz w:val="22"/>
           <w:szCs w:val="22"/>
-          <w:lang w:val="en-US" w:eastAsia="en-US"/>
+          <w:lang w:eastAsia="en-US"/>
         </w:rPr>
         <w:t xml:space="preserve">Predicado destinado a marcar aquellas posiciones que estaban marcadas como chequeadas a no encerradas. Finaliza una vez no encontradas más posiciones marcadas como chequeadas. </w:t>
       </w:r>
@@ -6222,22 +5695,15 @@
           <w:color w:val="auto"/>
           <w:sz w:val="22"/>
           <w:szCs w:val="22"/>
-          <w:lang w:val="en-US"/>
         </w:rPr>
       </w:pPr>
     </w:p>
     <w:p>
       <w:pPr>
         <w:pStyle w:val="Ttulo2"/>
-        <w:rPr>
-          <w:lang w:val="en-US"/>
-        </w:rPr>
-      </w:pPr>
-      <w:bookmarkStart w:id="35" w:name="_Toc8895907"/>
-      <w:r>
-        <w:rPr>
-          <w:lang w:val="en-US"/>
-        </w:rPr>
+      </w:pPr>
+      <w:bookmarkStart w:id="35" w:name="_Toc8934000"/>
+      <w:r>
         <w:t>Comunicación entre la interfaz web y Prolog</w:t>
       </w:r>
       <w:bookmarkEnd w:id="35"/>
@@ -6245,281 +5711,159 @@
     <w:p>
       <w:pPr>
         <w:jc w:val="both"/>
-        <w:rPr>
-          <w:lang w:val="en-US"/>
-        </w:rPr>
-      </w:pPr>
-      <w:r>
-        <w:rPr>
-          <w:lang w:val="en-US"/>
-        </w:rPr>
+      </w:pPr>
+      <w:r>
         <w:t>El objetivo de esta sección es describir de forma general la interacción entre la interfaz web y el programa realizado en Prolog.</w:t>
       </w:r>
     </w:p>
     <w:p>
       <w:pPr>
         <w:jc w:val="both"/>
-        <w:rPr>
-          <w:lang w:val="en-US"/>
-        </w:rPr>
-      </w:pPr>
-      <w:r>
-        <w:rPr>
-          <w:lang w:val="en-US"/>
-        </w:rPr>
+      </w:pPr>
+      <w:r>
         <w:t>Durante la ejecución hay una constante comunicación entre la interfaz web</w:t>
       </w:r>
       <w:r>
-        <w:rPr>
-          <w:lang w:val="en-US"/>
-        </w:rPr>
         <w:t>, la cual está escrita en JavaScript,</w:t>
       </w:r>
       <w:r>
-        <w:rPr>
-          <w:lang w:val="en-US"/>
-        </w:rPr>
         <w:t xml:space="preserve"> y la lógica del programa</w:t>
       </w:r>
       <w:r>
-        <w:rPr>
-          <w:lang w:val="en-US"/>
-        </w:rPr>
         <w:t>, la cual fue</w:t>
       </w:r>
       <w:r>
-        <w:rPr>
-          <w:lang w:val="en-US"/>
-        </w:rPr>
         <w:t xml:space="preserve"> desarrollada en Pro</w:t>
       </w:r>
       <w:r>
-        <w:rPr>
-          <w:lang w:val="en-US"/>
-        </w:rPr>
         <w:t xml:space="preserve">log, esta comunicación se realiza mediante llamadas </w:t>
       </w:r>
       <w:r>
-        <w:rPr>
-          <w:lang w:val="en-US"/>
-        </w:rPr>
         <w:t>de la interfaz hacia</w:t>
       </w:r>
       <w:r>
-        <w:rPr>
-          <w:lang w:val="en-US"/>
-        </w:rPr>
         <w:t xml:space="preserve"> la lógica, donde </w:t>
       </w:r>
       <w:r>
-        <w:rPr>
-          <w:lang w:val="en-US"/>
-        </w:rPr>
         <w:t>luego la interfaz realiza determinadas</w:t>
       </w:r>
       <w:r>
-        <w:rPr>
-          <w:lang w:val="en-US"/>
-        </w:rPr>
         <w:t xml:space="preserve"> funciones en base a lo que obtiene de su comunicación con la lógica.</w:t>
       </w:r>
     </w:p>
     <w:p>
       <w:pPr>
         <w:jc w:val="both"/>
-        <w:rPr>
-          <w:lang w:val="en-US"/>
-        </w:rPr>
-      </w:pPr>
-      <w:r>
-        <w:rPr>
-          <w:lang w:val="en-US"/>
-        </w:rPr>
+      </w:pPr>
+      <w:r>
         <w:t xml:space="preserve">En la función </w:t>
       </w:r>
       <w:r>
         <w:rPr>
           <w:i/>
-          <w:lang w:val="en-US"/>
         </w:rPr>
         <w:t>handleCreate()</w:t>
       </w:r>
       <w:r>
-        <w:rPr>
-          <w:lang w:val="en-US"/>
-        </w:rPr>
         <w:t xml:space="preserve"> la interfaz solicita un tablero vacío a la lógica, la cual mediante su predicado </w:t>
       </w:r>
       <w:r>
         <w:rPr>
           <w:i/>
-          <w:lang w:val="en-US"/>
         </w:rPr>
         <w:t>emptyBoard</w:t>
       </w:r>
       <w:r>
-        <w:rPr>
-          <w:lang w:val="en-US"/>
-        </w:rPr>
         <w:t xml:space="preserve"> lo genera.</w:t>
       </w:r>
     </w:p>
     <w:p>
       <w:pPr>
         <w:jc w:val="both"/>
-        <w:rPr>
-          <w:lang w:val="en-US"/>
-        </w:rPr>
-      </w:pPr>
-      <w:r>
-        <w:rPr>
-          <w:lang w:val="en-US"/>
-        </w:rPr>
+      </w:pPr>
+      <w:r>
         <w:t xml:space="preserve">En la función </w:t>
       </w:r>
       <w:r>
         <w:rPr>
           <w:i/>
-          <w:lang w:val="en-US"/>
         </w:rPr>
         <w:t>handleCl</w:t>
       </w:r>
       <w:r>
         <w:rPr>
           <w:i/>
-          <w:lang w:val="en-US"/>
         </w:rPr>
         <w:t>ick(row, col)</w:t>
       </w:r>
       <w:r>
-        <w:rPr>
-          <w:lang w:val="en-US"/>
-        </w:rPr>
         <w:t xml:space="preserve"> la interfaz se encargá de manejar un click de un jugador sobre una posición del tablero, dicha </w:t>
       </w:r>
       <w:r>
-        <w:rPr>
-          <w:lang w:val="en-US"/>
-        </w:rPr>
         <w:t xml:space="preserve">posición como también todos los parámetros necesarios para realizar el predicado </w:t>
       </w:r>
       <w:r>
         <w:rPr>
           <w:i/>
-          <w:lang w:val="en-US"/>
         </w:rPr>
         <w:t>goMove</w:t>
       </w:r>
       <w:r>
-        <w:rPr>
-          <w:lang w:val="en-US"/>
-        </w:rPr>
         <w:t xml:space="preserve"> </w:t>
       </w:r>
       <w:r>
-        <w:rPr>
-          <w:lang w:val="en-US"/>
-        </w:rPr>
         <w:t xml:space="preserve">son enviados a la lógica para que esta se encargue de </w:t>
       </w:r>
       <w:r>
-        <w:rPr>
-          <w:lang w:val="en-US"/>
-        </w:rPr>
         <w:t>analizar si el movimiento del jugador fue válido o no.</w:t>
       </w:r>
     </w:p>
     <w:p>
       <w:pPr>
         <w:jc w:val="both"/>
-        <w:rPr>
-          <w:lang w:val="en-US"/>
-        </w:rPr>
-      </w:pPr>
-      <w:r>
-        <w:rPr>
-          <w:lang w:val="en-US"/>
-        </w:rPr>
+      </w:pPr>
+      <w:r>
         <w:t xml:space="preserve">En la función </w:t>
       </w:r>
       <w:r>
         <w:rPr>
           <w:i/>
-          <w:lang w:val="en-US"/>
         </w:rPr>
         <w:t>pass()</w:t>
       </w:r>
       <w:r>
-        <w:rPr>
-          <w:lang w:val="en-US"/>
-        </w:rPr>
         <w:t xml:space="preserve"> la interfaz se </w:t>
       </w:r>
       <w:r>
-        <w:rPr>
-          <w:lang w:val="en-US"/>
-        </w:rPr>
         <w:t>encargará de analizar si la partida ha finalizado, es decir ambos jugadores han pasado de turno, o no.</w:t>
       </w:r>
       <w:r>
-        <w:rPr>
-          <w:lang w:val="en-US"/>
-        </w:rPr>
         <w:t xml:space="preserve"> En el caso de no haber finalizado la ejecución del programa sigue su flujo normal, caso contrario la interfaz notifica a la lógica que se deben calcular los puntos</w:t>
       </w:r>
       <w:r>
-        <w:rPr>
-          <w:lang w:val="en-US"/>
-        </w:rPr>
         <w:t>, la cual los calcula mediante el predicado winPoints</w:t>
       </w:r>
       <w:r>
-        <w:rPr>
-          <w:lang w:val="en-US"/>
-        </w:rPr>
         <w:t>,</w:t>
       </w:r>
       <w:r>
-        <w:rPr>
-          <w:lang w:val="en-US"/>
-        </w:rPr>
         <w:t xml:space="preserve"> y los obtiene para luego mostrarlos por pantalla</w:t>
       </w:r>
       <w:r>
-        <w:rPr>
-          <w:lang w:val="en-US"/>
-        </w:rPr>
         <w:t xml:space="preserve"> y</w:t>
       </w:r>
       <w:r>
-        <w:rPr>
-          <w:lang w:val="en-US"/>
-        </w:rPr>
         <w:t xml:space="preserve"> dando así</w:t>
       </w:r>
       <w:r>
-        <w:rPr>
-          <w:lang w:val="en-US"/>
-        </w:rPr>
         <w:t xml:space="preserve"> finalizada</w:t>
       </w:r>
       <w:r>
-        <w:rPr>
-          <w:lang w:val="en-US"/>
-        </w:rPr>
         <w:t xml:space="preserve"> la partida.</w:t>
       </w:r>
     </w:p>
     <w:p>
-      <w:pPr>
-        <w:rPr>
-          <w:lang w:val="en-US"/>
-        </w:rPr>
-      </w:pPr>
-      <w:r>
-        <w:rPr>
-          <w:lang w:val="en-US"/>
-        </w:rPr>
+      <w:r>
         <w:br w:type="page"/>
       </w:r>
     </w:p>
@@ -6527,7 +5871,7 @@
       <w:pPr>
         <w:pStyle w:val="Ttulo1"/>
       </w:pPr>
-      <w:bookmarkStart w:id="36" w:name="_Toc8895908"/>
+      <w:bookmarkStart w:id="36" w:name="_Toc8934001"/>
       <w:r>
         <w:lastRenderedPageBreak/>
         <w:t>Conclusión</w:t>
@@ -6569,63 +5913,34 @@
         <w:t xml:space="preserve">vidor, la internet y </w:t>
       </w:r>
       <w:r>
-        <w:t>un cliente, y los lenguajes involucrados con estos procedimientos.</w:t>
-      </w:r>
-    </w:p>
-    <w:p>
-      <w:pPr>
-        <w:jc w:val="both"/>
-      </w:pPr>
-      <w:r>
-        <w:rPr>
-          <w:b/>
-          <w:u w:val="single"/>
-        </w:rPr>
-        <w:t>Decidir cual de los dos párrafos queda mejor</w:t>
-      </w:r>
-      <w:r>
-        <w:t xml:space="preserve"> </w:t>
-      </w:r>
-    </w:p>
-    <w:p>
-      <w:pPr>
-        <w:jc w:val="both"/>
-      </w:pPr>
-      <w:r>
-        <w:t>El proyecto y su implementación result</w:t>
-      </w:r>
-      <w:r>
-        <w:t>aron</w:t>
-      </w:r>
-      <w:r>
-        <w:t xml:space="preserve"> en una experiencia enriquecedora</w:t>
-      </w:r>
-      <w:r>
-        <w:t xml:space="preserve"> que nos permit</w:t>
-      </w:r>
-      <w:r>
-        <w:t xml:space="preserve">ió </w:t>
-      </w:r>
-      <w:r>
-        <w:t>incorporar una gran variedad de</w:t>
-      </w:r>
-      <w:r>
-        <w:t xml:space="preserve"> conceptos.</w:t>
-      </w:r>
-      <w:r>
-        <w:t xml:space="preserve"> También nos permitió</w:t>
-      </w:r>
-      <w:r>
-        <w:t xml:space="preserve"> comprender</w:t>
-      </w:r>
-      <w:r>
-        <w:t xml:space="preserve"> mejor el paradigma l</w:t>
-      </w:r>
-      <w:r>
-        <w:t>ógico y las ventajas y utilidades que este presenta.</w:t>
-      </w:r>
-    </w:p>
-    <w:p/>
+        <w:t xml:space="preserve">un cliente, </w:t>
+      </w:r>
+      <w:r>
+        <w:t>y los lenguajes involucrados en</w:t>
+      </w:r>
+      <w:r>
+        <w:t xml:space="preserve"> estos procedimientos.</w:t>
+      </w:r>
+    </w:p>
+    <w:p>
+      <w:pPr>
+        <w:jc w:val="both"/>
+      </w:pPr>
+      <w:r>
+        <w:t>Finalmente</w:t>
+      </w:r>
+      <w:r>
+        <w:t>, queremos agradecer a todo el equipo de ayudantes de la cátedra por su excelente predisposición a la hora de responder a nuestras preguntas y por guiarnos tan eficientemente en la producción de este trabajo</w:t>
+      </w:r>
+      <w:r>
+        <w:t>.</w:t>
+      </w:r>
+    </w:p>
+    <w:p>
+      <w:pPr>
+        <w:jc w:val="both"/>
+      </w:pPr>
+    </w:p>
     <w:p>
       <w:pPr>
         <w:pStyle w:val="HTMLconformatoprevio"/>
@@ -6852,7 +6167,7 @@
                                     <w:color w:val="FFFFFF" w:themeColor="background1"/>
                                     <w:lang w:val="es-ES"/>
                                   </w:rPr>
-                                  <w:t>13</w:t>
+                                  <w:t>7</w:t>
                                 </w:r>
                                 <w:r>
                                   <w:rPr>
@@ -6911,7 +6226,7 @@
                               <w:color w:val="FFFFFF" w:themeColor="background1"/>
                               <w:lang w:val="es-ES"/>
                             </w:rPr>
-                            <w:t>13</w:t>
+                            <w:t>7</w:t>
                           </w:r>
                           <w:r>
                             <w:rPr>
@@ -8310,7 +7625,7 @@
 </file>
 
 <file path=customXml/itemProps2.xml><?xml version="1.0" encoding="utf-8"?>
-<ds:datastoreItem xmlns:ds="http://schemas.openxmlformats.org/officeDocument/2006/customXml" ds:itemID="{217E8BB2-5C15-4D9E-9AF6-6F70D29F8EBC}">
+<ds:datastoreItem xmlns:ds="http://schemas.openxmlformats.org/officeDocument/2006/customXml" ds:itemID="{0CF2F64A-49F3-43D5-AF8A-B2DA62E2E1C1}">
   <ds:schemaRefs>
     <ds:schemaRef ds:uri="http://schemas.openxmlformats.org/officeDocument/2006/bibliography"/>
   </ds:schemaRefs>

</xml_diff>